<commit_message>
Bump year to 2021
</commit_message>
<xml_diff>
--- a/vorspann/LNI-Startseiten-Dissertations-2019-01.docx
+++ b/vorspann/LNI-Startseiten-Dissertations-2019-01.docx
@@ -1,6 +1,6 @@
 
 <file path=word/document.xml><?xml version="1.0" encoding="utf-8"?>
-<w:document xmlns:wpc="http://schemas.microsoft.com/office/word/2010/wordprocessingCanvas" xmlns:cx="http://schemas.microsoft.com/office/drawing/2014/chartex" xmlns:cx1="http://schemas.microsoft.com/office/drawing/2015/9/8/chartex" xmlns:mc="http://schemas.openxmlformats.org/markup-compatibility/2006" xmlns:o="urn:schemas-microsoft-com:office:office" xmlns:r="http://schemas.openxmlformats.org/officeDocument/2006/relationships" xmlns:m="http://schemas.openxmlformats.org/officeDocument/2006/math" xmlns:v="urn:schemas-microsoft-com:vml" xmlns:wp14="http://schemas.microsoft.com/office/word/2010/wordprocessingDrawing" xmlns:wp="http://schemas.openxmlformats.org/drawingml/2006/wordprocessingDrawing" xmlns:w10="urn:schemas-microsoft-com:office:word" xmlns:w="http://schemas.openxmlformats.org/wordprocessingml/2006/main" xmlns:w14="http://schemas.microsoft.com/office/word/2010/wordml" xmlns:w15="http://schemas.microsoft.com/office/word/2012/wordml" xmlns:w16se="http://schemas.microsoft.com/office/word/2015/wordml/symex" xmlns:wpg="http://schemas.microsoft.com/office/word/2010/wordprocessingGroup" xmlns:wpi="http://schemas.microsoft.com/office/word/2010/wordprocessingInk" xmlns:wne="http://schemas.microsoft.com/office/word/2006/wordml" xmlns:wps="http://schemas.microsoft.com/office/word/2010/wordprocessingShape" mc:Ignorable="w14 w15 w16se wp14">
+<w:document xmlns:wpc="http://schemas.microsoft.com/office/word/2010/wordprocessingCanvas" xmlns:cx="http://schemas.microsoft.com/office/drawing/2014/chartex" xmlns:cx1="http://schemas.microsoft.com/office/drawing/2015/9/8/chartex" xmlns:cx2="http://schemas.microsoft.com/office/drawing/2015/10/21/chartex" xmlns:cx3="http://schemas.microsoft.com/office/drawing/2016/5/9/chartex" xmlns:cx4="http://schemas.microsoft.com/office/drawing/2016/5/10/chartex" xmlns:cx5="http://schemas.microsoft.com/office/drawing/2016/5/11/chartex" xmlns:cx6="http://schemas.microsoft.com/office/drawing/2016/5/12/chartex" xmlns:cx7="http://schemas.microsoft.com/office/drawing/2016/5/13/chartex" xmlns:cx8="http://schemas.microsoft.com/office/drawing/2016/5/14/chartex" xmlns:mc="http://schemas.openxmlformats.org/markup-compatibility/2006" xmlns:aink="http://schemas.microsoft.com/office/drawing/2016/ink" xmlns:am3d="http://schemas.microsoft.com/office/drawing/2017/model3d" xmlns:o="urn:schemas-microsoft-com:office:office" xmlns:r="http://schemas.openxmlformats.org/officeDocument/2006/relationships" xmlns:m="http://schemas.openxmlformats.org/officeDocument/2006/math" xmlns:v="urn:schemas-microsoft-com:vml" xmlns:wp14="http://schemas.microsoft.com/office/word/2010/wordprocessingDrawing" xmlns:wp="http://schemas.openxmlformats.org/drawingml/2006/wordprocessingDrawing" xmlns:w10="urn:schemas-microsoft-com:office:word" xmlns:w="http://schemas.openxmlformats.org/wordprocessingml/2006/main" xmlns:w14="http://schemas.microsoft.com/office/word/2010/wordml" xmlns:w15="http://schemas.microsoft.com/office/word/2012/wordml" xmlns:w16cex="http://schemas.microsoft.com/office/word/2018/wordml/cex" xmlns:w16cid="http://schemas.microsoft.com/office/word/2016/wordml/cid" xmlns:w16="http://schemas.microsoft.com/office/word/2018/wordml" xmlns:w16se="http://schemas.microsoft.com/office/word/2015/wordml/symex" xmlns:wpg="http://schemas.microsoft.com/office/word/2010/wordprocessingGroup" xmlns:wpi="http://schemas.microsoft.com/office/word/2010/wordprocessingInk" xmlns:wne="http://schemas.microsoft.com/office/word/2006/wordml" xmlns:wps="http://schemas.microsoft.com/office/word/2010/wordprocessingShape" mc:Ignorable="w14 w15 w16se w16cid w16 w16cex wp14">
   <w:body>
     <w:p>
       <w:pPr>
@@ -279,7 +279,7 @@
           <w:lang w:val="de-DE"/>
         </w:rPr>
         <w:drawing>
-          <wp:inline distT="0" distB="0" distL="0" distR="0">
+          <wp:inline distT="0" distB="0" distL="0" distR="0" wp14:anchorId="5F2BB82E" wp14:editId="2B45B7BF">
             <wp:extent cx="2566090" cy="819150"/>
             <wp:effectExtent l="0" t="0" r="5715" b="0"/>
             <wp:docPr id="7" name="Grafik 7"/>
@@ -443,7 +443,25 @@
           <w:szCs w:val="24"/>
           <w:lang w:val="de-AT"/>
         </w:rPr>
-        <w:t xml:space="preserve">Steffen Hölldobler et al. </w:t>
+        <w:t xml:space="preserve">Steffen </w:t>
+      </w:r>
+      <w:proofErr w:type="spellStart"/>
+      <w:r>
+        <w:rPr>
+          <w:sz w:val="24"/>
+          <w:szCs w:val="24"/>
+          <w:lang w:val="de-AT"/>
+        </w:rPr>
+        <w:t>Hölldobler</w:t>
+      </w:r>
+      <w:proofErr w:type="spellEnd"/>
+      <w:r>
+        <w:rPr>
+          <w:sz w:val="24"/>
+          <w:szCs w:val="24"/>
+          <w:lang w:val="de-AT"/>
+        </w:rPr>
+        <w:t xml:space="preserve"> et al. </w:t>
       </w:r>
       <w:r>
         <w:rPr>
@@ -589,7 +607,27 @@
           <w:szCs w:val="24"/>
           <w:lang w:val="de-AT"/>
         </w:rPr>
-        <w:t>Steffen Hölldobler (Vorsitzender), Technische Universität Dresden</w:t>
+        <w:t xml:space="preserve">Steffen </w:t>
+      </w:r>
+      <w:proofErr w:type="spellStart"/>
+      <w:r>
+        <w:rPr>
+          <w:b w:val="0"/>
+          <w:sz w:val="24"/>
+          <w:szCs w:val="24"/>
+          <w:lang w:val="de-AT"/>
+        </w:rPr>
+        <w:t>Hölldobler</w:t>
+      </w:r>
+      <w:proofErr w:type="spellEnd"/>
+      <w:r>
+        <w:rPr>
+          <w:b w:val="0"/>
+          <w:sz w:val="24"/>
+          <w:szCs w:val="24"/>
+          <w:lang w:val="de-AT"/>
+        </w:rPr>
+        <w:t xml:space="preserve"> (Vorsitzender), Technische Universität Dresden</w:t>
       </w:r>
     </w:p>
     <w:p>
@@ -652,7 +690,27 @@
           <w:szCs w:val="24"/>
           <w:lang w:val="de-AT"/>
         </w:rPr>
-        <w:t>Felix Freiling, Universität Erlangen-Nürnberg</w:t>
+        <w:t xml:space="preserve">Felix </w:t>
+      </w:r>
+      <w:proofErr w:type="spellStart"/>
+      <w:r>
+        <w:rPr>
+          <w:b w:val="0"/>
+          <w:sz w:val="24"/>
+          <w:szCs w:val="24"/>
+          <w:lang w:val="de-AT"/>
+        </w:rPr>
+        <w:t>Freiling</w:t>
+      </w:r>
+      <w:proofErr w:type="spellEnd"/>
+      <w:r>
+        <w:rPr>
+          <w:b w:val="0"/>
+          <w:sz w:val="24"/>
+          <w:szCs w:val="24"/>
+          <w:lang w:val="de-AT"/>
+        </w:rPr>
+        <w:t>, Universität Erlangen-Nürnberg</w:t>
       </w:r>
     </w:p>
     <w:p>
@@ -673,7 +731,27 @@
           <w:szCs w:val="24"/>
           <w:lang w:val="de-AT"/>
         </w:rPr>
-        <w:t>Hans-Peter Lenhof, Universität des Saarlandes</w:t>
+        <w:t xml:space="preserve">Hans-Peter </w:t>
+      </w:r>
+      <w:proofErr w:type="spellStart"/>
+      <w:r>
+        <w:rPr>
+          <w:b w:val="0"/>
+          <w:sz w:val="24"/>
+          <w:szCs w:val="24"/>
+          <w:lang w:val="de-AT"/>
+        </w:rPr>
+        <w:t>Lenhof</w:t>
+      </w:r>
+      <w:proofErr w:type="spellEnd"/>
+      <w:r>
+        <w:rPr>
+          <w:b w:val="0"/>
+          <w:sz w:val="24"/>
+          <w:szCs w:val="24"/>
+          <w:lang w:val="de-AT"/>
+        </w:rPr>
+        <w:t>, Universität des Saarlandes</w:t>
       </w:r>
     </w:p>
     <w:p>
@@ -715,7 +793,27 @@
           <w:szCs w:val="24"/>
           <w:lang w:val="de-AT"/>
         </w:rPr>
-        <w:t>Rüdiger Reischuk, Universität zu Lübeck</w:t>
+        <w:t xml:space="preserve">Rüdiger </w:t>
+      </w:r>
+      <w:proofErr w:type="spellStart"/>
+      <w:r>
+        <w:rPr>
+          <w:b w:val="0"/>
+          <w:sz w:val="24"/>
+          <w:szCs w:val="24"/>
+          <w:lang w:val="de-AT"/>
+        </w:rPr>
+        <w:t>Reischuk</w:t>
+      </w:r>
+      <w:proofErr w:type="spellEnd"/>
+      <w:r>
+        <w:rPr>
+          <w:b w:val="0"/>
+          <w:sz w:val="24"/>
+          <w:szCs w:val="24"/>
+          <w:lang w:val="de-AT"/>
+        </w:rPr>
+        <w:t>, Universität zu Lübeck</w:t>
       </w:r>
     </w:p>
     <w:p>
@@ -757,7 +855,27 @@
           <w:szCs w:val="24"/>
           <w:lang w:val="de-AT"/>
         </w:rPr>
-        <w:t>Björn Scheuermann, Humbold-Universität zu Berlin</w:t>
+        <w:t xml:space="preserve">Björn Scheuermann, </w:t>
+      </w:r>
+      <w:proofErr w:type="spellStart"/>
+      <w:r>
+        <w:rPr>
+          <w:b w:val="0"/>
+          <w:sz w:val="24"/>
+          <w:szCs w:val="24"/>
+          <w:lang w:val="de-AT"/>
+        </w:rPr>
+        <w:t>Humbold</w:t>
+      </w:r>
+      <w:proofErr w:type="spellEnd"/>
+      <w:r>
+        <w:rPr>
+          <w:b w:val="0"/>
+          <w:sz w:val="24"/>
+          <w:szCs w:val="24"/>
+          <w:lang w:val="de-AT"/>
+        </w:rPr>
+        <w:t>-Universität zu Berlin</w:t>
       </w:r>
     </w:p>
     <w:p>
@@ -778,7 +896,47 @@
           <w:szCs w:val="24"/>
           <w:lang w:val="de-AT"/>
         </w:rPr>
-        <w:t>Nicole Schweikardt, Humbold-Universität zu Berlin</w:t>
+        <w:t xml:space="preserve">Nicole </w:t>
+      </w:r>
+      <w:proofErr w:type="spellStart"/>
+      <w:r>
+        <w:rPr>
+          <w:b w:val="0"/>
+          <w:sz w:val="24"/>
+          <w:szCs w:val="24"/>
+          <w:lang w:val="de-AT"/>
+        </w:rPr>
+        <w:t>Schweikardt</w:t>
+      </w:r>
+      <w:proofErr w:type="spellEnd"/>
+      <w:r>
+        <w:rPr>
+          <w:b w:val="0"/>
+          <w:sz w:val="24"/>
+          <w:szCs w:val="24"/>
+          <w:lang w:val="de-AT"/>
+        </w:rPr>
+        <w:t xml:space="preserve">, </w:t>
+      </w:r>
+      <w:proofErr w:type="spellStart"/>
+      <w:r>
+        <w:rPr>
+          <w:b w:val="0"/>
+          <w:sz w:val="24"/>
+          <w:szCs w:val="24"/>
+          <w:lang w:val="de-AT"/>
+        </w:rPr>
+        <w:t>Humbold</w:t>
+      </w:r>
+      <w:proofErr w:type="spellEnd"/>
+      <w:r>
+        <w:rPr>
+          <w:b w:val="0"/>
+          <w:sz w:val="24"/>
+          <w:szCs w:val="24"/>
+          <w:lang w:val="de-AT"/>
+        </w:rPr>
+        <w:t>-Universität zu Berlin</w:t>
       </w:r>
     </w:p>
     <w:p>
@@ -799,7 +957,27 @@
           <w:szCs w:val="24"/>
           <w:lang w:val="de-AT"/>
         </w:rPr>
-        <w:t>Myra Spiliopoulou, Otto-von-Guericke Universität Magdeburg</w:t>
+        <w:t xml:space="preserve">Myra </w:t>
+      </w:r>
+      <w:proofErr w:type="spellStart"/>
+      <w:r>
+        <w:rPr>
+          <w:b w:val="0"/>
+          <w:sz w:val="24"/>
+          <w:szCs w:val="24"/>
+          <w:lang w:val="de-AT"/>
+        </w:rPr>
+        <w:t>Spiliopoulou</w:t>
+      </w:r>
+      <w:proofErr w:type="spellEnd"/>
+      <w:r>
+        <w:rPr>
+          <w:b w:val="0"/>
+          <w:sz w:val="24"/>
+          <w:szCs w:val="24"/>
+          <w:lang w:val="de-AT"/>
+        </w:rPr>
+        <w:t>, Otto-von-Guericke Universität Magdeburg</w:t>
       </w:r>
     </w:p>
     <w:p>
@@ -820,7 +998,87 @@
           <w:szCs w:val="24"/>
           <w:lang w:val="de-AT"/>
         </w:rPr>
-        <w:t>Sabine Süsstrunk, École Polytechnique Fédérale de Lausanne</w:t>
+        <w:t xml:space="preserve">Sabine </w:t>
+      </w:r>
+      <w:proofErr w:type="spellStart"/>
+      <w:r>
+        <w:rPr>
+          <w:b w:val="0"/>
+          <w:sz w:val="24"/>
+          <w:szCs w:val="24"/>
+          <w:lang w:val="de-AT"/>
+        </w:rPr>
+        <w:t>Süsstrunk</w:t>
+      </w:r>
+      <w:proofErr w:type="spellEnd"/>
+      <w:r>
+        <w:rPr>
+          <w:b w:val="0"/>
+          <w:sz w:val="24"/>
+          <w:szCs w:val="24"/>
+          <w:lang w:val="de-AT"/>
+        </w:rPr>
+        <w:t xml:space="preserve">, </w:t>
+      </w:r>
+      <w:proofErr w:type="spellStart"/>
+      <w:r>
+        <w:rPr>
+          <w:b w:val="0"/>
+          <w:sz w:val="24"/>
+          <w:szCs w:val="24"/>
+          <w:lang w:val="de-AT"/>
+        </w:rPr>
+        <w:t>École</w:t>
+      </w:r>
+      <w:proofErr w:type="spellEnd"/>
+      <w:r>
+        <w:rPr>
+          <w:b w:val="0"/>
+          <w:sz w:val="24"/>
+          <w:szCs w:val="24"/>
+          <w:lang w:val="de-AT"/>
+        </w:rPr>
+        <w:t xml:space="preserve"> </w:t>
+      </w:r>
+      <w:proofErr w:type="spellStart"/>
+      <w:r>
+        <w:rPr>
+          <w:b w:val="0"/>
+          <w:sz w:val="24"/>
+          <w:szCs w:val="24"/>
+          <w:lang w:val="de-AT"/>
+        </w:rPr>
+        <w:t>Polytechnique</w:t>
+      </w:r>
+      <w:proofErr w:type="spellEnd"/>
+      <w:r>
+        <w:rPr>
+          <w:b w:val="0"/>
+          <w:sz w:val="24"/>
+          <w:szCs w:val="24"/>
+          <w:lang w:val="de-AT"/>
+        </w:rPr>
+        <w:t xml:space="preserve"> </w:t>
+      </w:r>
+      <w:proofErr w:type="spellStart"/>
+      <w:r>
+        <w:rPr>
+          <w:b w:val="0"/>
+          <w:sz w:val="24"/>
+          <w:szCs w:val="24"/>
+          <w:lang w:val="de-AT"/>
+        </w:rPr>
+        <w:t>Fédérale</w:t>
+      </w:r>
+      <w:proofErr w:type="spellEnd"/>
+      <w:r>
+        <w:rPr>
+          <w:b w:val="0"/>
+          <w:sz w:val="24"/>
+          <w:szCs w:val="24"/>
+          <w:lang w:val="de-AT"/>
+        </w:rPr>
+        <w:t xml:space="preserve"> de Lausanne</w:t>
       </w:r>
     </w:p>
     <w:p>
@@ -914,6 +1172,7 @@
       <w:r>
         <w:rPr>
           <w:szCs w:val="24"/>
+          <w:lang w:val="en-US"/>
         </w:rPr>
         <w:br w:type="page"/>
       </w:r>
@@ -936,7 +1195,35 @@
         <w:rPr>
           <w:lang w:val="de-AT"/>
         </w:rPr>
-        <w:t>Series of the Gesellschaft für Informatik (GI)</w:t>
+        <w:t xml:space="preserve">Series </w:t>
+      </w:r>
+      <w:proofErr w:type="spellStart"/>
+      <w:r>
+        <w:rPr>
+          <w:lang w:val="de-AT"/>
+        </w:rPr>
+        <w:t>of</w:t>
+      </w:r>
+      <w:proofErr w:type="spellEnd"/>
+      <w:r>
+        <w:rPr>
+          <w:lang w:val="de-AT"/>
+        </w:rPr>
+        <w:t xml:space="preserve"> </w:t>
+      </w:r>
+      <w:proofErr w:type="spellStart"/>
+      <w:r>
+        <w:rPr>
+          <w:lang w:val="de-AT"/>
+        </w:rPr>
+        <w:t>the</w:t>
+      </w:r>
+      <w:proofErr w:type="spellEnd"/>
+      <w:r>
+        <w:rPr>
+          <w:lang w:val="de-AT"/>
+        </w:rPr>
+        <w:t xml:space="preserve"> Gesellschaft für Informatik (GI)</w:t>
       </w:r>
       <w:r>
         <w:rPr>
@@ -948,76 +1235,41 @@
     <w:p>
       <w:pPr>
         <w:pStyle w:val="Volume-Text"/>
-        <w:rPr>
-          <w:lang w:val="en-GB"/>
-        </w:rPr>
-      </w:pPr>
-      <w:r>
-        <w:rPr>
-          <w:lang w:val="en-GB"/>
-        </w:rPr>
+      </w:pPr>
+      <w:r>
         <w:t xml:space="preserve">Volume </w:t>
       </w:r>
       <w:r>
-        <w:rPr>
-          <w:lang w:val="en-GB"/>
-        </w:rPr>
         <w:t>D</w:t>
       </w:r>
       <w:r>
-        <w:rPr>
-          <w:lang w:val="en-GB"/>
-        </w:rPr>
         <w:t>-</w:t>
       </w:r>
       <w:r>
-        <w:rPr>
-          <w:lang w:val="en-GB"/>
-        </w:rPr>
         <w:t>20</w:t>
       </w:r>
     </w:p>
     <w:p>
       <w:pPr>
         <w:pStyle w:val="Volume-Text"/>
-        <w:rPr>
-          <w:lang w:val="en-GB"/>
-        </w:rPr>
-      </w:pPr>
-      <w:r>
-        <w:rPr>
-          <w:lang w:val="en-GB"/>
-        </w:rPr>
+      </w:pPr>
+      <w:r>
         <w:t xml:space="preserve">ISBN </w:t>
       </w:r>
       <w:r>
-        <w:rPr>
-          <w:lang w:val="en-GB"/>
-        </w:rPr>
         <w:t>978-3-88579-775-3</w:t>
       </w:r>
-      <w:bookmarkStart w:id="0" w:name="_GoBack"/>
-      <w:bookmarkEnd w:id="0"/>
     </w:p>
     <w:p>
       <w:pPr>
         <w:pStyle w:val="Volume-Text"/>
-        <w:rPr>
-          <w:lang w:val="en-GB"/>
-        </w:rPr>
       </w:pPr>
     </w:p>
     <w:p>
       <w:pPr>
         <w:pStyle w:val="Volume-berschriften"/>
-        <w:rPr>
-          <w:lang w:val="en-GB"/>
-        </w:rPr>
-      </w:pPr>
-      <w:r>
-        <w:rPr>
-          <w:lang w:val="en-GB"/>
-        </w:rPr>
+      </w:pPr>
+      <w:r>
         <w:t>Volume Editors</w:t>
       </w:r>
     </w:p>
@@ -1032,7 +1284,35 @@
         <w:rPr>
           <w:lang w:val="de-AT"/>
         </w:rPr>
-        <w:t>Prof. Dr. Steffen Hölldobler (Chair), Technische Universität Dresden</w:t>
+        <w:t xml:space="preserve">Prof. Dr. Steffen </w:t>
+      </w:r>
+      <w:proofErr w:type="spellStart"/>
+      <w:r>
+        <w:rPr>
+          <w:lang w:val="de-AT"/>
+        </w:rPr>
+        <w:t>Hölldobler</w:t>
+      </w:r>
+      <w:proofErr w:type="spellEnd"/>
+      <w:r>
+        <w:rPr>
+          <w:lang w:val="de-AT"/>
+        </w:rPr>
+        <w:t xml:space="preserve"> (</w:t>
+      </w:r>
+      <w:proofErr w:type="spellStart"/>
+      <w:r>
+        <w:rPr>
+          <w:lang w:val="de-AT"/>
+        </w:rPr>
+        <w:t>Chair</w:t>
+      </w:r>
+      <w:proofErr w:type="spellEnd"/>
+      <w:r>
+        <w:rPr>
+          <w:lang w:val="de-AT"/>
+        </w:rPr>
+        <w:t>), Technische Universität Dresden</w:t>
       </w:r>
     </w:p>
     <w:p>
@@ -1102,7 +1382,21 @@
         <w:rPr>
           <w:lang w:val="de-AT"/>
         </w:rPr>
-        <w:t>Felix Freiling, Universität Erlangen-Nürnberg</w:t>
+        <w:t xml:space="preserve">Felix </w:t>
+      </w:r>
+      <w:proofErr w:type="spellStart"/>
+      <w:r>
+        <w:rPr>
+          <w:lang w:val="de-AT"/>
+        </w:rPr>
+        <w:t>Freiling</w:t>
+      </w:r>
+      <w:proofErr w:type="spellEnd"/>
+      <w:r>
+        <w:rPr>
+          <w:lang w:val="de-AT"/>
+        </w:rPr>
+        <w:t>, Universität Erlangen-Nürnberg</w:t>
       </w:r>
     </w:p>
     <w:p>
@@ -1116,7 +1410,21 @@
         <w:rPr>
           <w:lang w:val="de-AT"/>
         </w:rPr>
-        <w:t>Hans-Peter Lenhof, Universität des Saarlandes</w:t>
+        <w:t xml:space="preserve">Hans-Peter </w:t>
+      </w:r>
+      <w:proofErr w:type="spellStart"/>
+      <w:r>
+        <w:rPr>
+          <w:lang w:val="de-AT"/>
+        </w:rPr>
+        <w:t>Lenhof</w:t>
+      </w:r>
+      <w:proofErr w:type="spellEnd"/>
+      <w:r>
+        <w:rPr>
+          <w:lang w:val="de-AT"/>
+        </w:rPr>
+        <w:t>, Universität des Saarlandes</w:t>
       </w:r>
     </w:p>
     <w:p>
@@ -1144,7 +1452,21 @@
         <w:rPr>
           <w:lang w:val="de-AT"/>
         </w:rPr>
-        <w:t>Rüdiger Reischuk, Universität zu Lübeck</w:t>
+        <w:t xml:space="preserve">Rüdiger </w:t>
+      </w:r>
+      <w:proofErr w:type="spellStart"/>
+      <w:r>
+        <w:rPr>
+          <w:lang w:val="de-AT"/>
+        </w:rPr>
+        <w:t>Reischuk</w:t>
+      </w:r>
+      <w:proofErr w:type="spellEnd"/>
+      <w:r>
+        <w:rPr>
+          <w:lang w:val="de-AT"/>
+        </w:rPr>
+        <w:t>, Universität zu Lübeck</w:t>
       </w:r>
     </w:p>
     <w:p>
@@ -1172,7 +1494,21 @@
         <w:rPr>
           <w:lang w:val="de-AT"/>
         </w:rPr>
-        <w:t>Björn Scheuermann, Humbold-Universität zu Berlin</w:t>
+        <w:t xml:space="preserve">Björn Scheuermann, </w:t>
+      </w:r>
+      <w:proofErr w:type="spellStart"/>
+      <w:r>
+        <w:rPr>
+          <w:lang w:val="de-AT"/>
+        </w:rPr>
+        <w:t>Humbold</w:t>
+      </w:r>
+      <w:proofErr w:type="spellEnd"/>
+      <w:r>
+        <w:rPr>
+          <w:lang w:val="de-AT"/>
+        </w:rPr>
+        <w:t>-Universität zu Berlin</w:t>
       </w:r>
     </w:p>
     <w:p>
@@ -1186,7 +1522,35 @@
         <w:rPr>
           <w:lang w:val="de-AT"/>
         </w:rPr>
-        <w:t>Nicole Schweikardt, Humbold-Universität zu Berlin</w:t>
+        <w:t xml:space="preserve">Nicole </w:t>
+      </w:r>
+      <w:proofErr w:type="spellStart"/>
+      <w:r>
+        <w:rPr>
+          <w:lang w:val="de-AT"/>
+        </w:rPr>
+        <w:t>Schweikardt</w:t>
+      </w:r>
+      <w:proofErr w:type="spellEnd"/>
+      <w:r>
+        <w:rPr>
+          <w:lang w:val="de-AT"/>
+        </w:rPr>
+        <w:t xml:space="preserve">, </w:t>
+      </w:r>
+      <w:proofErr w:type="spellStart"/>
+      <w:r>
+        <w:rPr>
+          <w:lang w:val="de-AT"/>
+        </w:rPr>
+        <w:t>Humbold</w:t>
+      </w:r>
+      <w:proofErr w:type="spellEnd"/>
+      <w:r>
+        <w:rPr>
+          <w:lang w:val="de-AT"/>
+        </w:rPr>
+        <w:t>-Universität zu Berlin</w:t>
       </w:r>
     </w:p>
     <w:p>
@@ -1200,7 +1564,21 @@
         <w:rPr>
           <w:lang w:val="de-AT"/>
         </w:rPr>
-        <w:t>Myra Spiliopoulou, Otto-von-Guericke Universität Magdeburg</w:t>
+        <w:t xml:space="preserve">Myra </w:t>
+      </w:r>
+      <w:proofErr w:type="spellStart"/>
+      <w:r>
+        <w:rPr>
+          <w:lang w:val="de-AT"/>
+        </w:rPr>
+        <w:t>Spiliopoulou</w:t>
+      </w:r>
+      <w:proofErr w:type="spellEnd"/>
+      <w:r>
+        <w:rPr>
+          <w:lang w:val="de-AT"/>
+        </w:rPr>
+        <w:t>, Otto-von-Guericke Universität Magdeburg</w:t>
       </w:r>
     </w:p>
     <w:p>
@@ -1214,7 +1592,63 @@
         <w:rPr>
           <w:lang w:val="de-AT"/>
         </w:rPr>
-        <w:t>Sabine Süsstrunk, École Polytechnique Fédérale de Lausanne</w:t>
+        <w:t xml:space="preserve">Sabine </w:t>
+      </w:r>
+      <w:proofErr w:type="spellStart"/>
+      <w:r>
+        <w:rPr>
+          <w:lang w:val="de-AT"/>
+        </w:rPr>
+        <w:t>Süsstrunk</w:t>
+      </w:r>
+      <w:proofErr w:type="spellEnd"/>
+      <w:r>
+        <w:rPr>
+          <w:lang w:val="de-AT"/>
+        </w:rPr>
+        <w:t xml:space="preserve">, </w:t>
+      </w:r>
+      <w:proofErr w:type="spellStart"/>
+      <w:r>
+        <w:rPr>
+          <w:lang w:val="de-AT"/>
+        </w:rPr>
+        <w:t>École</w:t>
+      </w:r>
+      <w:proofErr w:type="spellEnd"/>
+      <w:r>
+        <w:rPr>
+          <w:lang w:val="de-AT"/>
+        </w:rPr>
+        <w:t xml:space="preserve"> </w:t>
+      </w:r>
+      <w:proofErr w:type="spellStart"/>
+      <w:r>
+        <w:rPr>
+          <w:lang w:val="de-AT"/>
+        </w:rPr>
+        <w:t>Polytechnique</w:t>
+      </w:r>
+      <w:proofErr w:type="spellEnd"/>
+      <w:r>
+        <w:rPr>
+          <w:lang w:val="de-AT"/>
+        </w:rPr>
+        <w:t xml:space="preserve"> </w:t>
+      </w:r>
+      <w:proofErr w:type="spellStart"/>
+      <w:r>
+        <w:rPr>
+          <w:lang w:val="de-AT"/>
+        </w:rPr>
+        <w:t>Fédérale</w:t>
+      </w:r>
+      <w:proofErr w:type="spellEnd"/>
+      <w:r>
+        <w:rPr>
+          <w:lang w:val="de-AT"/>
+        </w:rPr>
+        <w:t xml:space="preserve"> de Lausanne</w:t>
       </w:r>
     </w:p>
     <w:p>
@@ -1244,7 +1678,7 @@
     </w:p>
     <w:p>
       <w:pPr>
-        <w:pStyle w:val="berschrift4"/>
+        <w:pStyle w:val="Heading4"/>
         <w:ind w:left="0" w:firstLine="0"/>
         <w:rPr>
           <w:lang w:val="de-DE"/>
@@ -1259,7 +1693,7 @@
     </w:p>
     <w:p>
       <w:pPr>
-        <w:pStyle w:val="Textkrper-Einzug2"/>
+        <w:pStyle w:val="BodyTextIndent2"/>
         <w:rPr>
           <w:lang w:val="de-DE"/>
         </w:rPr>
@@ -1273,7 +1707,7 @@
     </w:p>
     <w:p>
       <w:pPr>
-        <w:pStyle w:val="Textkrper-Einzug2"/>
+        <w:pStyle w:val="BodyTextIndent2"/>
         <w:rPr>
           <w:lang w:val="de-DE"/>
         </w:rPr>
@@ -1299,7 +1733,21 @@
         <w:rPr>
           <w:lang w:val="de-DE"/>
         </w:rPr>
-        <w:t>Torsten Brinda, Universität Duisburg-Essen, Germany</w:t>
+        <w:t xml:space="preserve">Torsten </w:t>
+      </w:r>
+      <w:proofErr w:type="spellStart"/>
+      <w:r>
+        <w:rPr>
+          <w:lang w:val="de-DE"/>
+        </w:rPr>
+        <w:t>Brinda</w:t>
+      </w:r>
+      <w:proofErr w:type="spellEnd"/>
+      <w:r>
+        <w:rPr>
+          <w:lang w:val="de-DE"/>
+        </w:rPr>
+        <w:t>, Universität Duisburg-Essen, Germany</w:t>
       </w:r>
     </w:p>
     <w:p>
@@ -1389,7 +1837,21 @@
         <w:rPr>
           <w:lang w:val="de-DE"/>
         </w:rPr>
-        <w:t>Michael Goedicke, Universität Duisburg-Essen, Germany</w:t>
+        <w:t xml:space="preserve">Michael </w:t>
+      </w:r>
+      <w:proofErr w:type="spellStart"/>
+      <w:r>
+        <w:rPr>
+          <w:lang w:val="de-DE"/>
+        </w:rPr>
+        <w:t>Goedicke</w:t>
+      </w:r>
+      <w:proofErr w:type="spellEnd"/>
+      <w:r>
+        <w:rPr>
+          <w:lang w:val="de-DE"/>
+        </w:rPr>
+        <w:t>, Universität Duisburg-Essen, Germany</w:t>
       </w:r>
     </w:p>
     <w:p>
@@ -1407,7 +1869,21 @@
         <w:rPr>
           <w:lang w:val="de-DE"/>
         </w:rPr>
-        <w:t>Ralf Hofestädt, Universität Bielefeld, Germany</w:t>
+        <w:t xml:space="preserve">Ralf </w:t>
+      </w:r>
+      <w:proofErr w:type="spellStart"/>
+      <w:r>
+        <w:rPr>
+          <w:lang w:val="de-DE"/>
+        </w:rPr>
+        <w:t>Hofestädt</w:t>
+      </w:r>
+      <w:proofErr w:type="spellEnd"/>
+      <w:r>
+        <w:rPr>
+          <w:lang w:val="de-DE"/>
+        </w:rPr>
+        <w:t>, Universität Bielefeld, Germany</w:t>
       </w:r>
     </w:p>
     <w:p>
@@ -1517,7 +1993,21 @@
         <w:rPr>
           <w:lang w:val="de-DE"/>
         </w:rPr>
-        <w:t>Karin Vosseberg, Hochschule Bremerhaven, Germany</w:t>
+        <w:t xml:space="preserve">Karin </w:t>
+      </w:r>
+      <w:proofErr w:type="spellStart"/>
+      <w:r>
+        <w:rPr>
+          <w:lang w:val="de-DE"/>
+        </w:rPr>
+        <w:t>Vosseberg</w:t>
+      </w:r>
+      <w:proofErr w:type="spellEnd"/>
+      <w:r>
+        <w:rPr>
+          <w:lang w:val="de-DE"/>
+        </w:rPr>
+        <w:t>, Hochschule Bremerhaven, Germany</w:t>
       </w:r>
     </w:p>
     <w:p>
@@ -1589,7 +2079,14 @@
           <w:sz w:val="18"/>
           <w:lang w:val="de-DE"/>
         </w:rPr>
-        <w:t>20</w:t>
+        <w:t>2</w:t>
+      </w:r>
+      <w:r>
+        <w:rPr>
+          <w:sz w:val="18"/>
+          <w:lang w:val="de-DE"/>
+        </w:rPr>
+        <w:t>1</w:t>
       </w:r>
     </w:p>
     <w:p>
@@ -1602,6 +2099,7 @@
           <w:lang w:val="de-DE"/>
         </w:rPr>
       </w:pPr>
+      <w:proofErr w:type="spellStart"/>
       <w:r>
         <w:rPr>
           <w:b/>
@@ -1609,14 +2107,51 @@
           <w:sz w:val="18"/>
           <w:lang w:val="de-DE"/>
         </w:rPr>
-        <w:t>printed by</w:t>
-      </w:r>
-      <w:r>
-        <w:rPr>
+        <w:t>printed</w:t>
+      </w:r>
+      <w:proofErr w:type="spellEnd"/>
+      <w:r>
+        <w:rPr>
+          <w:b/>
+          <w:bCs/>
           <w:sz w:val="18"/>
           <w:lang w:val="de-DE"/>
         </w:rPr>
-        <w:t xml:space="preserve"> Köllen Druck+Verlag GmbH, Bonn </w:t>
+        <w:t xml:space="preserve"> </w:t>
+      </w:r>
+      <w:proofErr w:type="spellStart"/>
+      <w:r>
+        <w:rPr>
+          <w:b/>
+          <w:bCs/>
+          <w:sz w:val="18"/>
+          <w:lang w:val="de-DE"/>
+        </w:rPr>
+        <w:t>by</w:t>
+      </w:r>
+      <w:proofErr w:type="spellEnd"/>
+      <w:r>
+        <w:rPr>
+          <w:sz w:val="18"/>
+          <w:lang w:val="de-DE"/>
+        </w:rPr>
+        <w:t xml:space="preserve"> Köllen </w:t>
+      </w:r>
+      <w:proofErr w:type="spellStart"/>
+      <w:r>
+        <w:rPr>
+          <w:sz w:val="18"/>
+          <w:lang w:val="de-DE"/>
+        </w:rPr>
+        <w:t>Druck+Verlag</w:t>
+      </w:r>
+      <w:proofErr w:type="spellEnd"/>
+      <w:r>
+        <w:rPr>
+          <w:sz w:val="18"/>
+          <w:lang w:val="de-DE"/>
+        </w:rPr>
+        <w:t xml:space="preserve"> GmbH, Bonn </w:t>
       </w:r>
     </w:p>
     <w:p>
@@ -1639,7 +2174,7 @@
           <w:noProof/>
         </w:rPr>
         <w:drawing>
-          <wp:inline distT="0" distB="0" distL="0" distR="0">
+          <wp:inline distT="0" distB="0" distL="0" distR="0" wp14:anchorId="2CA6D79B" wp14:editId="17AA1826">
             <wp:extent cx="1227411" cy="429442"/>
             <wp:effectExtent l="0" t="0" r="0" b="8890"/>
             <wp:docPr id="8" name="Grafik 8"/>
@@ -1727,7 +2262,7 @@
 </file>
 
 <file path=word/endnotes.xml><?xml version="1.0" encoding="utf-8"?>
-<w:endnotes xmlns:wpc="http://schemas.microsoft.com/office/word/2010/wordprocessingCanvas" xmlns:cx="http://schemas.microsoft.com/office/drawing/2014/chartex" xmlns:cx1="http://schemas.microsoft.com/office/drawing/2015/9/8/chartex" xmlns:mc="http://schemas.openxmlformats.org/markup-compatibility/2006" xmlns:o="urn:schemas-microsoft-com:office:office" xmlns:r="http://schemas.openxmlformats.org/officeDocument/2006/relationships" xmlns:m="http://schemas.openxmlformats.org/officeDocument/2006/math" xmlns:v="urn:schemas-microsoft-com:vml" xmlns:wp14="http://schemas.microsoft.com/office/word/2010/wordprocessingDrawing" xmlns:wp="http://schemas.openxmlformats.org/drawingml/2006/wordprocessingDrawing" xmlns:w10="urn:schemas-microsoft-com:office:word" xmlns:w="http://schemas.openxmlformats.org/wordprocessingml/2006/main" xmlns:w14="http://schemas.microsoft.com/office/word/2010/wordml" xmlns:w15="http://schemas.microsoft.com/office/word/2012/wordml" xmlns:w16se="http://schemas.microsoft.com/office/word/2015/wordml/symex" xmlns:wpg="http://schemas.microsoft.com/office/word/2010/wordprocessingGroup" xmlns:wpi="http://schemas.microsoft.com/office/word/2010/wordprocessingInk" xmlns:wne="http://schemas.microsoft.com/office/word/2006/wordml" xmlns:wps="http://schemas.microsoft.com/office/word/2010/wordprocessingShape" mc:Ignorable="w14 w15 w16se wp14">
+<w:endnotes xmlns:wpc="http://schemas.microsoft.com/office/word/2010/wordprocessingCanvas" xmlns:cx="http://schemas.microsoft.com/office/drawing/2014/chartex" xmlns:cx1="http://schemas.microsoft.com/office/drawing/2015/9/8/chartex" xmlns:cx2="http://schemas.microsoft.com/office/drawing/2015/10/21/chartex" xmlns:cx3="http://schemas.microsoft.com/office/drawing/2016/5/9/chartex" xmlns:cx4="http://schemas.microsoft.com/office/drawing/2016/5/10/chartex" xmlns:cx5="http://schemas.microsoft.com/office/drawing/2016/5/11/chartex" xmlns:cx6="http://schemas.microsoft.com/office/drawing/2016/5/12/chartex" xmlns:cx7="http://schemas.microsoft.com/office/drawing/2016/5/13/chartex" xmlns:cx8="http://schemas.microsoft.com/office/drawing/2016/5/14/chartex" xmlns:mc="http://schemas.openxmlformats.org/markup-compatibility/2006" xmlns:aink="http://schemas.microsoft.com/office/drawing/2016/ink" xmlns:am3d="http://schemas.microsoft.com/office/drawing/2017/model3d" xmlns:o="urn:schemas-microsoft-com:office:office" xmlns:r="http://schemas.openxmlformats.org/officeDocument/2006/relationships" xmlns:m="http://schemas.openxmlformats.org/officeDocument/2006/math" xmlns:v="urn:schemas-microsoft-com:vml" xmlns:wp14="http://schemas.microsoft.com/office/word/2010/wordprocessingDrawing" xmlns:wp="http://schemas.openxmlformats.org/drawingml/2006/wordprocessingDrawing" xmlns:w10="urn:schemas-microsoft-com:office:word" xmlns:w="http://schemas.openxmlformats.org/wordprocessingml/2006/main" xmlns:w14="http://schemas.microsoft.com/office/word/2010/wordml" xmlns:w15="http://schemas.microsoft.com/office/word/2012/wordml" xmlns:w16cex="http://schemas.microsoft.com/office/word/2018/wordml/cex" xmlns:w16cid="http://schemas.microsoft.com/office/word/2016/wordml/cid" xmlns:w16="http://schemas.microsoft.com/office/word/2018/wordml" xmlns:w16se="http://schemas.microsoft.com/office/word/2015/wordml/symex" xmlns:wpg="http://schemas.microsoft.com/office/word/2010/wordprocessingGroup" xmlns:wpi="http://schemas.microsoft.com/office/word/2010/wordprocessingInk" xmlns:wne="http://schemas.microsoft.com/office/word/2006/wordml" xmlns:wps="http://schemas.microsoft.com/office/word/2010/wordprocessingShape" mc:Ignorable="w14 w15 w16se w16cid w16 w16cex wp14">
   <w:endnote w:type="separator" w:id="-1">
     <w:p>
       <w:r>
@@ -1746,7 +2281,7 @@
 </file>
 
 <file path=word/footnotes.xml><?xml version="1.0" encoding="utf-8"?>
-<w:footnotes xmlns:wpc="http://schemas.microsoft.com/office/word/2010/wordprocessingCanvas" xmlns:cx="http://schemas.microsoft.com/office/drawing/2014/chartex" xmlns:cx1="http://schemas.microsoft.com/office/drawing/2015/9/8/chartex" xmlns:mc="http://schemas.openxmlformats.org/markup-compatibility/2006" xmlns:o="urn:schemas-microsoft-com:office:office" xmlns:r="http://schemas.openxmlformats.org/officeDocument/2006/relationships" xmlns:m="http://schemas.openxmlformats.org/officeDocument/2006/math" xmlns:v="urn:schemas-microsoft-com:vml" xmlns:wp14="http://schemas.microsoft.com/office/word/2010/wordprocessingDrawing" xmlns:wp="http://schemas.openxmlformats.org/drawingml/2006/wordprocessingDrawing" xmlns:w10="urn:schemas-microsoft-com:office:word" xmlns:w="http://schemas.openxmlformats.org/wordprocessingml/2006/main" xmlns:w14="http://schemas.microsoft.com/office/word/2010/wordml" xmlns:w15="http://schemas.microsoft.com/office/word/2012/wordml" xmlns:w16se="http://schemas.microsoft.com/office/word/2015/wordml/symex" xmlns:wpg="http://schemas.microsoft.com/office/word/2010/wordprocessingGroup" xmlns:wpi="http://schemas.microsoft.com/office/word/2010/wordprocessingInk" xmlns:wne="http://schemas.microsoft.com/office/word/2006/wordml" xmlns:wps="http://schemas.microsoft.com/office/word/2010/wordprocessingShape" mc:Ignorable="w14 w15 w16se wp14">
+<w:footnotes xmlns:wpc="http://schemas.microsoft.com/office/word/2010/wordprocessingCanvas" xmlns:cx="http://schemas.microsoft.com/office/drawing/2014/chartex" xmlns:cx1="http://schemas.microsoft.com/office/drawing/2015/9/8/chartex" xmlns:cx2="http://schemas.microsoft.com/office/drawing/2015/10/21/chartex" xmlns:cx3="http://schemas.microsoft.com/office/drawing/2016/5/9/chartex" xmlns:cx4="http://schemas.microsoft.com/office/drawing/2016/5/10/chartex" xmlns:cx5="http://schemas.microsoft.com/office/drawing/2016/5/11/chartex" xmlns:cx6="http://schemas.microsoft.com/office/drawing/2016/5/12/chartex" xmlns:cx7="http://schemas.microsoft.com/office/drawing/2016/5/13/chartex" xmlns:cx8="http://schemas.microsoft.com/office/drawing/2016/5/14/chartex" xmlns:mc="http://schemas.openxmlformats.org/markup-compatibility/2006" xmlns:aink="http://schemas.microsoft.com/office/drawing/2016/ink" xmlns:am3d="http://schemas.microsoft.com/office/drawing/2017/model3d" xmlns:o="urn:schemas-microsoft-com:office:office" xmlns:r="http://schemas.openxmlformats.org/officeDocument/2006/relationships" xmlns:m="http://schemas.openxmlformats.org/officeDocument/2006/math" xmlns:v="urn:schemas-microsoft-com:vml" xmlns:wp14="http://schemas.microsoft.com/office/word/2010/wordprocessingDrawing" xmlns:wp="http://schemas.openxmlformats.org/drawingml/2006/wordprocessingDrawing" xmlns:w10="urn:schemas-microsoft-com:office:word" xmlns:w="http://schemas.openxmlformats.org/wordprocessingml/2006/main" xmlns:w14="http://schemas.microsoft.com/office/word/2010/wordml" xmlns:w15="http://schemas.microsoft.com/office/word/2012/wordml" xmlns:w16cex="http://schemas.microsoft.com/office/word/2018/wordml/cex" xmlns:w16cid="http://schemas.microsoft.com/office/word/2016/wordml/cid" xmlns:w16="http://schemas.microsoft.com/office/word/2018/wordml" xmlns:w16se="http://schemas.microsoft.com/office/word/2015/wordml/symex" xmlns:wpg="http://schemas.microsoft.com/office/word/2010/wordprocessingGroup" xmlns:wpi="http://schemas.microsoft.com/office/word/2010/wordprocessingInk" xmlns:wne="http://schemas.microsoft.com/office/word/2006/wordml" xmlns:wps="http://schemas.microsoft.com/office/word/2010/wordprocessingShape" mc:Ignorable="w14 w15 w16se w16cid w16 w16cex wp14">
   <w:footnote w:type="separator" w:id="-1">
     <w:p>
       <w:r>
@@ -1765,7 +2300,7 @@
 </file>
 
 <file path=word/numbering.xml><?xml version="1.0" encoding="utf-8"?>
-<w:numbering xmlns:wpc="http://schemas.microsoft.com/office/word/2010/wordprocessingCanvas" xmlns:cx="http://schemas.microsoft.com/office/drawing/2014/chartex" xmlns:cx1="http://schemas.microsoft.com/office/drawing/2015/9/8/chartex" xmlns:mc="http://schemas.openxmlformats.org/markup-compatibility/2006" xmlns:o="urn:schemas-microsoft-com:office:office" xmlns:r="http://schemas.openxmlformats.org/officeDocument/2006/relationships" xmlns:m="http://schemas.openxmlformats.org/officeDocument/2006/math" xmlns:v="urn:schemas-microsoft-com:vml" xmlns:wp14="http://schemas.microsoft.com/office/word/2010/wordprocessingDrawing" xmlns:wp="http://schemas.openxmlformats.org/drawingml/2006/wordprocessingDrawing" xmlns:w10="urn:schemas-microsoft-com:office:word" xmlns:w="http://schemas.openxmlformats.org/wordprocessingml/2006/main" xmlns:w14="http://schemas.microsoft.com/office/word/2010/wordml" xmlns:w15="http://schemas.microsoft.com/office/word/2012/wordml" xmlns:w16se="http://schemas.microsoft.com/office/word/2015/wordml/symex" xmlns:wpg="http://schemas.microsoft.com/office/word/2010/wordprocessingGroup" xmlns:wpi="http://schemas.microsoft.com/office/word/2010/wordprocessingInk" xmlns:wne="http://schemas.microsoft.com/office/word/2006/wordml" xmlns:wps="http://schemas.microsoft.com/office/word/2010/wordprocessingShape" mc:Ignorable="w14 w15 w16se wp14">
+<w:numbering xmlns:wpc="http://schemas.microsoft.com/office/word/2010/wordprocessingCanvas" xmlns:cx="http://schemas.microsoft.com/office/drawing/2014/chartex" xmlns:cx1="http://schemas.microsoft.com/office/drawing/2015/9/8/chartex" xmlns:cx2="http://schemas.microsoft.com/office/drawing/2015/10/21/chartex" xmlns:cx3="http://schemas.microsoft.com/office/drawing/2016/5/9/chartex" xmlns:cx4="http://schemas.microsoft.com/office/drawing/2016/5/10/chartex" xmlns:cx5="http://schemas.microsoft.com/office/drawing/2016/5/11/chartex" xmlns:cx6="http://schemas.microsoft.com/office/drawing/2016/5/12/chartex" xmlns:cx7="http://schemas.microsoft.com/office/drawing/2016/5/13/chartex" xmlns:cx8="http://schemas.microsoft.com/office/drawing/2016/5/14/chartex" xmlns:mc="http://schemas.openxmlformats.org/markup-compatibility/2006" xmlns:aink="http://schemas.microsoft.com/office/drawing/2016/ink" xmlns:am3d="http://schemas.microsoft.com/office/drawing/2017/model3d" xmlns:o="urn:schemas-microsoft-com:office:office" xmlns:r="http://schemas.openxmlformats.org/officeDocument/2006/relationships" xmlns:m="http://schemas.openxmlformats.org/officeDocument/2006/math" xmlns:v="urn:schemas-microsoft-com:vml" xmlns:wp14="http://schemas.microsoft.com/office/word/2010/wordprocessingDrawing" xmlns:wp="http://schemas.openxmlformats.org/drawingml/2006/wordprocessingDrawing" xmlns:w10="urn:schemas-microsoft-com:office:word" xmlns:w="http://schemas.openxmlformats.org/wordprocessingml/2006/main" xmlns:w14="http://schemas.microsoft.com/office/word/2010/wordml" xmlns:w15="http://schemas.microsoft.com/office/word/2012/wordml" xmlns:w16cex="http://schemas.microsoft.com/office/word/2018/wordml/cex" xmlns:w16cid="http://schemas.microsoft.com/office/word/2016/wordml/cid" xmlns:w16="http://schemas.microsoft.com/office/word/2018/wordml" xmlns:w16se="http://schemas.microsoft.com/office/word/2015/wordml/symex" xmlns:wpg="http://schemas.microsoft.com/office/word/2010/wordprocessingGroup" xmlns:wpi="http://schemas.microsoft.com/office/word/2010/wordprocessingInk" xmlns:wne="http://schemas.microsoft.com/office/word/2006/wordml" xmlns:wps="http://schemas.microsoft.com/office/word/2010/wordprocessingShape" mc:Ignorable="w14 w15 w16se w16cid w16 w16cex wp14">
   <w:numPicBullet w:numPicBulletId="0">
     <w:pict>
       <v:shapetype id="_x0000_t75" coordsize="21600,21600" o:spt="75" o:preferrelative="t" path="m@4@5l@4@11@9@11@9@5xe" filled="f" stroked="f">
@@ -1787,7 +2322,7 @@
         <v:path o:extrusionok="f" gradientshapeok="t" o:connecttype="rect"/>
         <o:lock v:ext="edit" aspectratio="t"/>
       </v:shapetype>
-      <v:shape id="_x0000_i1030" type="#_x0000_t75" style="width:26.4pt;height:25.8pt" o:bullet="t">
+      <v:shape id="_x0000_i1027" type="#_x0000_t75" style="width:26.7pt;height:25.9pt" o:bullet="t">
         <v:imagedata r:id="rId1" o:title="bullet_gi"/>
       </v:shape>
     </w:pict>
@@ -1799,7 +2334,7 @@
     <w:lvl w:ilvl="0">
       <w:start w:val="1"/>
       <w:numFmt w:val="decimal"/>
-      <w:pStyle w:val="Listennummer5"/>
+      <w:pStyle w:val="ListNumber5"/>
       <w:lvlText w:val="%1."/>
       <w:lvlJc w:val="left"/>
       <w:pPr>
@@ -1820,7 +2355,7 @@
     <w:lvl w:ilvl="0">
       <w:start w:val="1"/>
       <w:numFmt w:val="decimal"/>
-      <w:pStyle w:val="Listennummer4"/>
+      <w:pStyle w:val="ListNumber4"/>
       <w:lvlText w:val="%1."/>
       <w:lvlJc w:val="left"/>
       <w:pPr>
@@ -1841,7 +2376,7 @@
     <w:lvl w:ilvl="0">
       <w:start w:val="1"/>
       <w:numFmt w:val="decimal"/>
-      <w:pStyle w:val="Listennummer3"/>
+      <w:pStyle w:val="ListNumber3"/>
       <w:lvlText w:val="%1."/>
       <w:lvlJc w:val="left"/>
       <w:pPr>
@@ -1862,7 +2397,7 @@
     <w:lvl w:ilvl="0">
       <w:start w:val="1"/>
       <w:numFmt w:val="decimal"/>
-      <w:pStyle w:val="Listennummer2"/>
+      <w:pStyle w:val="ListNumber2"/>
       <w:lvlText w:val="%1."/>
       <w:lvlJc w:val="left"/>
       <w:pPr>
@@ -1883,7 +2418,7 @@
     <w:lvl w:ilvl="0">
       <w:start w:val="1"/>
       <w:numFmt w:val="bullet"/>
-      <w:pStyle w:val="Aufzhlungszeichen5"/>
+      <w:pStyle w:val="ListBullet5"/>
       <w:lvlText w:val=""/>
       <w:lvlJc w:val="left"/>
       <w:pPr>
@@ -1904,7 +2439,7 @@
     <w:lvl w:ilvl="0">
       <w:start w:val="1"/>
       <w:numFmt w:val="bullet"/>
-      <w:pStyle w:val="Aufzhlungszeichen4"/>
+      <w:pStyle w:val="ListBullet4"/>
       <w:lvlText w:val=""/>
       <w:lvlJc w:val="left"/>
       <w:pPr>
@@ -1925,7 +2460,7 @@
     <w:lvl w:ilvl="0">
       <w:start w:val="1"/>
       <w:numFmt w:val="bullet"/>
-      <w:pStyle w:val="Aufzhlungszeichen3"/>
+      <w:pStyle w:val="ListBullet3"/>
       <w:lvlText w:val=""/>
       <w:lvlJc w:val="left"/>
       <w:pPr>
@@ -1946,7 +2481,7 @@
     <w:lvl w:ilvl="0">
       <w:start w:val="1"/>
       <w:numFmt w:val="bullet"/>
-      <w:pStyle w:val="Aufzhlungszeichen2"/>
+      <w:pStyle w:val="ListBullet2"/>
       <w:lvlText w:val=""/>
       <w:lvlJc w:val="left"/>
       <w:pPr>
@@ -1967,7 +2502,7 @@
     <w:lvl w:ilvl="0">
       <w:start w:val="1"/>
       <w:numFmt w:val="decimal"/>
-      <w:pStyle w:val="Listennummer"/>
+      <w:pStyle w:val="ListNumber"/>
       <w:lvlText w:val="%1."/>
       <w:lvlJc w:val="left"/>
       <w:pPr>
@@ -1988,7 +2523,7 @@
     <w:lvl w:ilvl="0">
       <w:start w:val="1"/>
       <w:numFmt w:val="bullet"/>
-      <w:pStyle w:val="Aufzhlungszeichen"/>
+      <w:pStyle w:val="ListBullet"/>
       <w:lvlText w:val=""/>
       <w:lvlJc w:val="left"/>
       <w:pPr>
@@ -2009,7 +2544,7 @@
     <w:lvl w:ilvl="0" w:tplc="71C883F0">
       <w:start w:val="1"/>
       <w:numFmt w:val="bullet"/>
-      <w:pStyle w:val="Liste"/>
+      <w:pStyle w:val="List"/>
       <w:lvlText w:val=""/>
       <w:lvlPicBulletId w:val="0"/>
       <w:lvlJc w:val="left"/>
@@ -2242,7 +2777,7 @@
 </file>
 
 <file path=word/styles.xml><?xml version="1.0" encoding="utf-8"?>
-<w:styles xmlns:mc="http://schemas.openxmlformats.org/markup-compatibility/2006" xmlns:r="http://schemas.openxmlformats.org/officeDocument/2006/relationships" xmlns:w="http://schemas.openxmlformats.org/wordprocessingml/2006/main" xmlns:w14="http://schemas.microsoft.com/office/word/2010/wordml" xmlns:w15="http://schemas.microsoft.com/office/word/2012/wordml" xmlns:w16se="http://schemas.microsoft.com/office/word/2015/wordml/symex" mc:Ignorable="w14 w15 w16se">
+<w:styles xmlns:mc="http://schemas.openxmlformats.org/markup-compatibility/2006" xmlns:r="http://schemas.openxmlformats.org/officeDocument/2006/relationships" xmlns:w="http://schemas.openxmlformats.org/wordprocessingml/2006/main" xmlns:w14="http://schemas.microsoft.com/office/word/2010/wordml" xmlns:w15="http://schemas.microsoft.com/office/word/2012/wordml" xmlns:w16cex="http://schemas.microsoft.com/office/word/2018/wordml/cex" xmlns:w16cid="http://schemas.microsoft.com/office/word/2016/wordml/cid" xmlns:w16="http://schemas.microsoft.com/office/word/2018/wordml" xmlns:w16se="http://schemas.microsoft.com/office/word/2015/wordml/symex" mc:Ignorable="w14 w15 w16se w16cid w16 w16cex">
   <w:docDefaults>
     <w:rPrDefault>
       <w:rPr>
@@ -2252,7 +2787,7 @@
     </w:rPrDefault>
     <w:pPrDefault/>
   </w:docDefaults>
-  <w:latentStyles w:defLockedState="0" w:defUIPriority="0" w:defSemiHidden="0" w:defUnhideWhenUsed="0" w:defQFormat="0" w:count="371">
+  <w:latentStyles w:defLockedState="0" w:defUIPriority="0" w:defSemiHidden="0" w:defUnhideWhenUsed="0" w:defQFormat="0" w:count="376">
     <w:lsdException w:name="Normal" w:qFormat="1"/>
     <w:lsdException w:name="heading 1" w:qFormat="1"/>
     <w:lsdException w:name="heading 2" w:qFormat="1"/>
@@ -2269,7 +2804,12 @@
     <w:lsdException w:name="Body Text Indent 2" w:uiPriority="99"/>
     <w:lsdException w:name="Strong" w:qFormat="1"/>
     <w:lsdException w:name="Emphasis" w:qFormat="1"/>
-    <w:lsdException w:name="Normal Table" w:semiHidden="1" w:unhideWhenUsed="1"/>
+    <w:lsdException w:name="HTML Keyboard" w:semiHidden="1" w:unhideWhenUsed="1"/>
+    <w:lsdException w:name="annotation subject" w:semiHidden="1" w:unhideWhenUsed="1"/>
+    <w:lsdException w:name="No List" w:semiHidden="1" w:unhideWhenUsed="1"/>
+    <w:lsdException w:name="Outline List 1" w:semiHidden="1" w:unhideWhenUsed="1"/>
+    <w:lsdException w:name="Outline List 2" w:semiHidden="1" w:unhideWhenUsed="1"/>
+    <w:lsdException w:name="Outline List 3" w:semiHidden="1" w:unhideWhenUsed="1"/>
     <w:lsdException w:name="Table Simple 1" w:semiHidden="1" w:unhideWhenUsed="1"/>
     <w:lsdException w:name="Table Simple 2" w:semiHidden="1" w:unhideWhenUsed="1"/>
     <w:lsdException w:name="Table Simple 3" w:semiHidden="1" w:unhideWhenUsed="1"/>
@@ -2307,11 +2847,9 @@
     <w:lsdException w:name="Table Contemporary" w:semiHidden="1" w:unhideWhenUsed="1"/>
     <w:lsdException w:name="Table Elegant" w:semiHidden="1" w:unhideWhenUsed="1"/>
     <w:lsdException w:name="Table Professional" w:semiHidden="1" w:unhideWhenUsed="1"/>
-    <w:lsdException w:name="Table Subtle 1" w:semiHidden="1" w:unhideWhenUsed="1"/>
     <w:lsdException w:name="Table Subtle 2" w:semiHidden="1" w:unhideWhenUsed="1"/>
     <w:lsdException w:name="Table Web 1" w:semiHidden="1" w:unhideWhenUsed="1"/>
-    <w:lsdException w:name="Table Web 2" w:semiHidden="1" w:unhideWhenUsed="1"/>
-    <w:lsdException w:name="Table Web 3" w:semiHidden="1" w:unhideWhenUsed="1"/>
+    <w:lsdException w:name="Balloon Text" w:semiHidden="1" w:unhideWhenUsed="1"/>
     <w:lsdException w:name="Table Theme" w:semiHidden="1" w:unhideWhenUsed="1"/>
     <w:lsdException w:name="Placeholder Text" w:semiHidden="1" w:uiPriority="99"/>
     <w:lsdException w:name="No Spacing" w:uiPriority="1" w:qFormat="1"/>
@@ -2528,18 +3066,23 @@
     <w:lsdException w:name="List Table 5 Dark Accent 6" w:uiPriority="50"/>
     <w:lsdException w:name="List Table 6 Colorful Accent 6" w:uiPriority="51"/>
     <w:lsdException w:name="List Table 7 Colorful Accent 6" w:uiPriority="52"/>
+    <w:lsdException w:name="Mention" w:semiHidden="1" w:uiPriority="99" w:unhideWhenUsed="1"/>
+    <w:lsdException w:name="Smart Hyperlink" w:semiHidden="1" w:uiPriority="99" w:unhideWhenUsed="1"/>
+    <w:lsdException w:name="Hashtag" w:semiHidden="1" w:uiPriority="99" w:unhideWhenUsed="1"/>
+    <w:lsdException w:name="Unresolved Mention" w:semiHidden="1" w:uiPriority="99" w:unhideWhenUsed="1"/>
+    <w:lsdException w:name="Smart Link" w:semiHidden="1" w:uiPriority="99" w:unhideWhenUsed="1"/>
   </w:latentStyles>
-  <w:style w:type="paragraph" w:default="1" w:styleId="Standard">
+  <w:style w:type="paragraph" w:default="1" w:styleId="Normal">
     <w:name w:val="Normal"/>
     <w:qFormat/>
     <w:rPr>
       <w:lang w:val="en-US"/>
     </w:rPr>
   </w:style>
-  <w:style w:type="paragraph" w:styleId="berschrift1">
+  <w:style w:type="paragraph" w:styleId="Heading1">
     <w:name w:val="heading 1"/>
-    <w:basedOn w:val="Standard"/>
-    <w:next w:val="Standard"/>
+    <w:basedOn w:val="Normal"/>
+    <w:next w:val="Normal"/>
     <w:qFormat/>
     <w:pPr>
       <w:keepNext/>
@@ -2550,10 +3093,10 @@
       <w:szCs w:val="24"/>
     </w:rPr>
   </w:style>
-  <w:style w:type="paragraph" w:styleId="berschrift2">
+  <w:style w:type="paragraph" w:styleId="Heading2">
     <w:name w:val="heading 2"/>
-    <w:basedOn w:val="Standard"/>
-    <w:next w:val="Standard"/>
+    <w:basedOn w:val="Normal"/>
+    <w:next w:val="Normal"/>
     <w:qFormat/>
     <w:pPr>
       <w:keepNext/>
@@ -2567,10 +3110,10 @@
       <w:szCs w:val="24"/>
     </w:rPr>
   </w:style>
-  <w:style w:type="paragraph" w:styleId="berschrift3">
+  <w:style w:type="paragraph" w:styleId="Heading3">
     <w:name w:val="heading 3"/>
-    <w:basedOn w:val="Standard"/>
-    <w:next w:val="Standard"/>
+    <w:basedOn w:val="Normal"/>
+    <w:next w:val="Normal"/>
     <w:qFormat/>
     <w:pPr>
       <w:keepNext/>
@@ -2586,11 +3129,11 @@
       <w:szCs w:val="24"/>
     </w:rPr>
   </w:style>
-  <w:style w:type="paragraph" w:styleId="berschrift4">
+  <w:style w:type="paragraph" w:styleId="Heading4">
     <w:name w:val="heading 4"/>
-    <w:basedOn w:val="Standard"/>
-    <w:next w:val="Standard"/>
-    <w:link w:val="berschrift4Zchn"/>
+    <w:basedOn w:val="Normal"/>
+    <w:next w:val="Normal"/>
+    <w:link w:val="Heading4Char"/>
     <w:uiPriority w:val="99"/>
     <w:qFormat/>
     <w:pPr>
@@ -2607,10 +3150,10 @@
       <w:bCs/>
     </w:rPr>
   </w:style>
-  <w:style w:type="paragraph" w:styleId="berschrift5">
+  <w:style w:type="paragraph" w:styleId="Heading5">
     <w:name w:val="heading 5"/>
-    <w:basedOn w:val="Standard"/>
-    <w:next w:val="Standard"/>
+    <w:basedOn w:val="Normal"/>
+    <w:next w:val="Normal"/>
     <w:qFormat/>
     <w:pPr>
       <w:keepNext/>
@@ -2625,10 +3168,10 @@
       <w:bCs/>
     </w:rPr>
   </w:style>
-  <w:style w:type="paragraph" w:styleId="berschrift6">
+  <w:style w:type="paragraph" w:styleId="Heading6">
     <w:name w:val="heading 6"/>
-    <w:basedOn w:val="Standard"/>
-    <w:next w:val="Standard"/>
+    <w:basedOn w:val="Normal"/>
+    <w:next w:val="Normal"/>
     <w:qFormat/>
     <w:pPr>
       <w:keepNext/>
@@ -2643,10 +3186,10 @@
       <w:szCs w:val="24"/>
     </w:rPr>
   </w:style>
-  <w:style w:type="paragraph" w:styleId="berschrift7">
+  <w:style w:type="paragraph" w:styleId="Heading7">
     <w:name w:val="heading 7"/>
-    <w:basedOn w:val="Standard"/>
-    <w:next w:val="Standard"/>
+    <w:basedOn w:val="Normal"/>
+    <w:next w:val="Normal"/>
     <w:qFormat/>
     <w:pPr>
       <w:keepNext/>
@@ -2661,10 +3204,10 @@
       <w:szCs w:val="24"/>
     </w:rPr>
   </w:style>
-  <w:style w:type="paragraph" w:styleId="berschrift8">
+  <w:style w:type="paragraph" w:styleId="Heading8">
     <w:name w:val="heading 8"/>
-    <w:basedOn w:val="Standard"/>
-    <w:next w:val="Standard"/>
+    <w:basedOn w:val="Normal"/>
+    <w:next w:val="Normal"/>
     <w:qFormat/>
     <w:pPr>
       <w:keepNext/>
@@ -2679,10 +3222,10 @@
       <w:lang w:val="en-GB"/>
     </w:rPr>
   </w:style>
-  <w:style w:type="paragraph" w:styleId="berschrift9">
+  <w:style w:type="paragraph" w:styleId="Heading9">
     <w:name w:val="heading 9"/>
-    <w:basedOn w:val="Standard"/>
-    <w:next w:val="Standard"/>
+    <w:basedOn w:val="Normal"/>
+    <w:next w:val="Normal"/>
     <w:qFormat/>
     <w:pPr>
       <w:keepNext/>
@@ -2695,13 +3238,13 @@
       <w:szCs w:val="24"/>
     </w:rPr>
   </w:style>
-  <w:style w:type="character" w:default="1" w:styleId="Absatz-Standardschriftart">
+  <w:style w:type="character" w:default="1" w:styleId="DefaultParagraphFont">
     <w:name w:val="Default Paragraph Font"/>
     <w:uiPriority w:val="1"/>
     <w:semiHidden/>
     <w:unhideWhenUsed/>
   </w:style>
-  <w:style w:type="table" w:default="1" w:styleId="NormaleTabelle">
+  <w:style w:type="table" w:default="1" w:styleId="TableNormal">
     <w:name w:val="Normal Table"/>
     <w:uiPriority w:val="99"/>
     <w:semiHidden/>
@@ -2716,7 +3259,7 @@
       </w:tblCellMar>
     </w:tblPr>
   </w:style>
-  <w:style w:type="numbering" w:default="1" w:styleId="KeineListe">
+  <w:style w:type="numbering" w:default="1" w:styleId="NoList">
     <w:name w:val="No List"/>
     <w:uiPriority w:val="99"/>
     <w:semiHidden/>
@@ -2724,16 +3267,16 @@
   </w:style>
   <w:style w:type="character" w:styleId="Hyperlink">
     <w:name w:val="Hyperlink"/>
-    <w:basedOn w:val="Absatz-Standardschriftart"/>
+    <w:basedOn w:val="DefaultParagraphFont"/>
     <w:rPr>
       <w:rFonts w:cs="Times New Roman"/>
       <w:color w:val="0000FF"/>
       <w:u w:val="single"/>
     </w:rPr>
   </w:style>
-  <w:style w:type="paragraph" w:styleId="Textkrper2">
+  <w:style w:type="paragraph" w:styleId="BodyText2">
     <w:name w:val="Body Text 2"/>
-    <w:basedOn w:val="Standard"/>
+    <w:basedOn w:val="Normal"/>
     <w:pPr>
       <w:tabs>
         <w:tab w:val="left" w:pos="851"/>
@@ -2747,31 +3290,31 @@
       <w:szCs w:val="32"/>
     </w:rPr>
   </w:style>
-  <w:style w:type="paragraph" w:styleId="Textkrper">
+  <w:style w:type="paragraph" w:styleId="BodyText">
     <w:name w:val="Body Text"/>
-    <w:basedOn w:val="Standard"/>
+    <w:basedOn w:val="Normal"/>
     <w:pPr>
       <w:jc w:val="both"/>
     </w:pPr>
   </w:style>
-  <w:style w:type="paragraph" w:styleId="Funotentext">
+  <w:style w:type="paragraph" w:styleId="FootnoteText">
     <w:name w:val="footnote text"/>
-    <w:basedOn w:val="Standard"/>
+    <w:basedOn w:val="Normal"/>
     <w:semiHidden/>
   </w:style>
-  <w:style w:type="character" w:styleId="Funotenzeichen">
+  <w:style w:type="character" w:styleId="FootnoteReference">
     <w:name w:val="footnote reference"/>
-    <w:basedOn w:val="Absatz-Standardschriftart"/>
+    <w:basedOn w:val="DefaultParagraphFont"/>
     <w:semiHidden/>
     <w:rPr>
       <w:rFonts w:cs="Times New Roman"/>
       <w:vertAlign w:val="superscript"/>
     </w:rPr>
   </w:style>
-  <w:style w:type="paragraph" w:styleId="Textkrper-Einzug2">
+  <w:style w:type="paragraph" w:styleId="BodyTextIndent2">
     <w:name w:val="Body Text Indent 2"/>
-    <w:basedOn w:val="Standard"/>
-    <w:link w:val="Textkrper-Einzug2Zchn"/>
+    <w:basedOn w:val="Normal"/>
+    <w:link w:val="BodyTextIndent2Char"/>
     <w:uiPriority w:val="99"/>
     <w:pPr>
       <w:tabs>
@@ -2781,9 +3324,9 @@
       <w:jc w:val="both"/>
     </w:pPr>
   </w:style>
-  <w:style w:type="paragraph" w:styleId="Kopfzeile">
+  <w:style w:type="paragraph" w:styleId="Header">
     <w:name w:val="header"/>
-    <w:basedOn w:val="Standard"/>
+    <w:basedOn w:val="Normal"/>
     <w:pPr>
       <w:tabs>
         <w:tab w:val="center" w:pos="4536"/>
@@ -2791,9 +3334,9 @@
       </w:tabs>
     </w:pPr>
   </w:style>
-  <w:style w:type="paragraph" w:styleId="Fuzeile">
+  <w:style w:type="paragraph" w:styleId="Footer">
     <w:name w:val="footer"/>
-    <w:basedOn w:val="Standard"/>
+    <w:basedOn w:val="Normal"/>
     <w:pPr>
       <w:tabs>
         <w:tab w:val="center" w:pos="4536"/>
@@ -2801,18 +3344,18 @@
       </w:tabs>
     </w:pPr>
   </w:style>
-  <w:style w:type="character" w:styleId="BesuchterLink">
+  <w:style w:type="character" w:styleId="FollowedHyperlink">
     <w:name w:val="FollowedHyperlink"/>
-    <w:basedOn w:val="Absatz-Standardschriftart"/>
+    <w:basedOn w:val="DefaultParagraphFont"/>
     <w:rPr>
       <w:rFonts w:cs="Times New Roman"/>
       <w:color w:val="800080"/>
       <w:u w:val="single"/>
     </w:rPr>
   </w:style>
-  <w:style w:type="paragraph" w:styleId="Textkrper-Einzug3">
+  <w:style w:type="paragraph" w:styleId="BodyTextIndent3">
     <w:name w:val="Body Text Indent 3"/>
-    <w:basedOn w:val="Standard"/>
+    <w:basedOn w:val="Normal"/>
     <w:pPr>
       <w:tabs>
         <w:tab w:val="left" w:pos="993"/>
@@ -2821,23 +3364,23 @@
       <w:jc w:val="both"/>
     </w:pPr>
   </w:style>
-  <w:style w:type="paragraph" w:styleId="Abbildungsverzeichnis">
+  <w:style w:type="paragraph" w:styleId="TableofFigures">
     <w:name w:val="table of figures"/>
-    <w:basedOn w:val="Standard"/>
-    <w:next w:val="Standard"/>
+    <w:basedOn w:val="Normal"/>
+    <w:next w:val="Normal"/>
     <w:semiHidden/>
     <w:pPr>
       <w:ind w:left="400" w:hanging="400"/>
     </w:pPr>
   </w:style>
-  <w:style w:type="paragraph" w:styleId="Anrede">
+  <w:style w:type="paragraph" w:styleId="Salutation">
     <w:name w:val="Salutation"/>
-    <w:basedOn w:val="Standard"/>
-    <w:next w:val="Standard"/>
-  </w:style>
-  <w:style w:type="paragraph" w:styleId="Aufzhlungszeichen">
+    <w:basedOn w:val="Normal"/>
+    <w:next w:val="Normal"/>
+  </w:style>
+  <w:style w:type="paragraph" w:styleId="ListBullet">
     <w:name w:val="List Bullet"/>
-    <w:basedOn w:val="Standard"/>
+    <w:basedOn w:val="Normal"/>
     <w:autoRedefine/>
     <w:pPr>
       <w:numPr>
@@ -2845,9 +3388,9 @@
       </w:numPr>
     </w:pPr>
   </w:style>
-  <w:style w:type="paragraph" w:styleId="Aufzhlungszeichen2">
+  <w:style w:type="paragraph" w:styleId="ListBullet2">
     <w:name w:val="List Bullet 2"/>
-    <w:basedOn w:val="Standard"/>
+    <w:basedOn w:val="Normal"/>
     <w:autoRedefine/>
     <w:pPr>
       <w:numPr>
@@ -2855,9 +3398,9 @@
       </w:numPr>
     </w:pPr>
   </w:style>
-  <w:style w:type="paragraph" w:styleId="Aufzhlungszeichen3">
+  <w:style w:type="paragraph" w:styleId="ListBullet3">
     <w:name w:val="List Bullet 3"/>
-    <w:basedOn w:val="Standard"/>
+    <w:basedOn w:val="Normal"/>
     <w:autoRedefine/>
     <w:pPr>
       <w:numPr>
@@ -2865,9 +3408,9 @@
       </w:numPr>
     </w:pPr>
   </w:style>
-  <w:style w:type="paragraph" w:styleId="Aufzhlungszeichen4">
+  <w:style w:type="paragraph" w:styleId="ListBullet4">
     <w:name w:val="List Bullet 4"/>
-    <w:basedOn w:val="Standard"/>
+    <w:basedOn w:val="Normal"/>
     <w:autoRedefine/>
     <w:pPr>
       <w:numPr>
@@ -2875,9 +3418,9 @@
       </w:numPr>
     </w:pPr>
   </w:style>
-  <w:style w:type="paragraph" w:styleId="Aufzhlungszeichen5">
+  <w:style w:type="paragraph" w:styleId="ListBullet5">
     <w:name w:val="List Bullet 5"/>
-    <w:basedOn w:val="Standard"/>
+    <w:basedOn w:val="Normal"/>
     <w:autoRedefine/>
     <w:pPr>
       <w:numPr>
@@ -2885,10 +3428,10 @@
       </w:numPr>
     </w:pPr>
   </w:style>
-  <w:style w:type="paragraph" w:styleId="Beschriftung">
+  <w:style w:type="paragraph" w:styleId="Caption">
     <w:name w:val="caption"/>
-    <w:basedOn w:val="Standard"/>
-    <w:next w:val="Standard"/>
+    <w:basedOn w:val="Normal"/>
+    <w:next w:val="Normal"/>
     <w:qFormat/>
     <w:pPr>
       <w:spacing w:before="120" w:after="120"/>
@@ -2898,22 +3441,22 @@
       <w:bCs/>
     </w:rPr>
   </w:style>
-  <w:style w:type="paragraph" w:styleId="Blocktext">
+  <w:style w:type="paragraph" w:styleId="BlockText">
     <w:name w:val="Block Text"/>
-    <w:basedOn w:val="Standard"/>
+    <w:basedOn w:val="Normal"/>
     <w:pPr>
       <w:spacing w:after="120"/>
       <w:ind w:left="1440" w:right="1440"/>
     </w:pPr>
   </w:style>
-  <w:style w:type="paragraph" w:styleId="Datum">
+  <w:style w:type="paragraph" w:styleId="Date">
     <w:name w:val="Date"/>
-    <w:basedOn w:val="Standard"/>
-    <w:next w:val="Standard"/>
-  </w:style>
-  <w:style w:type="paragraph" w:styleId="Dokumentstruktur">
+    <w:basedOn w:val="Normal"/>
+    <w:next w:val="Normal"/>
+  </w:style>
+  <w:style w:type="paragraph" w:styleId="DocumentMap">
     <w:name w:val="Document Map"/>
-    <w:basedOn w:val="Standard"/>
+    <w:basedOn w:val="Normal"/>
     <w:semiHidden/>
     <w:pPr>
       <w:shd w:val="clear" w:color="auto" w:fill="000080"/>
@@ -2922,46 +3465,46 @@
       <w:rFonts w:ascii="Tahoma" w:hAnsi="Tahoma" w:cs="Tahoma"/>
     </w:rPr>
   </w:style>
-  <w:style w:type="paragraph" w:styleId="E-Mail-Signatur">
+  <w:style w:type="paragraph" w:styleId="EmailSignature">
     <w:name w:val="E-mail Signature"/>
-    <w:basedOn w:val="Standard"/>
-  </w:style>
-  <w:style w:type="paragraph" w:styleId="Endnotentext">
+    <w:basedOn w:val="Normal"/>
+  </w:style>
+  <w:style w:type="paragraph" w:styleId="EndnoteText">
     <w:name w:val="endnote text"/>
-    <w:basedOn w:val="Standard"/>
+    <w:basedOn w:val="Normal"/>
     <w:semiHidden/>
   </w:style>
-  <w:style w:type="paragraph" w:styleId="Fu-Endnotenberschrift">
+  <w:style w:type="paragraph" w:styleId="NoteHeading">
     <w:name w:val="Note Heading"/>
-    <w:basedOn w:val="Standard"/>
-    <w:next w:val="Standard"/>
-  </w:style>
-  <w:style w:type="paragraph" w:styleId="Gruformel">
+    <w:basedOn w:val="Normal"/>
+    <w:next w:val="Normal"/>
+  </w:style>
+  <w:style w:type="paragraph" w:styleId="Closing">
     <w:name w:val="Closing"/>
-    <w:basedOn w:val="Standard"/>
+    <w:basedOn w:val="Normal"/>
     <w:pPr>
       <w:ind w:left="4252"/>
     </w:pPr>
   </w:style>
-  <w:style w:type="paragraph" w:styleId="HTMLAdresse">
+  <w:style w:type="paragraph" w:styleId="HTMLAddress">
     <w:name w:val="HTML Address"/>
-    <w:basedOn w:val="Standard"/>
+    <w:basedOn w:val="Normal"/>
     <w:rPr>
       <w:i/>
       <w:iCs/>
     </w:rPr>
   </w:style>
-  <w:style w:type="paragraph" w:styleId="HTMLVorformatiert">
+  <w:style w:type="paragraph" w:styleId="HTMLPreformatted">
     <w:name w:val="HTML Preformatted"/>
-    <w:basedOn w:val="Standard"/>
+    <w:basedOn w:val="Normal"/>
     <w:rPr>
       <w:rFonts w:ascii="Courier New" w:hAnsi="Courier New" w:cs="Courier New"/>
     </w:rPr>
   </w:style>
   <w:style w:type="paragraph" w:styleId="Index1">
     <w:name w:val="index 1"/>
-    <w:basedOn w:val="Standard"/>
-    <w:next w:val="Standard"/>
+    <w:basedOn w:val="Normal"/>
+    <w:next w:val="Normal"/>
     <w:autoRedefine/>
     <w:semiHidden/>
     <w:pPr>
@@ -2970,8 +3513,8 @@
   </w:style>
   <w:style w:type="paragraph" w:styleId="Index2">
     <w:name w:val="index 2"/>
-    <w:basedOn w:val="Standard"/>
-    <w:next w:val="Standard"/>
+    <w:basedOn w:val="Normal"/>
+    <w:next w:val="Normal"/>
     <w:autoRedefine/>
     <w:semiHidden/>
     <w:pPr>
@@ -2980,8 +3523,8 @@
   </w:style>
   <w:style w:type="paragraph" w:styleId="Index3">
     <w:name w:val="index 3"/>
-    <w:basedOn w:val="Standard"/>
-    <w:next w:val="Standard"/>
+    <w:basedOn w:val="Normal"/>
+    <w:next w:val="Normal"/>
     <w:autoRedefine/>
     <w:semiHidden/>
     <w:pPr>
@@ -2990,8 +3533,8 @@
   </w:style>
   <w:style w:type="paragraph" w:styleId="Index4">
     <w:name w:val="index 4"/>
-    <w:basedOn w:val="Standard"/>
-    <w:next w:val="Standard"/>
+    <w:basedOn w:val="Normal"/>
+    <w:next w:val="Normal"/>
     <w:autoRedefine/>
     <w:semiHidden/>
     <w:pPr>
@@ -3000,8 +3543,8 @@
   </w:style>
   <w:style w:type="paragraph" w:styleId="Index5">
     <w:name w:val="index 5"/>
-    <w:basedOn w:val="Standard"/>
-    <w:next w:val="Standard"/>
+    <w:basedOn w:val="Normal"/>
+    <w:next w:val="Normal"/>
     <w:autoRedefine/>
     <w:semiHidden/>
     <w:pPr>
@@ -3010,8 +3553,8 @@
   </w:style>
   <w:style w:type="paragraph" w:styleId="Index6">
     <w:name w:val="index 6"/>
-    <w:basedOn w:val="Standard"/>
-    <w:next w:val="Standard"/>
+    <w:basedOn w:val="Normal"/>
+    <w:next w:val="Normal"/>
     <w:autoRedefine/>
     <w:semiHidden/>
     <w:pPr>
@@ -3020,8 +3563,8 @@
   </w:style>
   <w:style w:type="paragraph" w:styleId="Index7">
     <w:name w:val="index 7"/>
-    <w:basedOn w:val="Standard"/>
-    <w:next w:val="Standard"/>
+    <w:basedOn w:val="Normal"/>
+    <w:next w:val="Normal"/>
     <w:autoRedefine/>
     <w:semiHidden/>
     <w:pPr>
@@ -3030,8 +3573,8 @@
   </w:style>
   <w:style w:type="paragraph" w:styleId="Index8">
     <w:name w:val="index 8"/>
-    <w:basedOn w:val="Standard"/>
-    <w:next w:val="Standard"/>
+    <w:basedOn w:val="Normal"/>
+    <w:next w:val="Normal"/>
     <w:autoRedefine/>
     <w:semiHidden/>
     <w:pPr>
@@ -3040,17 +3583,17 @@
   </w:style>
   <w:style w:type="paragraph" w:styleId="Index9">
     <w:name w:val="index 9"/>
-    <w:basedOn w:val="Standard"/>
-    <w:next w:val="Standard"/>
+    <w:basedOn w:val="Normal"/>
+    <w:next w:val="Normal"/>
     <w:autoRedefine/>
     <w:semiHidden/>
     <w:pPr>
       <w:ind w:left="1800" w:hanging="200"/>
     </w:pPr>
   </w:style>
-  <w:style w:type="paragraph" w:styleId="Indexberschrift">
+  <w:style w:type="paragraph" w:styleId="IndexHeading">
     <w:name w:val="index heading"/>
-    <w:basedOn w:val="Standard"/>
+    <w:basedOn w:val="Normal"/>
     <w:next w:val="Index1"/>
     <w:semiHidden/>
     <w:rPr>
@@ -3059,134 +3602,134 @@
       <w:bCs/>
     </w:rPr>
   </w:style>
-  <w:style w:type="paragraph" w:styleId="Kommentartext">
+  <w:style w:type="paragraph" w:styleId="CommentText">
     <w:name w:val="annotation text"/>
-    <w:basedOn w:val="Standard"/>
+    <w:basedOn w:val="Normal"/>
     <w:semiHidden/>
   </w:style>
-  <w:style w:type="paragraph" w:styleId="Liste">
+  <w:style w:type="paragraph" w:styleId="List">
     <w:name w:val="List"/>
-    <w:basedOn w:val="Standard"/>
+    <w:basedOn w:val="Normal"/>
     <w:pPr>
       <w:numPr>
         <w:numId w:val="31"/>
       </w:numPr>
     </w:pPr>
   </w:style>
-  <w:style w:type="paragraph" w:styleId="Liste2">
+  <w:style w:type="paragraph" w:styleId="List2">
     <w:name w:val="List 2"/>
-    <w:basedOn w:val="Standard"/>
+    <w:basedOn w:val="Normal"/>
     <w:pPr>
       <w:ind w:left="566" w:hanging="283"/>
     </w:pPr>
   </w:style>
-  <w:style w:type="paragraph" w:styleId="Liste3">
+  <w:style w:type="paragraph" w:styleId="List3">
     <w:name w:val="List 3"/>
-    <w:basedOn w:val="Standard"/>
+    <w:basedOn w:val="Normal"/>
     <w:pPr>
       <w:ind w:left="849" w:hanging="283"/>
     </w:pPr>
   </w:style>
-  <w:style w:type="paragraph" w:styleId="Liste4">
+  <w:style w:type="paragraph" w:styleId="List4">
     <w:name w:val="List 4"/>
-    <w:basedOn w:val="Standard"/>
+    <w:basedOn w:val="Normal"/>
     <w:pPr>
       <w:ind w:left="1132" w:hanging="283"/>
     </w:pPr>
   </w:style>
-  <w:style w:type="paragraph" w:styleId="Liste5">
+  <w:style w:type="paragraph" w:styleId="List5">
     <w:name w:val="List 5"/>
-    <w:basedOn w:val="Standard"/>
+    <w:basedOn w:val="Normal"/>
     <w:pPr>
       <w:ind w:left="1415" w:hanging="283"/>
     </w:pPr>
   </w:style>
-  <w:style w:type="paragraph" w:styleId="Listenfortsetzung">
+  <w:style w:type="paragraph" w:styleId="ListContinue">
     <w:name w:val="List Continue"/>
-    <w:basedOn w:val="Standard"/>
+    <w:basedOn w:val="Normal"/>
     <w:pPr>
       <w:spacing w:after="120"/>
       <w:ind w:left="283"/>
     </w:pPr>
   </w:style>
-  <w:style w:type="paragraph" w:styleId="Listenfortsetzung2">
+  <w:style w:type="paragraph" w:styleId="ListContinue2">
     <w:name w:val="List Continue 2"/>
-    <w:basedOn w:val="Standard"/>
+    <w:basedOn w:val="Normal"/>
     <w:pPr>
       <w:spacing w:after="120"/>
       <w:ind w:left="566"/>
     </w:pPr>
   </w:style>
-  <w:style w:type="paragraph" w:styleId="Listenfortsetzung3">
+  <w:style w:type="paragraph" w:styleId="ListContinue3">
     <w:name w:val="List Continue 3"/>
-    <w:basedOn w:val="Standard"/>
+    <w:basedOn w:val="Normal"/>
     <w:pPr>
       <w:spacing w:after="120"/>
       <w:ind w:left="849"/>
     </w:pPr>
   </w:style>
-  <w:style w:type="paragraph" w:styleId="Listenfortsetzung4">
+  <w:style w:type="paragraph" w:styleId="ListContinue4">
     <w:name w:val="List Continue 4"/>
-    <w:basedOn w:val="Standard"/>
+    <w:basedOn w:val="Normal"/>
     <w:pPr>
       <w:spacing w:after="120"/>
       <w:ind w:left="1132"/>
     </w:pPr>
   </w:style>
-  <w:style w:type="paragraph" w:styleId="Listenfortsetzung5">
+  <w:style w:type="paragraph" w:styleId="ListContinue5">
     <w:name w:val="List Continue 5"/>
-    <w:basedOn w:val="Standard"/>
+    <w:basedOn w:val="Normal"/>
     <w:pPr>
       <w:spacing w:after="120"/>
       <w:ind w:left="1415"/>
     </w:pPr>
   </w:style>
-  <w:style w:type="paragraph" w:styleId="Listennummer">
+  <w:style w:type="paragraph" w:styleId="ListNumber">
     <w:name w:val="List Number"/>
-    <w:basedOn w:val="Standard"/>
+    <w:basedOn w:val="Normal"/>
     <w:pPr>
       <w:numPr>
         <w:numId w:val="6"/>
       </w:numPr>
     </w:pPr>
   </w:style>
-  <w:style w:type="paragraph" w:styleId="Listennummer2">
+  <w:style w:type="paragraph" w:styleId="ListNumber2">
     <w:name w:val="List Number 2"/>
-    <w:basedOn w:val="Standard"/>
+    <w:basedOn w:val="Normal"/>
     <w:pPr>
       <w:numPr>
         <w:numId w:val="7"/>
       </w:numPr>
     </w:pPr>
   </w:style>
-  <w:style w:type="paragraph" w:styleId="Listennummer3">
+  <w:style w:type="paragraph" w:styleId="ListNumber3">
     <w:name w:val="List Number 3"/>
-    <w:basedOn w:val="Standard"/>
+    <w:basedOn w:val="Normal"/>
     <w:pPr>
       <w:numPr>
         <w:numId w:val="8"/>
       </w:numPr>
     </w:pPr>
   </w:style>
-  <w:style w:type="paragraph" w:styleId="Listennummer4">
+  <w:style w:type="paragraph" w:styleId="ListNumber4">
     <w:name w:val="List Number 4"/>
-    <w:basedOn w:val="Standard"/>
+    <w:basedOn w:val="Normal"/>
     <w:pPr>
       <w:numPr>
         <w:numId w:val="9"/>
       </w:numPr>
     </w:pPr>
   </w:style>
-  <w:style w:type="paragraph" w:styleId="Listennummer5">
+  <w:style w:type="paragraph" w:styleId="ListNumber5">
     <w:name w:val="List Number 5"/>
-    <w:basedOn w:val="Standard"/>
+    <w:basedOn w:val="Normal"/>
     <w:pPr>
       <w:numPr>
         <w:numId w:val="10"/>
       </w:numPr>
     </w:pPr>
   </w:style>
-  <w:style w:type="paragraph" w:styleId="Makrotext">
+  <w:style w:type="paragraph" w:styleId="MacroText">
     <w:name w:val="macro"/>
     <w:semiHidden/>
     <w:pPr>
@@ -3207,9 +3750,9 @@
       <w:lang w:val="en-US"/>
     </w:rPr>
   </w:style>
-  <w:style w:type="paragraph" w:styleId="Nachrichtenkopf">
+  <w:style w:type="paragraph" w:styleId="MessageHeader">
     <w:name w:val="Message Header"/>
-    <w:basedOn w:val="Standard"/>
+    <w:basedOn w:val="Normal"/>
     <w:pPr>
       <w:pBdr>
         <w:top w:val="single" w:sz="6" w:space="1" w:color="auto"/>
@@ -3226,26 +3769,26 @@
       <w:szCs w:val="24"/>
     </w:rPr>
   </w:style>
-  <w:style w:type="paragraph" w:styleId="NurText">
+  <w:style w:type="paragraph" w:styleId="PlainText">
     <w:name w:val="Plain Text"/>
-    <w:basedOn w:val="Standard"/>
+    <w:basedOn w:val="Normal"/>
     <w:rPr>
       <w:rFonts w:ascii="Courier New" w:hAnsi="Courier New" w:cs="Courier New"/>
     </w:rPr>
   </w:style>
-  <w:style w:type="paragraph" w:styleId="Rechtsgrundlagenverzeichnis">
+  <w:style w:type="paragraph" w:styleId="TableofAuthorities">
     <w:name w:val="table of authorities"/>
-    <w:basedOn w:val="Standard"/>
-    <w:next w:val="Standard"/>
+    <w:basedOn w:val="Normal"/>
+    <w:next w:val="Normal"/>
     <w:semiHidden/>
     <w:pPr>
       <w:ind w:left="200" w:hanging="200"/>
     </w:pPr>
   </w:style>
-  <w:style w:type="paragraph" w:styleId="RGV-berschrift">
+  <w:style w:type="paragraph" w:styleId="TOAHeading">
     <w:name w:val="toa heading"/>
-    <w:basedOn w:val="Standard"/>
-    <w:next w:val="Standard"/>
+    <w:basedOn w:val="Normal"/>
+    <w:next w:val="Normal"/>
     <w:semiHidden/>
     <w:pPr>
       <w:spacing w:before="120"/>
@@ -3258,24 +3801,24 @@
       <w:szCs w:val="24"/>
     </w:rPr>
   </w:style>
-  <w:style w:type="paragraph" w:styleId="StandardWeb">
+  <w:style w:type="paragraph" w:styleId="NormalWeb">
     <w:name w:val="Normal (Web)"/>
-    <w:basedOn w:val="Standard"/>
+    <w:basedOn w:val="Normal"/>
     <w:rPr>
       <w:sz w:val="24"/>
       <w:szCs w:val="24"/>
     </w:rPr>
   </w:style>
-  <w:style w:type="paragraph" w:styleId="Standardeinzug">
+  <w:style w:type="paragraph" w:styleId="NormalIndent">
     <w:name w:val="Normal Indent"/>
-    <w:basedOn w:val="Standard"/>
+    <w:basedOn w:val="Normal"/>
     <w:pPr>
       <w:ind w:left="708"/>
     </w:pPr>
   </w:style>
-  <w:style w:type="paragraph" w:styleId="Textkrper3">
+  <w:style w:type="paragraph" w:styleId="BodyText3">
     <w:name w:val="Body Text 3"/>
-    <w:basedOn w:val="Standard"/>
+    <w:basedOn w:val="Normal"/>
     <w:pPr>
       <w:spacing w:after="120"/>
     </w:pPr>
@@ -3284,26 +3827,26 @@
       <w:szCs w:val="16"/>
     </w:rPr>
   </w:style>
-  <w:style w:type="paragraph" w:styleId="Textkrper-Erstzeileneinzug">
+  <w:style w:type="paragraph" w:styleId="BodyTextFirstIndent">
     <w:name w:val="Body Text First Indent"/>
-    <w:basedOn w:val="Textkrper"/>
+    <w:basedOn w:val="BodyText"/>
     <w:pPr>
       <w:spacing w:after="120"/>
       <w:ind w:firstLine="210"/>
       <w:jc w:val="left"/>
     </w:pPr>
   </w:style>
-  <w:style w:type="paragraph" w:styleId="Textkrper-Zeileneinzug">
+  <w:style w:type="paragraph" w:styleId="BodyTextIndent">
     <w:name w:val="Body Text Indent"/>
-    <w:basedOn w:val="Standard"/>
+    <w:basedOn w:val="Normal"/>
     <w:pPr>
       <w:spacing w:after="120"/>
       <w:ind w:left="283"/>
     </w:pPr>
   </w:style>
-  <w:style w:type="paragraph" w:styleId="Textkrper-Erstzeileneinzug2">
+  <w:style w:type="paragraph" w:styleId="BodyTextFirstIndent2">
     <w:name w:val="Body Text First Indent 2"/>
-    <w:basedOn w:val="Textkrper2"/>
+    <w:basedOn w:val="BodyText2"/>
     <w:pPr>
       <w:tabs>
         <w:tab w:val="clear" w:pos="851"/>
@@ -3319,9 +3862,9 @@
       <w:szCs w:val="20"/>
     </w:rPr>
   </w:style>
-  <w:style w:type="paragraph" w:styleId="Titel">
+  <w:style w:type="paragraph" w:styleId="Title">
     <w:name w:val="Title"/>
-    <w:basedOn w:val="Standard"/>
+    <w:basedOn w:val="Normal"/>
     <w:qFormat/>
     <w:pPr>
       <w:spacing w:before="240" w:after="60"/>
@@ -3337,16 +3880,16 @@
       <w:szCs w:val="32"/>
     </w:rPr>
   </w:style>
-  <w:style w:type="paragraph" w:styleId="Umschlagabsenderadresse">
+  <w:style w:type="paragraph" w:styleId="EnvelopeReturn">
     <w:name w:val="envelope return"/>
-    <w:basedOn w:val="Standard"/>
+    <w:basedOn w:val="Normal"/>
     <w:rPr>
       <w:rFonts w:ascii="Arial" w:hAnsi="Arial" w:cs="Arial"/>
     </w:rPr>
   </w:style>
-  <w:style w:type="paragraph" w:styleId="Umschlagadresse">
+  <w:style w:type="paragraph" w:styleId="EnvelopeAddress">
     <w:name w:val="envelope address"/>
-    <w:basedOn w:val="Standard"/>
+    <w:basedOn w:val="Normal"/>
     <w:pPr>
       <w:framePr w:w="4320" w:h="2160" w:hRule="exact" w:hSpace="141" w:wrap="auto" w:hAnchor="page" w:xAlign="center" w:yAlign="bottom"/>
       <w:ind w:left="1"/>
@@ -3357,16 +3900,16 @@
       <w:szCs w:val="24"/>
     </w:rPr>
   </w:style>
-  <w:style w:type="paragraph" w:styleId="Unterschrift">
+  <w:style w:type="paragraph" w:styleId="Signature">
     <w:name w:val="Signature"/>
-    <w:basedOn w:val="Standard"/>
+    <w:basedOn w:val="Normal"/>
     <w:pPr>
       <w:ind w:left="4252"/>
     </w:pPr>
   </w:style>
-  <w:style w:type="paragraph" w:styleId="Untertitel">
+  <w:style w:type="paragraph" w:styleId="Subtitle">
     <w:name w:val="Subtitle"/>
-    <w:basedOn w:val="Standard"/>
+    <w:basedOn w:val="Normal"/>
     <w:qFormat/>
     <w:pPr>
       <w:spacing w:after="60"/>
@@ -3379,96 +3922,96 @@
       <w:szCs w:val="24"/>
     </w:rPr>
   </w:style>
-  <w:style w:type="paragraph" w:styleId="Verzeichnis1">
+  <w:style w:type="paragraph" w:styleId="TOC1">
     <w:name w:val="toc 1"/>
-    <w:basedOn w:val="Standard"/>
-    <w:next w:val="Standard"/>
+    <w:basedOn w:val="Normal"/>
+    <w:next w:val="Normal"/>
     <w:autoRedefine/>
     <w:semiHidden/>
   </w:style>
-  <w:style w:type="paragraph" w:styleId="Verzeichnis2">
+  <w:style w:type="paragraph" w:styleId="TOC2">
     <w:name w:val="toc 2"/>
-    <w:basedOn w:val="Standard"/>
-    <w:next w:val="Standard"/>
+    <w:basedOn w:val="Normal"/>
+    <w:next w:val="Normal"/>
     <w:autoRedefine/>
     <w:semiHidden/>
     <w:pPr>
       <w:ind w:left="200"/>
     </w:pPr>
   </w:style>
-  <w:style w:type="paragraph" w:styleId="Verzeichnis3">
+  <w:style w:type="paragraph" w:styleId="TOC3">
     <w:name w:val="toc 3"/>
-    <w:basedOn w:val="Standard"/>
-    <w:next w:val="Standard"/>
+    <w:basedOn w:val="Normal"/>
+    <w:next w:val="Normal"/>
     <w:autoRedefine/>
     <w:semiHidden/>
     <w:pPr>
       <w:ind w:left="400"/>
     </w:pPr>
   </w:style>
-  <w:style w:type="paragraph" w:styleId="Verzeichnis4">
+  <w:style w:type="paragraph" w:styleId="TOC4">
     <w:name w:val="toc 4"/>
-    <w:basedOn w:val="Standard"/>
-    <w:next w:val="Standard"/>
+    <w:basedOn w:val="Normal"/>
+    <w:next w:val="Normal"/>
     <w:autoRedefine/>
     <w:semiHidden/>
     <w:pPr>
       <w:ind w:left="600"/>
     </w:pPr>
   </w:style>
-  <w:style w:type="paragraph" w:styleId="Verzeichnis5">
+  <w:style w:type="paragraph" w:styleId="TOC5">
     <w:name w:val="toc 5"/>
-    <w:basedOn w:val="Standard"/>
-    <w:next w:val="Standard"/>
+    <w:basedOn w:val="Normal"/>
+    <w:next w:val="Normal"/>
     <w:autoRedefine/>
     <w:semiHidden/>
     <w:pPr>
       <w:ind w:left="800"/>
     </w:pPr>
   </w:style>
-  <w:style w:type="paragraph" w:styleId="Verzeichnis6">
+  <w:style w:type="paragraph" w:styleId="TOC6">
     <w:name w:val="toc 6"/>
-    <w:basedOn w:val="Standard"/>
-    <w:next w:val="Standard"/>
+    <w:basedOn w:val="Normal"/>
+    <w:next w:val="Normal"/>
     <w:autoRedefine/>
     <w:semiHidden/>
     <w:pPr>
       <w:ind w:left="1000"/>
     </w:pPr>
   </w:style>
-  <w:style w:type="paragraph" w:styleId="Verzeichnis7">
+  <w:style w:type="paragraph" w:styleId="TOC7">
     <w:name w:val="toc 7"/>
-    <w:basedOn w:val="Standard"/>
-    <w:next w:val="Standard"/>
+    <w:basedOn w:val="Normal"/>
+    <w:next w:val="Normal"/>
     <w:autoRedefine/>
     <w:semiHidden/>
     <w:pPr>
       <w:ind w:left="1200"/>
     </w:pPr>
   </w:style>
-  <w:style w:type="paragraph" w:styleId="Verzeichnis8">
+  <w:style w:type="paragraph" w:styleId="TOC8">
     <w:name w:val="toc 8"/>
-    <w:basedOn w:val="Standard"/>
-    <w:next w:val="Standard"/>
+    <w:basedOn w:val="Normal"/>
+    <w:next w:val="Normal"/>
     <w:autoRedefine/>
     <w:semiHidden/>
     <w:pPr>
       <w:ind w:left="1400"/>
     </w:pPr>
   </w:style>
-  <w:style w:type="paragraph" w:styleId="Verzeichnis9">
+  <w:style w:type="paragraph" w:styleId="TOC9">
     <w:name w:val="toc 9"/>
-    <w:basedOn w:val="Standard"/>
-    <w:next w:val="Standard"/>
+    <w:basedOn w:val="Normal"/>
+    <w:next w:val="Normal"/>
     <w:autoRedefine/>
     <w:semiHidden/>
     <w:pPr>
       <w:ind w:left="1600"/>
     </w:pPr>
   </w:style>
-  <w:style w:type="table" w:styleId="Tabellenraster">
+  <w:style w:type="table" w:styleId="TableGrid">
     <w:name w:val="Table Grid"/>
-    <w:basedOn w:val="NormaleTabelle"/>
+    <w:basedOn w:val="TableNormal"/>
     <w:rsid w:val="00826C1C"/>
     <w:tblPr>
       <w:tblBorders>
@@ -3483,7 +4026,7 @@
   </w:style>
   <w:style w:type="paragraph" w:customStyle="1" w:styleId="Vorwort-Text">
     <w:name w:val="Vorwort-Text"/>
-    <w:basedOn w:val="Standard"/>
+    <w:basedOn w:val="Normal"/>
     <w:rsid w:val="00177675"/>
     <w:pPr>
       <w:tabs>
@@ -3499,7 +4042,7 @@
   </w:style>
   <w:style w:type="paragraph" w:customStyle="1" w:styleId="Vorwort">
     <w:name w:val="Vorwort"/>
-    <w:basedOn w:val="Standard"/>
+    <w:basedOn w:val="Normal"/>
     <w:rsid w:val="00177675"/>
     <w:pPr>
       <w:keepLines/>
@@ -3519,7 +4062,7 @@
   </w:style>
   <w:style w:type="paragraph" w:customStyle="1" w:styleId="Volume-Text">
     <w:name w:val="Volume-Text"/>
-    <w:basedOn w:val="Standard"/>
+    <w:basedOn w:val="Normal"/>
     <w:link w:val="Volume-TextZchn"/>
     <w:rsid w:val="00177675"/>
     <w:pPr>
@@ -3547,7 +4090,7 @@
   </w:style>
   <w:style w:type="character" w:customStyle="1" w:styleId="Volume-TextZchn">
     <w:name w:val="Volume-Text Zchn"/>
-    <w:basedOn w:val="Absatz-Standardschriftart"/>
+    <w:basedOn w:val="DefaultParagraphFont"/>
     <w:link w:val="Volume-Text"/>
     <w:rsid w:val="00177675"/>
     <w:rPr>
@@ -3567,7 +4110,7 @@
   </w:style>
   <w:style w:type="paragraph" w:customStyle="1" w:styleId="Buchtitel1">
     <w:name w:val="Buchtitel1"/>
-    <w:basedOn w:val="Standard"/>
+    <w:basedOn w:val="Normal"/>
     <w:rsid w:val="00177675"/>
     <w:pPr>
       <w:tabs>
@@ -3586,7 +4129,7 @@
   </w:style>
   <w:style w:type="paragraph" w:customStyle="1" w:styleId="Buchuntertitel">
     <w:name w:val="Buchuntertitel"/>
-    <w:basedOn w:val="Standard"/>
+    <w:basedOn w:val="Normal"/>
     <w:rsid w:val="00177675"/>
     <w:pPr>
       <w:jc w:val="center"/>
@@ -3603,7 +4146,7 @@
   </w:style>
   <w:style w:type="paragraph" w:customStyle="1" w:styleId="Buchtitel-Herausgeber">
     <w:name w:val="Buchtitel-Herausgeber"/>
-    <w:basedOn w:val="Standard"/>
+    <w:basedOn w:val="Normal"/>
     <w:rsid w:val="00177675"/>
     <w:pPr>
       <w:tabs>
@@ -3620,7 +4163,7 @@
   </w:style>
   <w:style w:type="paragraph" w:customStyle="1" w:styleId="Buchtitel-GI">
     <w:name w:val="Buchtitel-GI"/>
-    <w:basedOn w:val="berschrift3"/>
+    <w:basedOn w:val="Heading3"/>
     <w:rsid w:val="00177675"/>
     <w:rPr>
       <w:lang w:val="de-DE"/>
@@ -3628,7 +4171,7 @@
   </w:style>
   <w:style w:type="paragraph" w:customStyle="1" w:styleId="Zwischenberschriften">
     <w:name w:val="Zwischenüberschriften"/>
-    <w:basedOn w:val="Standard"/>
+    <w:basedOn w:val="Normal"/>
     <w:rsid w:val="00177675"/>
     <w:pPr>
       <w:tabs>
@@ -3644,7 +4187,7 @@
   </w:style>
   <w:style w:type="paragraph" w:customStyle="1" w:styleId="Text">
     <w:name w:val="Text"/>
-    <w:basedOn w:val="Standard"/>
+    <w:basedOn w:val="Normal"/>
     <w:rsid w:val="00177675"/>
     <w:pPr>
       <w:tabs>
@@ -3659,7 +4202,7 @@
   </w:style>
   <w:style w:type="paragraph" w:customStyle="1" w:styleId="Vorwort-berschrift">
     <w:name w:val="Vorwort-Überschrift"/>
-    <w:basedOn w:val="Standard"/>
+    <w:basedOn w:val="Normal"/>
     <w:rsid w:val="00177675"/>
     <w:pPr>
       <w:keepLines/>
@@ -3677,9 +4220,9 @@
       <w:lang w:val="de-DE"/>
     </w:rPr>
   </w:style>
-  <w:style w:type="character" w:customStyle="1" w:styleId="berschrift4Zchn">
-    <w:name w:val="Überschrift 4 Zchn"/>
-    <w:link w:val="berschrift4"/>
+  <w:style w:type="character" w:customStyle="1" w:styleId="Heading4Char">
+    <w:name w:val="Heading 4 Char"/>
+    <w:link w:val="Heading4"/>
     <w:uiPriority w:val="99"/>
     <w:rsid w:val="005E2953"/>
     <w:rPr>
@@ -3688,9 +4231,9 @@
       <w:lang w:val="en-US"/>
     </w:rPr>
   </w:style>
-  <w:style w:type="character" w:customStyle="1" w:styleId="Textkrper-Einzug2Zchn">
-    <w:name w:val="Textkörper-Einzug 2 Zchn"/>
-    <w:link w:val="Textkrper-Einzug2"/>
+  <w:style w:type="character" w:customStyle="1" w:styleId="BodyTextIndent2Char">
+    <w:name w:val="Body Text Indent 2 Char"/>
+    <w:link w:val="BodyTextIndent2"/>
     <w:uiPriority w:val="99"/>
     <w:rsid w:val="005E2953"/>
     <w:rPr>

</xml_diff>

<commit_message>
Change P-20 to D-20 and change Strang sub-title from Proceedings to Dissertations
</commit_message>
<xml_diff>
--- a/vorspann/LNI-Startseiten-Dissertations-2019-01.docx
+++ b/vorspann/LNI-Startseiten-Dissertations-2019-01.docx
@@ -1,6 +1,6 @@
 
 <file path=word/document.xml><?xml version="1.0" encoding="utf-8"?>
-<w:document xmlns:wpc="http://schemas.microsoft.com/office/word/2010/wordprocessingCanvas" xmlns:cx="http://schemas.microsoft.com/office/drawing/2014/chartex" xmlns:cx1="http://schemas.microsoft.com/office/drawing/2015/9/8/chartex" xmlns:mc="http://schemas.openxmlformats.org/markup-compatibility/2006" xmlns:o="urn:schemas-microsoft-com:office:office" xmlns:r="http://schemas.openxmlformats.org/officeDocument/2006/relationships" xmlns:m="http://schemas.openxmlformats.org/officeDocument/2006/math" xmlns:v="urn:schemas-microsoft-com:vml" xmlns:wp14="http://schemas.microsoft.com/office/word/2010/wordprocessingDrawing" xmlns:wp="http://schemas.openxmlformats.org/drawingml/2006/wordprocessingDrawing" xmlns:w10="urn:schemas-microsoft-com:office:word" xmlns:w="http://schemas.openxmlformats.org/wordprocessingml/2006/main" xmlns:w14="http://schemas.microsoft.com/office/word/2010/wordml" xmlns:w15="http://schemas.microsoft.com/office/word/2012/wordml" xmlns:w16se="http://schemas.microsoft.com/office/word/2015/wordml/symex" xmlns:wpg="http://schemas.microsoft.com/office/word/2010/wordprocessingGroup" xmlns:wpi="http://schemas.microsoft.com/office/word/2010/wordprocessingInk" xmlns:wne="http://schemas.microsoft.com/office/word/2006/wordml" xmlns:wps="http://schemas.microsoft.com/office/word/2010/wordprocessingShape" mc:Ignorable="w14 w15 w16se wp14">
+<w:document xmlns:wpc="http://schemas.microsoft.com/office/word/2010/wordprocessingCanvas" xmlns:cx="http://schemas.microsoft.com/office/drawing/2014/chartex" xmlns:cx1="http://schemas.microsoft.com/office/drawing/2015/9/8/chartex" xmlns:cx2="http://schemas.microsoft.com/office/drawing/2015/10/21/chartex" xmlns:cx3="http://schemas.microsoft.com/office/drawing/2016/5/9/chartex" xmlns:cx4="http://schemas.microsoft.com/office/drawing/2016/5/10/chartex" xmlns:cx5="http://schemas.microsoft.com/office/drawing/2016/5/11/chartex" xmlns:cx6="http://schemas.microsoft.com/office/drawing/2016/5/12/chartex" xmlns:cx7="http://schemas.microsoft.com/office/drawing/2016/5/13/chartex" xmlns:cx8="http://schemas.microsoft.com/office/drawing/2016/5/14/chartex" xmlns:mc="http://schemas.openxmlformats.org/markup-compatibility/2006" xmlns:aink="http://schemas.microsoft.com/office/drawing/2016/ink" xmlns:am3d="http://schemas.microsoft.com/office/drawing/2017/model3d" xmlns:o="urn:schemas-microsoft-com:office:office" xmlns:r="http://schemas.openxmlformats.org/officeDocument/2006/relationships" xmlns:m="http://schemas.openxmlformats.org/officeDocument/2006/math" xmlns:v="urn:schemas-microsoft-com:vml" xmlns:wp14="http://schemas.microsoft.com/office/word/2010/wordprocessingDrawing" xmlns:wp="http://schemas.openxmlformats.org/drawingml/2006/wordprocessingDrawing" xmlns:w10="urn:schemas-microsoft-com:office:word" xmlns:w="http://schemas.openxmlformats.org/wordprocessingml/2006/main" xmlns:w14="http://schemas.microsoft.com/office/word/2010/wordml" xmlns:w15="http://schemas.microsoft.com/office/word/2012/wordml" xmlns:w16cex="http://schemas.microsoft.com/office/word/2018/wordml/cex" xmlns:w16cid="http://schemas.microsoft.com/office/word/2016/wordml/cid" xmlns:w16="http://schemas.microsoft.com/office/word/2018/wordml" xmlns:w16se="http://schemas.microsoft.com/office/word/2015/wordml/symex" xmlns:wpg="http://schemas.microsoft.com/office/word/2010/wordprocessingGroup" xmlns:wpi="http://schemas.microsoft.com/office/word/2010/wordprocessingInk" xmlns:wne="http://schemas.microsoft.com/office/word/2006/wordml" xmlns:wps="http://schemas.microsoft.com/office/word/2010/wordprocessingShape" mc:Ignorable="w14 w15 w16se w16cid w16 w16cex wp14">
   <w:body>
     <w:p>
       <w:pPr>
@@ -279,7 +279,7 @@
           <w:lang w:val="de-DE"/>
         </w:rPr>
         <w:drawing>
-          <wp:inline distT="0" distB="0" distL="0" distR="0">
+          <wp:inline distT="0" distB="0" distL="0" distR="0" wp14:anchorId="50881B1F" wp14:editId="10854C61">
             <wp:extent cx="2566090" cy="819150"/>
             <wp:effectExtent l="0" t="0" r="5715" b="0"/>
             <wp:docPr id="7" name="Grafik 7"/>
@@ -443,7 +443,25 @@
           <w:szCs w:val="24"/>
           <w:lang w:val="de-AT"/>
         </w:rPr>
-        <w:t xml:space="preserve">Steffen Hölldobler et al. </w:t>
+        <w:t xml:space="preserve">Steffen </w:t>
+      </w:r>
+      <w:proofErr w:type="spellStart"/>
+      <w:r>
+        <w:rPr>
+          <w:sz w:val="24"/>
+          <w:szCs w:val="24"/>
+          <w:lang w:val="de-AT"/>
+        </w:rPr>
+        <w:t>Hölldobler</w:t>
+      </w:r>
+      <w:proofErr w:type="spellEnd"/>
+      <w:r>
+        <w:rPr>
+          <w:sz w:val="24"/>
+          <w:szCs w:val="24"/>
+          <w:lang w:val="de-AT"/>
+        </w:rPr>
+        <w:t xml:space="preserve"> et al. </w:t>
       </w:r>
       <w:r>
         <w:rPr>
@@ -589,7 +607,27 @@
           <w:szCs w:val="24"/>
           <w:lang w:val="de-AT"/>
         </w:rPr>
-        <w:t>Steffen Hölldobler (Vorsitzender), Technische Universität Dresden</w:t>
+        <w:t xml:space="preserve">Steffen </w:t>
+      </w:r>
+      <w:proofErr w:type="spellStart"/>
+      <w:r>
+        <w:rPr>
+          <w:b w:val="0"/>
+          <w:sz w:val="24"/>
+          <w:szCs w:val="24"/>
+          <w:lang w:val="de-AT"/>
+        </w:rPr>
+        <w:t>Hölldobler</w:t>
+      </w:r>
+      <w:proofErr w:type="spellEnd"/>
+      <w:r>
+        <w:rPr>
+          <w:b w:val="0"/>
+          <w:sz w:val="24"/>
+          <w:szCs w:val="24"/>
+          <w:lang w:val="de-AT"/>
+        </w:rPr>
+        <w:t xml:space="preserve"> (Vorsitzender), Technische Universität Dresden</w:t>
       </w:r>
     </w:p>
     <w:p>
@@ -652,7 +690,27 @@
           <w:szCs w:val="24"/>
           <w:lang w:val="de-AT"/>
         </w:rPr>
-        <w:t>Felix Freiling, Universität Erlangen-Nürnberg</w:t>
+        <w:t xml:space="preserve">Felix </w:t>
+      </w:r>
+      <w:proofErr w:type="spellStart"/>
+      <w:r>
+        <w:rPr>
+          <w:b w:val="0"/>
+          <w:sz w:val="24"/>
+          <w:szCs w:val="24"/>
+          <w:lang w:val="de-AT"/>
+        </w:rPr>
+        <w:t>Freiling</w:t>
+      </w:r>
+      <w:proofErr w:type="spellEnd"/>
+      <w:r>
+        <w:rPr>
+          <w:b w:val="0"/>
+          <w:sz w:val="24"/>
+          <w:szCs w:val="24"/>
+          <w:lang w:val="de-AT"/>
+        </w:rPr>
+        <w:t>, Universität Erlangen-Nürnberg</w:t>
       </w:r>
     </w:p>
     <w:p>
@@ -673,7 +731,27 @@
           <w:szCs w:val="24"/>
           <w:lang w:val="de-AT"/>
         </w:rPr>
-        <w:t>Hans-Peter Lenhof, Universität des Saarlandes</w:t>
+        <w:t xml:space="preserve">Hans-Peter </w:t>
+      </w:r>
+      <w:proofErr w:type="spellStart"/>
+      <w:r>
+        <w:rPr>
+          <w:b w:val="0"/>
+          <w:sz w:val="24"/>
+          <w:szCs w:val="24"/>
+          <w:lang w:val="de-AT"/>
+        </w:rPr>
+        <w:t>Lenhof</w:t>
+      </w:r>
+      <w:proofErr w:type="spellEnd"/>
+      <w:r>
+        <w:rPr>
+          <w:b w:val="0"/>
+          <w:sz w:val="24"/>
+          <w:szCs w:val="24"/>
+          <w:lang w:val="de-AT"/>
+        </w:rPr>
+        <w:t>, Universität des Saarlandes</w:t>
       </w:r>
     </w:p>
     <w:p>
@@ -715,7 +793,27 @@
           <w:szCs w:val="24"/>
           <w:lang w:val="de-AT"/>
         </w:rPr>
-        <w:t>Rüdiger Reischuk, Universität zu Lübeck</w:t>
+        <w:t xml:space="preserve">Rüdiger </w:t>
+      </w:r>
+      <w:proofErr w:type="spellStart"/>
+      <w:r>
+        <w:rPr>
+          <w:b w:val="0"/>
+          <w:sz w:val="24"/>
+          <w:szCs w:val="24"/>
+          <w:lang w:val="de-AT"/>
+        </w:rPr>
+        <w:t>Reischuk</w:t>
+      </w:r>
+      <w:proofErr w:type="spellEnd"/>
+      <w:r>
+        <w:rPr>
+          <w:b w:val="0"/>
+          <w:sz w:val="24"/>
+          <w:szCs w:val="24"/>
+          <w:lang w:val="de-AT"/>
+        </w:rPr>
+        <w:t>, Universität zu Lübeck</w:t>
       </w:r>
     </w:p>
     <w:p>
@@ -757,7 +855,27 @@
           <w:szCs w:val="24"/>
           <w:lang w:val="de-AT"/>
         </w:rPr>
-        <w:t>Björn Scheuermann, Humbold-Universität zu Berlin</w:t>
+        <w:t xml:space="preserve">Björn Scheuermann, </w:t>
+      </w:r>
+      <w:proofErr w:type="spellStart"/>
+      <w:r>
+        <w:rPr>
+          <w:b w:val="0"/>
+          <w:sz w:val="24"/>
+          <w:szCs w:val="24"/>
+          <w:lang w:val="de-AT"/>
+        </w:rPr>
+        <w:t>Humbold</w:t>
+      </w:r>
+      <w:proofErr w:type="spellEnd"/>
+      <w:r>
+        <w:rPr>
+          <w:b w:val="0"/>
+          <w:sz w:val="24"/>
+          <w:szCs w:val="24"/>
+          <w:lang w:val="de-AT"/>
+        </w:rPr>
+        <w:t>-Universität zu Berlin</w:t>
       </w:r>
     </w:p>
     <w:p>
@@ -778,7 +896,47 @@
           <w:szCs w:val="24"/>
           <w:lang w:val="de-AT"/>
         </w:rPr>
-        <w:t>Nicole Schweikardt, Humbold-Universität zu Berlin</w:t>
+        <w:t xml:space="preserve">Nicole </w:t>
+      </w:r>
+      <w:proofErr w:type="spellStart"/>
+      <w:r>
+        <w:rPr>
+          <w:b w:val="0"/>
+          <w:sz w:val="24"/>
+          <w:szCs w:val="24"/>
+          <w:lang w:val="de-AT"/>
+        </w:rPr>
+        <w:t>Schweikardt</w:t>
+      </w:r>
+      <w:proofErr w:type="spellEnd"/>
+      <w:r>
+        <w:rPr>
+          <w:b w:val="0"/>
+          <w:sz w:val="24"/>
+          <w:szCs w:val="24"/>
+          <w:lang w:val="de-AT"/>
+        </w:rPr>
+        <w:t xml:space="preserve">, </w:t>
+      </w:r>
+      <w:proofErr w:type="spellStart"/>
+      <w:r>
+        <w:rPr>
+          <w:b w:val="0"/>
+          <w:sz w:val="24"/>
+          <w:szCs w:val="24"/>
+          <w:lang w:val="de-AT"/>
+        </w:rPr>
+        <w:t>Humbold</w:t>
+      </w:r>
+      <w:proofErr w:type="spellEnd"/>
+      <w:r>
+        <w:rPr>
+          <w:b w:val="0"/>
+          <w:sz w:val="24"/>
+          <w:szCs w:val="24"/>
+          <w:lang w:val="de-AT"/>
+        </w:rPr>
+        <w:t>-Universität zu Berlin</w:t>
       </w:r>
     </w:p>
     <w:p>
@@ -799,7 +957,27 @@
           <w:szCs w:val="24"/>
           <w:lang w:val="de-AT"/>
         </w:rPr>
-        <w:t>Myra Spiliopoulou, Otto-von-Guericke Universität Magdeburg</w:t>
+        <w:t xml:space="preserve">Myra </w:t>
+      </w:r>
+      <w:proofErr w:type="spellStart"/>
+      <w:r>
+        <w:rPr>
+          <w:b w:val="0"/>
+          <w:sz w:val="24"/>
+          <w:szCs w:val="24"/>
+          <w:lang w:val="de-AT"/>
+        </w:rPr>
+        <w:t>Spiliopoulou</w:t>
+      </w:r>
+      <w:proofErr w:type="spellEnd"/>
+      <w:r>
+        <w:rPr>
+          <w:b w:val="0"/>
+          <w:sz w:val="24"/>
+          <w:szCs w:val="24"/>
+          <w:lang w:val="de-AT"/>
+        </w:rPr>
+        <w:t>, Otto-von-Guericke Universität Magdeburg</w:t>
       </w:r>
     </w:p>
     <w:p>
@@ -820,7 +998,87 @@
           <w:szCs w:val="24"/>
           <w:lang w:val="de-AT"/>
         </w:rPr>
-        <w:t>Sabine Süsstrunk, École Polytechnique Fédérale de Lausanne</w:t>
+        <w:t xml:space="preserve">Sabine </w:t>
+      </w:r>
+      <w:proofErr w:type="spellStart"/>
+      <w:r>
+        <w:rPr>
+          <w:b w:val="0"/>
+          <w:sz w:val="24"/>
+          <w:szCs w:val="24"/>
+          <w:lang w:val="de-AT"/>
+        </w:rPr>
+        <w:t>Süsstrunk</w:t>
+      </w:r>
+      <w:proofErr w:type="spellEnd"/>
+      <w:r>
+        <w:rPr>
+          <w:b w:val="0"/>
+          <w:sz w:val="24"/>
+          <w:szCs w:val="24"/>
+          <w:lang w:val="de-AT"/>
+        </w:rPr>
+        <w:t xml:space="preserve">, </w:t>
+      </w:r>
+      <w:proofErr w:type="spellStart"/>
+      <w:r>
+        <w:rPr>
+          <w:b w:val="0"/>
+          <w:sz w:val="24"/>
+          <w:szCs w:val="24"/>
+          <w:lang w:val="de-AT"/>
+        </w:rPr>
+        <w:t>École</w:t>
+      </w:r>
+      <w:proofErr w:type="spellEnd"/>
+      <w:r>
+        <w:rPr>
+          <w:b w:val="0"/>
+          <w:sz w:val="24"/>
+          <w:szCs w:val="24"/>
+          <w:lang w:val="de-AT"/>
+        </w:rPr>
+        <w:t xml:space="preserve"> </w:t>
+      </w:r>
+      <w:proofErr w:type="spellStart"/>
+      <w:r>
+        <w:rPr>
+          <w:b w:val="0"/>
+          <w:sz w:val="24"/>
+          <w:szCs w:val="24"/>
+          <w:lang w:val="de-AT"/>
+        </w:rPr>
+        <w:t>Polytechnique</w:t>
+      </w:r>
+      <w:proofErr w:type="spellEnd"/>
+      <w:r>
+        <w:rPr>
+          <w:b w:val="0"/>
+          <w:sz w:val="24"/>
+          <w:szCs w:val="24"/>
+          <w:lang w:val="de-AT"/>
+        </w:rPr>
+        <w:t xml:space="preserve"> </w:t>
+      </w:r>
+      <w:proofErr w:type="spellStart"/>
+      <w:r>
+        <w:rPr>
+          <w:b w:val="0"/>
+          <w:sz w:val="24"/>
+          <w:szCs w:val="24"/>
+          <w:lang w:val="de-AT"/>
+        </w:rPr>
+        <w:t>Fédérale</w:t>
+      </w:r>
+      <w:proofErr w:type="spellEnd"/>
+      <w:r>
+        <w:rPr>
+          <w:b w:val="0"/>
+          <w:sz w:val="24"/>
+          <w:szCs w:val="24"/>
+          <w:lang w:val="de-AT"/>
+        </w:rPr>
+        <w:t xml:space="preserve"> de Lausanne</w:t>
       </w:r>
     </w:p>
     <w:p>
@@ -923,7 +1181,13 @@
           <w:lang w:val="en-GB"/>
         </w:rPr>
         <w:lastRenderedPageBreak/>
-        <w:t>Lecture Notes in Informatics (LNI) - Proceedings</w:t>
+        <w:t xml:space="preserve">Lecture Notes in Informatics (LNI) - </w:t>
+      </w:r>
+      <w:r>
+        <w:rPr>
+          <w:lang w:val="en-GB"/>
+        </w:rPr>
+        <w:t>Dissertations</w:t>
       </w:r>
     </w:p>
     <w:p>
@@ -937,7 +1201,35 @@
         <w:rPr>
           <w:lang w:val="de-AT"/>
         </w:rPr>
-        <w:t>Series of the Gesellschaft für Informatik (GI)</w:t>
+        <w:t xml:space="preserve">Series </w:t>
+      </w:r>
+      <w:proofErr w:type="spellStart"/>
+      <w:r>
+        <w:rPr>
+          <w:lang w:val="de-AT"/>
+        </w:rPr>
+        <w:t>of</w:t>
+      </w:r>
+      <w:proofErr w:type="spellEnd"/>
+      <w:r>
+        <w:rPr>
+          <w:lang w:val="de-AT"/>
+        </w:rPr>
+        <w:t xml:space="preserve"> </w:t>
+      </w:r>
+      <w:proofErr w:type="spellStart"/>
+      <w:r>
+        <w:rPr>
+          <w:lang w:val="de-AT"/>
+        </w:rPr>
+        <w:t>the</w:t>
+      </w:r>
+      <w:proofErr w:type="spellEnd"/>
+      <w:r>
+        <w:rPr>
+          <w:lang w:val="de-AT"/>
+        </w:rPr>
+        <w:t xml:space="preserve"> Gesellschaft für Informatik (GI)</w:t>
       </w:r>
       <w:r>
         <w:rPr>
@@ -954,10 +1246,8 @@
         <w:t xml:space="preserve">Volume </w:t>
       </w:r>
       <w:r>
-        <w:t>P</w:t>
-      </w:r>
-      <w:bookmarkStart w:id="0" w:name="_GoBack"/>
-      <w:bookmarkEnd w:id="0"/>
+        <w:t>D</w:t>
+      </w:r>
       <w:r>
         <w:t>-</w:t>
       </w:r>
@@ -1000,7 +1290,35 @@
         <w:rPr>
           <w:lang w:val="de-AT"/>
         </w:rPr>
-        <w:t>Prof. Dr. Steffen Hölldobler (Chair), Technische Universität Dresden</w:t>
+        <w:t xml:space="preserve">Prof. Dr. Steffen </w:t>
+      </w:r>
+      <w:proofErr w:type="spellStart"/>
+      <w:r>
+        <w:rPr>
+          <w:lang w:val="de-AT"/>
+        </w:rPr>
+        <w:t>Hölldobler</w:t>
+      </w:r>
+      <w:proofErr w:type="spellEnd"/>
+      <w:r>
+        <w:rPr>
+          <w:lang w:val="de-AT"/>
+        </w:rPr>
+        <w:t xml:space="preserve"> (</w:t>
+      </w:r>
+      <w:proofErr w:type="spellStart"/>
+      <w:r>
+        <w:rPr>
+          <w:lang w:val="de-AT"/>
+        </w:rPr>
+        <w:t>Chair</w:t>
+      </w:r>
+      <w:proofErr w:type="spellEnd"/>
+      <w:r>
+        <w:rPr>
+          <w:lang w:val="de-AT"/>
+        </w:rPr>
+        <w:t>), Technische Universität Dresden</w:t>
       </w:r>
     </w:p>
     <w:p>
@@ -1070,7 +1388,21 @@
         <w:rPr>
           <w:lang w:val="de-AT"/>
         </w:rPr>
-        <w:t>Felix Freiling, Universität Erlangen-Nürnberg</w:t>
+        <w:t xml:space="preserve">Felix </w:t>
+      </w:r>
+      <w:proofErr w:type="spellStart"/>
+      <w:r>
+        <w:rPr>
+          <w:lang w:val="de-AT"/>
+        </w:rPr>
+        <w:t>Freiling</w:t>
+      </w:r>
+      <w:proofErr w:type="spellEnd"/>
+      <w:r>
+        <w:rPr>
+          <w:lang w:val="de-AT"/>
+        </w:rPr>
+        <w:t>, Universität Erlangen-Nürnberg</w:t>
       </w:r>
     </w:p>
     <w:p>
@@ -1084,7 +1416,21 @@
         <w:rPr>
           <w:lang w:val="de-AT"/>
         </w:rPr>
-        <w:t>Hans-Peter Lenhof, Universität des Saarlandes</w:t>
+        <w:t xml:space="preserve">Hans-Peter </w:t>
+      </w:r>
+      <w:proofErr w:type="spellStart"/>
+      <w:r>
+        <w:rPr>
+          <w:lang w:val="de-AT"/>
+        </w:rPr>
+        <w:t>Lenhof</w:t>
+      </w:r>
+      <w:proofErr w:type="spellEnd"/>
+      <w:r>
+        <w:rPr>
+          <w:lang w:val="de-AT"/>
+        </w:rPr>
+        <w:t>, Universität des Saarlandes</w:t>
       </w:r>
     </w:p>
     <w:p>
@@ -1112,7 +1458,21 @@
         <w:rPr>
           <w:lang w:val="de-AT"/>
         </w:rPr>
-        <w:t>Rüdiger Reischuk, Universität zu Lübeck</w:t>
+        <w:t xml:space="preserve">Rüdiger </w:t>
+      </w:r>
+      <w:proofErr w:type="spellStart"/>
+      <w:r>
+        <w:rPr>
+          <w:lang w:val="de-AT"/>
+        </w:rPr>
+        <w:t>Reischuk</w:t>
+      </w:r>
+      <w:proofErr w:type="spellEnd"/>
+      <w:r>
+        <w:rPr>
+          <w:lang w:val="de-AT"/>
+        </w:rPr>
+        <w:t>, Universität zu Lübeck</w:t>
       </w:r>
     </w:p>
     <w:p>
@@ -1140,7 +1500,21 @@
         <w:rPr>
           <w:lang w:val="de-AT"/>
         </w:rPr>
-        <w:t>Björn Scheuermann, Humbold-Universität zu Berlin</w:t>
+        <w:t xml:space="preserve">Björn Scheuermann, </w:t>
+      </w:r>
+      <w:proofErr w:type="spellStart"/>
+      <w:r>
+        <w:rPr>
+          <w:lang w:val="de-AT"/>
+        </w:rPr>
+        <w:t>Humbold</w:t>
+      </w:r>
+      <w:proofErr w:type="spellEnd"/>
+      <w:r>
+        <w:rPr>
+          <w:lang w:val="de-AT"/>
+        </w:rPr>
+        <w:t>-Universität zu Berlin</w:t>
       </w:r>
     </w:p>
     <w:p>
@@ -1154,7 +1528,35 @@
         <w:rPr>
           <w:lang w:val="de-AT"/>
         </w:rPr>
-        <w:t>Nicole Schweikardt, Humbold-Universität zu Berlin</w:t>
+        <w:t xml:space="preserve">Nicole </w:t>
+      </w:r>
+      <w:proofErr w:type="spellStart"/>
+      <w:r>
+        <w:rPr>
+          <w:lang w:val="de-AT"/>
+        </w:rPr>
+        <w:t>Schweikardt</w:t>
+      </w:r>
+      <w:proofErr w:type="spellEnd"/>
+      <w:r>
+        <w:rPr>
+          <w:lang w:val="de-AT"/>
+        </w:rPr>
+        <w:t xml:space="preserve">, </w:t>
+      </w:r>
+      <w:proofErr w:type="spellStart"/>
+      <w:r>
+        <w:rPr>
+          <w:lang w:val="de-AT"/>
+        </w:rPr>
+        <w:t>Humbold</w:t>
+      </w:r>
+      <w:proofErr w:type="spellEnd"/>
+      <w:r>
+        <w:rPr>
+          <w:lang w:val="de-AT"/>
+        </w:rPr>
+        <w:t>-Universität zu Berlin</w:t>
       </w:r>
     </w:p>
     <w:p>
@@ -1168,7 +1570,21 @@
         <w:rPr>
           <w:lang w:val="de-AT"/>
         </w:rPr>
-        <w:t>Myra Spiliopoulou, Otto-von-Guericke Universität Magdeburg</w:t>
+        <w:t xml:space="preserve">Myra </w:t>
+      </w:r>
+      <w:proofErr w:type="spellStart"/>
+      <w:r>
+        <w:rPr>
+          <w:lang w:val="de-AT"/>
+        </w:rPr>
+        <w:t>Spiliopoulou</w:t>
+      </w:r>
+      <w:proofErr w:type="spellEnd"/>
+      <w:r>
+        <w:rPr>
+          <w:lang w:val="de-AT"/>
+        </w:rPr>
+        <w:t>, Otto-von-Guericke Universität Magdeburg</w:t>
       </w:r>
     </w:p>
     <w:p>
@@ -1182,7 +1598,63 @@
         <w:rPr>
           <w:lang w:val="de-AT"/>
         </w:rPr>
-        <w:t>Sabine Süsstrunk, École Polytechnique Fédérale de Lausanne</w:t>
+        <w:t xml:space="preserve">Sabine </w:t>
+      </w:r>
+      <w:proofErr w:type="spellStart"/>
+      <w:r>
+        <w:rPr>
+          <w:lang w:val="de-AT"/>
+        </w:rPr>
+        <w:t>Süsstrunk</w:t>
+      </w:r>
+      <w:proofErr w:type="spellEnd"/>
+      <w:r>
+        <w:rPr>
+          <w:lang w:val="de-AT"/>
+        </w:rPr>
+        <w:t xml:space="preserve">, </w:t>
+      </w:r>
+      <w:proofErr w:type="spellStart"/>
+      <w:r>
+        <w:rPr>
+          <w:lang w:val="de-AT"/>
+        </w:rPr>
+        <w:t>École</w:t>
+      </w:r>
+      <w:proofErr w:type="spellEnd"/>
+      <w:r>
+        <w:rPr>
+          <w:lang w:val="de-AT"/>
+        </w:rPr>
+        <w:t xml:space="preserve"> </w:t>
+      </w:r>
+      <w:proofErr w:type="spellStart"/>
+      <w:r>
+        <w:rPr>
+          <w:lang w:val="de-AT"/>
+        </w:rPr>
+        <w:t>Polytechnique</w:t>
+      </w:r>
+      <w:proofErr w:type="spellEnd"/>
+      <w:r>
+        <w:rPr>
+          <w:lang w:val="de-AT"/>
+        </w:rPr>
+        <w:t xml:space="preserve"> </w:t>
+      </w:r>
+      <w:proofErr w:type="spellStart"/>
+      <w:r>
+        <w:rPr>
+          <w:lang w:val="de-AT"/>
+        </w:rPr>
+        <w:t>Fédérale</w:t>
+      </w:r>
+      <w:proofErr w:type="spellEnd"/>
+      <w:r>
+        <w:rPr>
+          <w:lang w:val="de-AT"/>
+        </w:rPr>
+        <w:t xml:space="preserve"> de Lausanne</w:t>
       </w:r>
     </w:p>
     <w:p>
@@ -1212,44 +1684,34 @@
     </w:p>
     <w:p>
       <w:pPr>
-        <w:pStyle w:val="berschrift4"/>
+        <w:pStyle w:val="Heading4"/>
         <w:ind w:left="0" w:firstLine="0"/>
-        <w:rPr>
-          <w:lang w:val="de-DE"/>
-        </w:rPr>
-      </w:pPr>
-      <w:r>
-        <w:rPr>
-          <w:lang w:val="de-DE"/>
-        </w:rPr>
+      </w:pPr>
+      <w:r>
         <w:t>Series Editorial Board</w:t>
       </w:r>
     </w:p>
     <w:p>
       <w:pPr>
-        <w:pStyle w:val="Textkrper-Einzug2"/>
-        <w:rPr>
-          <w:lang w:val="de-DE"/>
-        </w:rPr>
-      </w:pPr>
-      <w:r>
-        <w:rPr>
-          <w:lang w:val="de-DE"/>
-        </w:rPr>
-        <w:t xml:space="preserve">Andreas Oberweis, KIT Karlsruhe, </w:t>
-      </w:r>
-    </w:p>
-    <w:p>
-      <w:pPr>
-        <w:pStyle w:val="Textkrper-Einzug2"/>
-        <w:rPr>
-          <w:lang w:val="de-DE"/>
-        </w:rPr>
-      </w:pPr>
-      <w:r>
-        <w:rPr>
-          <w:lang w:val="de-DE"/>
-        </w:rPr>
+        <w:pStyle w:val="BodyTextIndent2"/>
+      </w:pPr>
+      <w:r>
+        <w:t xml:space="preserve">Andreas </w:t>
+      </w:r>
+      <w:proofErr w:type="spellStart"/>
+      <w:r>
+        <w:t>Oberweis</w:t>
+      </w:r>
+      <w:proofErr w:type="spellEnd"/>
+      <w:r>
+        <w:t xml:space="preserve">, KIT Karlsruhe, </w:t>
+      </w:r>
+    </w:p>
+    <w:p>
+      <w:pPr>
+        <w:pStyle w:val="BodyTextIndent2"/>
+      </w:pPr>
+      <w:r>
         <w:t>(Chairman, andreas.oberweis@kit.edu)</w:t>
       </w:r>
     </w:p>
@@ -1267,7 +1729,21 @@
         <w:rPr>
           <w:lang w:val="de-DE"/>
         </w:rPr>
-        <w:t>Torsten Brinda, Universität Duisburg-Essen, Germany</w:t>
+        <w:t xml:space="preserve">Torsten </w:t>
+      </w:r>
+      <w:proofErr w:type="spellStart"/>
+      <w:r>
+        <w:rPr>
+          <w:lang w:val="de-DE"/>
+        </w:rPr>
+        <w:t>Brinda</w:t>
+      </w:r>
+      <w:proofErr w:type="spellEnd"/>
+      <w:r>
+        <w:rPr>
+          <w:lang w:val="de-DE"/>
+        </w:rPr>
+        <w:t>, Universität Duisburg-Essen, Germany</w:t>
       </w:r>
     </w:p>
     <w:p>
@@ -1357,7 +1833,21 @@
         <w:rPr>
           <w:lang w:val="de-DE"/>
         </w:rPr>
-        <w:t>Michael Goedicke, Universität Duisburg-Essen, Germany</w:t>
+        <w:t xml:space="preserve">Michael </w:t>
+      </w:r>
+      <w:proofErr w:type="spellStart"/>
+      <w:r>
+        <w:rPr>
+          <w:lang w:val="de-DE"/>
+        </w:rPr>
+        <w:t>Goedicke</w:t>
+      </w:r>
+      <w:proofErr w:type="spellEnd"/>
+      <w:r>
+        <w:rPr>
+          <w:lang w:val="de-DE"/>
+        </w:rPr>
+        <w:t>, Universität Duisburg-Essen, Germany</w:t>
       </w:r>
     </w:p>
     <w:p>
@@ -1375,7 +1865,21 @@
         <w:rPr>
           <w:lang w:val="de-DE"/>
         </w:rPr>
-        <w:t>Ralf Hofestädt, Universität Bielefeld, Germany</w:t>
+        <w:t xml:space="preserve">Ralf </w:t>
+      </w:r>
+      <w:proofErr w:type="spellStart"/>
+      <w:r>
+        <w:rPr>
+          <w:lang w:val="de-DE"/>
+        </w:rPr>
+        <w:t>Hofestädt</w:t>
+      </w:r>
+      <w:proofErr w:type="spellEnd"/>
+      <w:r>
+        <w:rPr>
+          <w:lang w:val="de-DE"/>
+        </w:rPr>
+        <w:t>, Universität Bielefeld, Germany</w:t>
       </w:r>
     </w:p>
     <w:p>
@@ -1485,7 +1989,21 @@
         <w:rPr>
           <w:lang w:val="de-DE"/>
         </w:rPr>
-        <w:t>Karin Vosseberg, Hochschule Bremerhaven, Germany</w:t>
+        <w:t xml:space="preserve">Karin </w:t>
+      </w:r>
+      <w:proofErr w:type="spellStart"/>
+      <w:r>
+        <w:rPr>
+          <w:lang w:val="de-DE"/>
+        </w:rPr>
+        <w:t>Vosseberg</w:t>
+      </w:r>
+      <w:proofErr w:type="spellEnd"/>
+      <w:r>
+        <w:rPr>
+          <w:lang w:val="de-DE"/>
+        </w:rPr>
+        <w:t>, Hochschule Bremerhaven, Germany</w:t>
       </w:r>
     </w:p>
     <w:p>
@@ -1582,6 +2100,7 @@
           <w:lang w:val="de-DE"/>
         </w:rPr>
       </w:pPr>
+      <w:proofErr w:type="spellStart"/>
       <w:r>
         <w:rPr>
           <w:b/>
@@ -1589,14 +2108,51 @@
           <w:sz w:val="18"/>
           <w:lang w:val="de-DE"/>
         </w:rPr>
-        <w:t>printed by</w:t>
-      </w:r>
-      <w:r>
-        <w:rPr>
+        <w:t>printed</w:t>
+      </w:r>
+      <w:proofErr w:type="spellEnd"/>
+      <w:r>
+        <w:rPr>
+          <w:b/>
+          <w:bCs/>
           <w:sz w:val="18"/>
           <w:lang w:val="de-DE"/>
         </w:rPr>
-        <w:t xml:space="preserve"> Köllen Druck+Verlag GmbH, Bonn </w:t>
+        <w:t xml:space="preserve"> </w:t>
+      </w:r>
+      <w:proofErr w:type="spellStart"/>
+      <w:r>
+        <w:rPr>
+          <w:b/>
+          <w:bCs/>
+          <w:sz w:val="18"/>
+          <w:lang w:val="de-DE"/>
+        </w:rPr>
+        <w:t>by</w:t>
+      </w:r>
+      <w:proofErr w:type="spellEnd"/>
+      <w:r>
+        <w:rPr>
+          <w:sz w:val="18"/>
+          <w:lang w:val="de-DE"/>
+        </w:rPr>
+        <w:t xml:space="preserve"> Köllen </w:t>
+      </w:r>
+      <w:proofErr w:type="spellStart"/>
+      <w:r>
+        <w:rPr>
+          <w:sz w:val="18"/>
+          <w:lang w:val="de-DE"/>
+        </w:rPr>
+        <w:t>Druck+Verlag</w:t>
+      </w:r>
+      <w:proofErr w:type="spellEnd"/>
+      <w:r>
+        <w:rPr>
+          <w:sz w:val="18"/>
+          <w:lang w:val="de-DE"/>
+        </w:rPr>
+        <w:t xml:space="preserve"> GmbH, Bonn </w:t>
       </w:r>
     </w:p>
     <w:p>
@@ -1619,7 +2175,7 @@
           <w:noProof/>
         </w:rPr>
         <w:drawing>
-          <wp:inline distT="0" distB="0" distL="0" distR="0">
+          <wp:inline distT="0" distB="0" distL="0" distR="0" wp14:anchorId="64CFF017" wp14:editId="183A8DCE">
             <wp:extent cx="1227411" cy="429442"/>
             <wp:effectExtent l="0" t="0" r="0" b="8890"/>
             <wp:docPr id="8" name="Grafik 8"/>
@@ -1707,7 +2263,7 @@
 </file>
 
 <file path=word/endnotes.xml><?xml version="1.0" encoding="utf-8"?>
-<w:endnotes xmlns:wpc="http://schemas.microsoft.com/office/word/2010/wordprocessingCanvas" xmlns:cx="http://schemas.microsoft.com/office/drawing/2014/chartex" xmlns:cx1="http://schemas.microsoft.com/office/drawing/2015/9/8/chartex" xmlns:mc="http://schemas.openxmlformats.org/markup-compatibility/2006" xmlns:o="urn:schemas-microsoft-com:office:office" xmlns:r="http://schemas.openxmlformats.org/officeDocument/2006/relationships" xmlns:m="http://schemas.openxmlformats.org/officeDocument/2006/math" xmlns:v="urn:schemas-microsoft-com:vml" xmlns:wp14="http://schemas.microsoft.com/office/word/2010/wordprocessingDrawing" xmlns:wp="http://schemas.openxmlformats.org/drawingml/2006/wordprocessingDrawing" xmlns:w10="urn:schemas-microsoft-com:office:word" xmlns:w="http://schemas.openxmlformats.org/wordprocessingml/2006/main" xmlns:w14="http://schemas.microsoft.com/office/word/2010/wordml" xmlns:w15="http://schemas.microsoft.com/office/word/2012/wordml" xmlns:w16se="http://schemas.microsoft.com/office/word/2015/wordml/symex" xmlns:wpg="http://schemas.microsoft.com/office/word/2010/wordprocessingGroup" xmlns:wpi="http://schemas.microsoft.com/office/word/2010/wordprocessingInk" xmlns:wne="http://schemas.microsoft.com/office/word/2006/wordml" xmlns:wps="http://schemas.microsoft.com/office/word/2010/wordprocessingShape" mc:Ignorable="w14 w15 w16se wp14">
+<w:endnotes xmlns:wpc="http://schemas.microsoft.com/office/word/2010/wordprocessingCanvas" xmlns:cx="http://schemas.microsoft.com/office/drawing/2014/chartex" xmlns:cx1="http://schemas.microsoft.com/office/drawing/2015/9/8/chartex" xmlns:cx2="http://schemas.microsoft.com/office/drawing/2015/10/21/chartex" xmlns:cx3="http://schemas.microsoft.com/office/drawing/2016/5/9/chartex" xmlns:cx4="http://schemas.microsoft.com/office/drawing/2016/5/10/chartex" xmlns:cx5="http://schemas.microsoft.com/office/drawing/2016/5/11/chartex" xmlns:cx6="http://schemas.microsoft.com/office/drawing/2016/5/12/chartex" xmlns:cx7="http://schemas.microsoft.com/office/drawing/2016/5/13/chartex" xmlns:cx8="http://schemas.microsoft.com/office/drawing/2016/5/14/chartex" xmlns:mc="http://schemas.openxmlformats.org/markup-compatibility/2006" xmlns:aink="http://schemas.microsoft.com/office/drawing/2016/ink" xmlns:am3d="http://schemas.microsoft.com/office/drawing/2017/model3d" xmlns:o="urn:schemas-microsoft-com:office:office" xmlns:r="http://schemas.openxmlformats.org/officeDocument/2006/relationships" xmlns:m="http://schemas.openxmlformats.org/officeDocument/2006/math" xmlns:v="urn:schemas-microsoft-com:vml" xmlns:wp14="http://schemas.microsoft.com/office/word/2010/wordprocessingDrawing" xmlns:wp="http://schemas.openxmlformats.org/drawingml/2006/wordprocessingDrawing" xmlns:w10="urn:schemas-microsoft-com:office:word" xmlns:w="http://schemas.openxmlformats.org/wordprocessingml/2006/main" xmlns:w14="http://schemas.microsoft.com/office/word/2010/wordml" xmlns:w15="http://schemas.microsoft.com/office/word/2012/wordml" xmlns:w16cex="http://schemas.microsoft.com/office/word/2018/wordml/cex" xmlns:w16cid="http://schemas.microsoft.com/office/word/2016/wordml/cid" xmlns:w16="http://schemas.microsoft.com/office/word/2018/wordml" xmlns:w16se="http://schemas.microsoft.com/office/word/2015/wordml/symex" xmlns:wpg="http://schemas.microsoft.com/office/word/2010/wordprocessingGroup" xmlns:wpi="http://schemas.microsoft.com/office/word/2010/wordprocessingInk" xmlns:wne="http://schemas.microsoft.com/office/word/2006/wordml" xmlns:wps="http://schemas.microsoft.com/office/word/2010/wordprocessingShape" mc:Ignorable="w14 w15 w16se w16cid w16 w16cex wp14">
   <w:endnote w:type="separator" w:id="-1">
     <w:p>
       <w:r>
@@ -1726,7 +2282,7 @@
 </file>
 
 <file path=word/footnotes.xml><?xml version="1.0" encoding="utf-8"?>
-<w:footnotes xmlns:wpc="http://schemas.microsoft.com/office/word/2010/wordprocessingCanvas" xmlns:cx="http://schemas.microsoft.com/office/drawing/2014/chartex" xmlns:cx1="http://schemas.microsoft.com/office/drawing/2015/9/8/chartex" xmlns:mc="http://schemas.openxmlformats.org/markup-compatibility/2006" xmlns:o="urn:schemas-microsoft-com:office:office" xmlns:r="http://schemas.openxmlformats.org/officeDocument/2006/relationships" xmlns:m="http://schemas.openxmlformats.org/officeDocument/2006/math" xmlns:v="urn:schemas-microsoft-com:vml" xmlns:wp14="http://schemas.microsoft.com/office/word/2010/wordprocessingDrawing" xmlns:wp="http://schemas.openxmlformats.org/drawingml/2006/wordprocessingDrawing" xmlns:w10="urn:schemas-microsoft-com:office:word" xmlns:w="http://schemas.openxmlformats.org/wordprocessingml/2006/main" xmlns:w14="http://schemas.microsoft.com/office/word/2010/wordml" xmlns:w15="http://schemas.microsoft.com/office/word/2012/wordml" xmlns:w16se="http://schemas.microsoft.com/office/word/2015/wordml/symex" xmlns:wpg="http://schemas.microsoft.com/office/word/2010/wordprocessingGroup" xmlns:wpi="http://schemas.microsoft.com/office/word/2010/wordprocessingInk" xmlns:wne="http://schemas.microsoft.com/office/word/2006/wordml" xmlns:wps="http://schemas.microsoft.com/office/word/2010/wordprocessingShape" mc:Ignorable="w14 w15 w16se wp14">
+<w:footnotes xmlns:wpc="http://schemas.microsoft.com/office/word/2010/wordprocessingCanvas" xmlns:cx="http://schemas.microsoft.com/office/drawing/2014/chartex" xmlns:cx1="http://schemas.microsoft.com/office/drawing/2015/9/8/chartex" xmlns:cx2="http://schemas.microsoft.com/office/drawing/2015/10/21/chartex" xmlns:cx3="http://schemas.microsoft.com/office/drawing/2016/5/9/chartex" xmlns:cx4="http://schemas.microsoft.com/office/drawing/2016/5/10/chartex" xmlns:cx5="http://schemas.microsoft.com/office/drawing/2016/5/11/chartex" xmlns:cx6="http://schemas.microsoft.com/office/drawing/2016/5/12/chartex" xmlns:cx7="http://schemas.microsoft.com/office/drawing/2016/5/13/chartex" xmlns:cx8="http://schemas.microsoft.com/office/drawing/2016/5/14/chartex" xmlns:mc="http://schemas.openxmlformats.org/markup-compatibility/2006" xmlns:aink="http://schemas.microsoft.com/office/drawing/2016/ink" xmlns:am3d="http://schemas.microsoft.com/office/drawing/2017/model3d" xmlns:o="urn:schemas-microsoft-com:office:office" xmlns:r="http://schemas.openxmlformats.org/officeDocument/2006/relationships" xmlns:m="http://schemas.openxmlformats.org/officeDocument/2006/math" xmlns:v="urn:schemas-microsoft-com:vml" xmlns:wp14="http://schemas.microsoft.com/office/word/2010/wordprocessingDrawing" xmlns:wp="http://schemas.openxmlformats.org/drawingml/2006/wordprocessingDrawing" xmlns:w10="urn:schemas-microsoft-com:office:word" xmlns:w="http://schemas.openxmlformats.org/wordprocessingml/2006/main" xmlns:w14="http://schemas.microsoft.com/office/word/2010/wordml" xmlns:w15="http://schemas.microsoft.com/office/word/2012/wordml" xmlns:w16cex="http://schemas.microsoft.com/office/word/2018/wordml/cex" xmlns:w16cid="http://schemas.microsoft.com/office/word/2016/wordml/cid" xmlns:w16="http://schemas.microsoft.com/office/word/2018/wordml" xmlns:w16se="http://schemas.microsoft.com/office/word/2015/wordml/symex" xmlns:wpg="http://schemas.microsoft.com/office/word/2010/wordprocessingGroup" xmlns:wpi="http://schemas.microsoft.com/office/word/2010/wordprocessingInk" xmlns:wne="http://schemas.microsoft.com/office/word/2006/wordml" xmlns:wps="http://schemas.microsoft.com/office/word/2010/wordprocessingShape" mc:Ignorable="w14 w15 w16se w16cid w16 w16cex wp14">
   <w:footnote w:type="separator" w:id="-1">
     <w:p>
       <w:r>
@@ -1745,7 +2301,7 @@
 </file>
 
 <file path=word/numbering.xml><?xml version="1.0" encoding="utf-8"?>
-<w:numbering xmlns:wpc="http://schemas.microsoft.com/office/word/2010/wordprocessingCanvas" xmlns:cx="http://schemas.microsoft.com/office/drawing/2014/chartex" xmlns:cx1="http://schemas.microsoft.com/office/drawing/2015/9/8/chartex" xmlns:mc="http://schemas.openxmlformats.org/markup-compatibility/2006" xmlns:o="urn:schemas-microsoft-com:office:office" xmlns:r="http://schemas.openxmlformats.org/officeDocument/2006/relationships" xmlns:m="http://schemas.openxmlformats.org/officeDocument/2006/math" xmlns:v="urn:schemas-microsoft-com:vml" xmlns:wp14="http://schemas.microsoft.com/office/word/2010/wordprocessingDrawing" xmlns:wp="http://schemas.openxmlformats.org/drawingml/2006/wordprocessingDrawing" xmlns:w10="urn:schemas-microsoft-com:office:word" xmlns:w="http://schemas.openxmlformats.org/wordprocessingml/2006/main" xmlns:w14="http://schemas.microsoft.com/office/word/2010/wordml" xmlns:w15="http://schemas.microsoft.com/office/word/2012/wordml" xmlns:w16se="http://schemas.microsoft.com/office/word/2015/wordml/symex" xmlns:wpg="http://schemas.microsoft.com/office/word/2010/wordprocessingGroup" xmlns:wpi="http://schemas.microsoft.com/office/word/2010/wordprocessingInk" xmlns:wne="http://schemas.microsoft.com/office/word/2006/wordml" xmlns:wps="http://schemas.microsoft.com/office/word/2010/wordprocessingShape" mc:Ignorable="w14 w15 w16se wp14">
+<w:numbering xmlns:wpc="http://schemas.microsoft.com/office/word/2010/wordprocessingCanvas" xmlns:cx="http://schemas.microsoft.com/office/drawing/2014/chartex" xmlns:cx1="http://schemas.microsoft.com/office/drawing/2015/9/8/chartex" xmlns:cx2="http://schemas.microsoft.com/office/drawing/2015/10/21/chartex" xmlns:cx3="http://schemas.microsoft.com/office/drawing/2016/5/9/chartex" xmlns:cx4="http://schemas.microsoft.com/office/drawing/2016/5/10/chartex" xmlns:cx5="http://schemas.microsoft.com/office/drawing/2016/5/11/chartex" xmlns:cx6="http://schemas.microsoft.com/office/drawing/2016/5/12/chartex" xmlns:cx7="http://schemas.microsoft.com/office/drawing/2016/5/13/chartex" xmlns:cx8="http://schemas.microsoft.com/office/drawing/2016/5/14/chartex" xmlns:mc="http://schemas.openxmlformats.org/markup-compatibility/2006" xmlns:aink="http://schemas.microsoft.com/office/drawing/2016/ink" xmlns:am3d="http://schemas.microsoft.com/office/drawing/2017/model3d" xmlns:o="urn:schemas-microsoft-com:office:office" xmlns:r="http://schemas.openxmlformats.org/officeDocument/2006/relationships" xmlns:m="http://schemas.openxmlformats.org/officeDocument/2006/math" xmlns:v="urn:schemas-microsoft-com:vml" xmlns:wp14="http://schemas.microsoft.com/office/word/2010/wordprocessingDrawing" xmlns:wp="http://schemas.openxmlformats.org/drawingml/2006/wordprocessingDrawing" xmlns:w10="urn:schemas-microsoft-com:office:word" xmlns:w="http://schemas.openxmlformats.org/wordprocessingml/2006/main" xmlns:w14="http://schemas.microsoft.com/office/word/2010/wordml" xmlns:w15="http://schemas.microsoft.com/office/word/2012/wordml" xmlns:w16cex="http://schemas.microsoft.com/office/word/2018/wordml/cex" xmlns:w16cid="http://schemas.microsoft.com/office/word/2016/wordml/cid" xmlns:w16="http://schemas.microsoft.com/office/word/2018/wordml" xmlns:w16se="http://schemas.microsoft.com/office/word/2015/wordml/symex" xmlns:wpg="http://schemas.microsoft.com/office/word/2010/wordprocessingGroup" xmlns:wpi="http://schemas.microsoft.com/office/word/2010/wordprocessingInk" xmlns:wne="http://schemas.microsoft.com/office/word/2006/wordml" xmlns:wps="http://schemas.microsoft.com/office/word/2010/wordprocessingShape" mc:Ignorable="w14 w15 w16se w16cid w16 w16cex wp14">
   <w:numPicBullet w:numPicBulletId="0">
     <w:pict>
       <v:shapetype id="_x0000_t75" coordsize="21600,21600" o:spt="75" o:preferrelative="t" path="m@4@5l@4@11@9@11@9@5xe" filled="f" stroked="f">
@@ -1767,7 +2323,7 @@
         <v:path o:extrusionok="f" gradientshapeok="t" o:connecttype="rect"/>
         <o:lock v:ext="edit" aspectratio="t"/>
       </v:shapetype>
-      <v:shape id="_x0000_i1031" type="#_x0000_t75" style="width:26.4pt;height:25.8pt" o:bullet="t">
+      <v:shape id="_x0000_i1030" type="#_x0000_t75" style="width:26.7pt;height:25.9pt" o:bullet="t">
         <v:imagedata r:id="rId1" o:title="bullet_gi"/>
       </v:shape>
     </w:pict>
@@ -1779,7 +2335,7 @@
     <w:lvl w:ilvl="0">
       <w:start w:val="1"/>
       <w:numFmt w:val="decimal"/>
-      <w:pStyle w:val="Listennummer5"/>
+      <w:pStyle w:val="ListNumber5"/>
       <w:lvlText w:val="%1."/>
       <w:lvlJc w:val="left"/>
       <w:pPr>
@@ -1800,7 +2356,7 @@
     <w:lvl w:ilvl="0">
       <w:start w:val="1"/>
       <w:numFmt w:val="decimal"/>
-      <w:pStyle w:val="Listennummer4"/>
+      <w:pStyle w:val="ListNumber4"/>
       <w:lvlText w:val="%1."/>
       <w:lvlJc w:val="left"/>
       <w:pPr>
@@ -1821,7 +2377,7 @@
     <w:lvl w:ilvl="0">
       <w:start w:val="1"/>
       <w:numFmt w:val="decimal"/>
-      <w:pStyle w:val="Listennummer3"/>
+      <w:pStyle w:val="ListNumber3"/>
       <w:lvlText w:val="%1."/>
       <w:lvlJc w:val="left"/>
       <w:pPr>
@@ -1842,7 +2398,7 @@
     <w:lvl w:ilvl="0">
       <w:start w:val="1"/>
       <w:numFmt w:val="decimal"/>
-      <w:pStyle w:val="Listennummer2"/>
+      <w:pStyle w:val="ListNumber2"/>
       <w:lvlText w:val="%1."/>
       <w:lvlJc w:val="left"/>
       <w:pPr>
@@ -1863,7 +2419,7 @@
     <w:lvl w:ilvl="0">
       <w:start w:val="1"/>
       <w:numFmt w:val="bullet"/>
-      <w:pStyle w:val="Aufzhlungszeichen5"/>
+      <w:pStyle w:val="ListBullet5"/>
       <w:lvlText w:val=""/>
       <w:lvlJc w:val="left"/>
       <w:pPr>
@@ -1884,7 +2440,7 @@
     <w:lvl w:ilvl="0">
       <w:start w:val="1"/>
       <w:numFmt w:val="bullet"/>
-      <w:pStyle w:val="Aufzhlungszeichen4"/>
+      <w:pStyle w:val="ListBullet4"/>
       <w:lvlText w:val=""/>
       <w:lvlJc w:val="left"/>
       <w:pPr>
@@ -1905,7 +2461,7 @@
     <w:lvl w:ilvl="0">
       <w:start w:val="1"/>
       <w:numFmt w:val="bullet"/>
-      <w:pStyle w:val="Aufzhlungszeichen3"/>
+      <w:pStyle w:val="ListBullet3"/>
       <w:lvlText w:val=""/>
       <w:lvlJc w:val="left"/>
       <w:pPr>
@@ -1926,7 +2482,7 @@
     <w:lvl w:ilvl="0">
       <w:start w:val="1"/>
       <w:numFmt w:val="bullet"/>
-      <w:pStyle w:val="Aufzhlungszeichen2"/>
+      <w:pStyle w:val="ListBullet2"/>
       <w:lvlText w:val=""/>
       <w:lvlJc w:val="left"/>
       <w:pPr>
@@ -1947,7 +2503,7 @@
     <w:lvl w:ilvl="0">
       <w:start w:val="1"/>
       <w:numFmt w:val="decimal"/>
-      <w:pStyle w:val="Listennummer"/>
+      <w:pStyle w:val="ListNumber"/>
       <w:lvlText w:val="%1."/>
       <w:lvlJc w:val="left"/>
       <w:pPr>
@@ -1968,7 +2524,7 @@
     <w:lvl w:ilvl="0">
       <w:start w:val="1"/>
       <w:numFmt w:val="bullet"/>
-      <w:pStyle w:val="Aufzhlungszeichen"/>
+      <w:pStyle w:val="ListBullet"/>
       <w:lvlText w:val=""/>
       <w:lvlJc w:val="left"/>
       <w:pPr>
@@ -1989,7 +2545,7 @@
     <w:lvl w:ilvl="0" w:tplc="71C883F0">
       <w:start w:val="1"/>
       <w:numFmt w:val="bullet"/>
-      <w:pStyle w:val="Liste"/>
+      <w:pStyle w:val="List"/>
       <w:lvlText w:val=""/>
       <w:lvlPicBulletId w:val="0"/>
       <w:lvlJc w:val="left"/>
@@ -2222,7 +2778,7 @@
 </file>
 
 <file path=word/styles.xml><?xml version="1.0" encoding="utf-8"?>
-<w:styles xmlns:mc="http://schemas.openxmlformats.org/markup-compatibility/2006" xmlns:r="http://schemas.openxmlformats.org/officeDocument/2006/relationships" xmlns:w="http://schemas.openxmlformats.org/wordprocessingml/2006/main" xmlns:w14="http://schemas.microsoft.com/office/word/2010/wordml" xmlns:w15="http://schemas.microsoft.com/office/word/2012/wordml" xmlns:w16se="http://schemas.microsoft.com/office/word/2015/wordml/symex" mc:Ignorable="w14 w15 w16se">
+<w:styles xmlns:mc="http://schemas.openxmlformats.org/markup-compatibility/2006" xmlns:r="http://schemas.openxmlformats.org/officeDocument/2006/relationships" xmlns:w="http://schemas.openxmlformats.org/wordprocessingml/2006/main" xmlns:w14="http://schemas.microsoft.com/office/word/2010/wordml" xmlns:w15="http://schemas.microsoft.com/office/word/2012/wordml" xmlns:w16cex="http://schemas.microsoft.com/office/word/2018/wordml/cex" xmlns:w16cid="http://schemas.microsoft.com/office/word/2016/wordml/cid" xmlns:w16="http://schemas.microsoft.com/office/word/2018/wordml" xmlns:w16se="http://schemas.microsoft.com/office/word/2015/wordml/symex" mc:Ignorable="w14 w15 w16se w16cid w16 w16cex">
   <w:docDefaults>
     <w:rPrDefault>
       <w:rPr>
@@ -2232,7 +2788,7 @@
     </w:rPrDefault>
     <w:pPrDefault/>
   </w:docDefaults>
-  <w:latentStyles w:defLockedState="0" w:defUIPriority="0" w:defSemiHidden="0" w:defUnhideWhenUsed="0" w:defQFormat="0" w:count="371">
+  <w:latentStyles w:defLockedState="0" w:defUIPriority="0" w:defSemiHidden="0" w:defUnhideWhenUsed="0" w:defQFormat="0" w:count="376">
     <w:lsdException w:name="Normal" w:qFormat="1"/>
     <w:lsdException w:name="heading 1" w:qFormat="1"/>
     <w:lsdException w:name="heading 2" w:qFormat="1"/>
@@ -2249,7 +2805,12 @@
     <w:lsdException w:name="Body Text Indent 2" w:uiPriority="99"/>
     <w:lsdException w:name="Strong" w:qFormat="1"/>
     <w:lsdException w:name="Emphasis" w:qFormat="1"/>
-    <w:lsdException w:name="Normal Table" w:semiHidden="1" w:unhideWhenUsed="1"/>
+    <w:lsdException w:name="HTML Keyboard" w:semiHidden="1" w:unhideWhenUsed="1"/>
+    <w:lsdException w:name="annotation subject" w:semiHidden="1" w:unhideWhenUsed="1"/>
+    <w:lsdException w:name="No List" w:semiHidden="1" w:unhideWhenUsed="1"/>
+    <w:lsdException w:name="Outline List 1" w:semiHidden="1" w:unhideWhenUsed="1"/>
+    <w:lsdException w:name="Outline List 2" w:semiHidden="1" w:unhideWhenUsed="1"/>
+    <w:lsdException w:name="Outline List 3" w:semiHidden="1" w:unhideWhenUsed="1"/>
     <w:lsdException w:name="Table Simple 1" w:semiHidden="1" w:unhideWhenUsed="1"/>
     <w:lsdException w:name="Table Simple 2" w:semiHidden="1" w:unhideWhenUsed="1"/>
     <w:lsdException w:name="Table Simple 3" w:semiHidden="1" w:unhideWhenUsed="1"/>
@@ -2287,11 +2848,9 @@
     <w:lsdException w:name="Table Contemporary" w:semiHidden="1" w:unhideWhenUsed="1"/>
     <w:lsdException w:name="Table Elegant" w:semiHidden="1" w:unhideWhenUsed="1"/>
     <w:lsdException w:name="Table Professional" w:semiHidden="1" w:unhideWhenUsed="1"/>
-    <w:lsdException w:name="Table Subtle 1" w:semiHidden="1" w:unhideWhenUsed="1"/>
     <w:lsdException w:name="Table Subtle 2" w:semiHidden="1" w:unhideWhenUsed="1"/>
     <w:lsdException w:name="Table Web 1" w:semiHidden="1" w:unhideWhenUsed="1"/>
-    <w:lsdException w:name="Table Web 2" w:semiHidden="1" w:unhideWhenUsed="1"/>
-    <w:lsdException w:name="Table Web 3" w:semiHidden="1" w:unhideWhenUsed="1"/>
+    <w:lsdException w:name="Balloon Text" w:semiHidden="1" w:unhideWhenUsed="1"/>
     <w:lsdException w:name="Table Theme" w:semiHidden="1" w:unhideWhenUsed="1"/>
     <w:lsdException w:name="Placeholder Text" w:semiHidden="1" w:uiPriority="99"/>
     <w:lsdException w:name="No Spacing" w:uiPriority="1" w:qFormat="1"/>
@@ -2508,18 +3067,23 @@
     <w:lsdException w:name="List Table 5 Dark Accent 6" w:uiPriority="50"/>
     <w:lsdException w:name="List Table 6 Colorful Accent 6" w:uiPriority="51"/>
     <w:lsdException w:name="List Table 7 Colorful Accent 6" w:uiPriority="52"/>
+    <w:lsdException w:name="Mention" w:semiHidden="1" w:uiPriority="99" w:unhideWhenUsed="1"/>
+    <w:lsdException w:name="Smart Hyperlink" w:semiHidden="1" w:uiPriority="99" w:unhideWhenUsed="1"/>
+    <w:lsdException w:name="Hashtag" w:semiHidden="1" w:uiPriority="99" w:unhideWhenUsed="1"/>
+    <w:lsdException w:name="Unresolved Mention" w:semiHidden="1" w:uiPriority="99" w:unhideWhenUsed="1"/>
+    <w:lsdException w:name="Smart Link" w:semiHidden="1" w:uiPriority="99" w:unhideWhenUsed="1"/>
   </w:latentStyles>
-  <w:style w:type="paragraph" w:default="1" w:styleId="Standard">
+  <w:style w:type="paragraph" w:default="1" w:styleId="Normal">
     <w:name w:val="Normal"/>
     <w:qFormat/>
     <w:rPr>
       <w:lang w:val="en-US"/>
     </w:rPr>
   </w:style>
-  <w:style w:type="paragraph" w:styleId="berschrift1">
+  <w:style w:type="paragraph" w:styleId="Heading1">
     <w:name w:val="heading 1"/>
-    <w:basedOn w:val="Standard"/>
-    <w:next w:val="Standard"/>
+    <w:basedOn w:val="Normal"/>
+    <w:next w:val="Normal"/>
     <w:qFormat/>
     <w:pPr>
       <w:keepNext/>
@@ -2530,10 +3094,10 @@
       <w:szCs w:val="24"/>
     </w:rPr>
   </w:style>
-  <w:style w:type="paragraph" w:styleId="berschrift2">
+  <w:style w:type="paragraph" w:styleId="Heading2">
     <w:name w:val="heading 2"/>
-    <w:basedOn w:val="Standard"/>
-    <w:next w:val="Standard"/>
+    <w:basedOn w:val="Normal"/>
+    <w:next w:val="Normal"/>
     <w:qFormat/>
     <w:pPr>
       <w:keepNext/>
@@ -2547,10 +3111,10 @@
       <w:szCs w:val="24"/>
     </w:rPr>
   </w:style>
-  <w:style w:type="paragraph" w:styleId="berschrift3">
+  <w:style w:type="paragraph" w:styleId="Heading3">
     <w:name w:val="heading 3"/>
-    <w:basedOn w:val="Standard"/>
-    <w:next w:val="Standard"/>
+    <w:basedOn w:val="Normal"/>
+    <w:next w:val="Normal"/>
     <w:qFormat/>
     <w:pPr>
       <w:keepNext/>
@@ -2566,11 +3130,11 @@
       <w:szCs w:val="24"/>
     </w:rPr>
   </w:style>
-  <w:style w:type="paragraph" w:styleId="berschrift4">
+  <w:style w:type="paragraph" w:styleId="Heading4">
     <w:name w:val="heading 4"/>
-    <w:basedOn w:val="Standard"/>
-    <w:next w:val="Standard"/>
-    <w:link w:val="berschrift4Zchn"/>
+    <w:basedOn w:val="Normal"/>
+    <w:next w:val="Normal"/>
+    <w:link w:val="Heading4Char"/>
     <w:uiPriority w:val="99"/>
     <w:qFormat/>
     <w:pPr>
@@ -2587,10 +3151,10 @@
       <w:bCs/>
     </w:rPr>
   </w:style>
-  <w:style w:type="paragraph" w:styleId="berschrift5">
+  <w:style w:type="paragraph" w:styleId="Heading5">
     <w:name w:val="heading 5"/>
-    <w:basedOn w:val="Standard"/>
-    <w:next w:val="Standard"/>
+    <w:basedOn w:val="Normal"/>
+    <w:next w:val="Normal"/>
     <w:qFormat/>
     <w:pPr>
       <w:keepNext/>
@@ -2605,10 +3169,10 @@
       <w:bCs/>
     </w:rPr>
   </w:style>
-  <w:style w:type="paragraph" w:styleId="berschrift6">
+  <w:style w:type="paragraph" w:styleId="Heading6">
     <w:name w:val="heading 6"/>
-    <w:basedOn w:val="Standard"/>
-    <w:next w:val="Standard"/>
+    <w:basedOn w:val="Normal"/>
+    <w:next w:val="Normal"/>
     <w:qFormat/>
     <w:pPr>
       <w:keepNext/>
@@ -2623,10 +3187,10 @@
       <w:szCs w:val="24"/>
     </w:rPr>
   </w:style>
-  <w:style w:type="paragraph" w:styleId="berschrift7">
+  <w:style w:type="paragraph" w:styleId="Heading7">
     <w:name w:val="heading 7"/>
-    <w:basedOn w:val="Standard"/>
-    <w:next w:val="Standard"/>
+    <w:basedOn w:val="Normal"/>
+    <w:next w:val="Normal"/>
     <w:qFormat/>
     <w:pPr>
       <w:keepNext/>
@@ -2641,10 +3205,10 @@
       <w:szCs w:val="24"/>
     </w:rPr>
   </w:style>
-  <w:style w:type="paragraph" w:styleId="berschrift8">
+  <w:style w:type="paragraph" w:styleId="Heading8">
     <w:name w:val="heading 8"/>
-    <w:basedOn w:val="Standard"/>
-    <w:next w:val="Standard"/>
+    <w:basedOn w:val="Normal"/>
+    <w:next w:val="Normal"/>
     <w:qFormat/>
     <w:pPr>
       <w:keepNext/>
@@ -2659,10 +3223,10 @@
       <w:lang w:val="en-GB"/>
     </w:rPr>
   </w:style>
-  <w:style w:type="paragraph" w:styleId="berschrift9">
+  <w:style w:type="paragraph" w:styleId="Heading9">
     <w:name w:val="heading 9"/>
-    <w:basedOn w:val="Standard"/>
-    <w:next w:val="Standard"/>
+    <w:basedOn w:val="Normal"/>
+    <w:next w:val="Normal"/>
     <w:qFormat/>
     <w:pPr>
       <w:keepNext/>
@@ -2675,13 +3239,13 @@
       <w:szCs w:val="24"/>
     </w:rPr>
   </w:style>
-  <w:style w:type="character" w:default="1" w:styleId="Absatz-Standardschriftart">
+  <w:style w:type="character" w:default="1" w:styleId="DefaultParagraphFont">
     <w:name w:val="Default Paragraph Font"/>
     <w:uiPriority w:val="1"/>
     <w:semiHidden/>
     <w:unhideWhenUsed/>
   </w:style>
-  <w:style w:type="table" w:default="1" w:styleId="NormaleTabelle">
+  <w:style w:type="table" w:default="1" w:styleId="TableNormal">
     <w:name w:val="Normal Table"/>
     <w:uiPriority w:val="99"/>
     <w:semiHidden/>
@@ -2696,7 +3260,7 @@
       </w:tblCellMar>
     </w:tblPr>
   </w:style>
-  <w:style w:type="numbering" w:default="1" w:styleId="KeineListe">
+  <w:style w:type="numbering" w:default="1" w:styleId="NoList">
     <w:name w:val="No List"/>
     <w:uiPriority w:val="99"/>
     <w:semiHidden/>
@@ -2704,16 +3268,16 @@
   </w:style>
   <w:style w:type="character" w:styleId="Hyperlink">
     <w:name w:val="Hyperlink"/>
-    <w:basedOn w:val="Absatz-Standardschriftart"/>
+    <w:basedOn w:val="DefaultParagraphFont"/>
     <w:rPr>
       <w:rFonts w:cs="Times New Roman"/>
       <w:color w:val="0000FF"/>
       <w:u w:val="single"/>
     </w:rPr>
   </w:style>
-  <w:style w:type="paragraph" w:styleId="Textkrper2">
+  <w:style w:type="paragraph" w:styleId="BodyText2">
     <w:name w:val="Body Text 2"/>
-    <w:basedOn w:val="Standard"/>
+    <w:basedOn w:val="Normal"/>
     <w:pPr>
       <w:tabs>
         <w:tab w:val="left" w:pos="851"/>
@@ -2727,31 +3291,31 @@
       <w:szCs w:val="32"/>
     </w:rPr>
   </w:style>
-  <w:style w:type="paragraph" w:styleId="Textkrper">
+  <w:style w:type="paragraph" w:styleId="BodyText">
     <w:name w:val="Body Text"/>
-    <w:basedOn w:val="Standard"/>
+    <w:basedOn w:val="Normal"/>
     <w:pPr>
       <w:jc w:val="both"/>
     </w:pPr>
   </w:style>
-  <w:style w:type="paragraph" w:styleId="Funotentext">
+  <w:style w:type="paragraph" w:styleId="FootnoteText">
     <w:name w:val="footnote text"/>
-    <w:basedOn w:val="Standard"/>
+    <w:basedOn w:val="Normal"/>
     <w:semiHidden/>
   </w:style>
-  <w:style w:type="character" w:styleId="Funotenzeichen">
+  <w:style w:type="character" w:styleId="FootnoteReference">
     <w:name w:val="footnote reference"/>
-    <w:basedOn w:val="Absatz-Standardschriftart"/>
+    <w:basedOn w:val="DefaultParagraphFont"/>
     <w:semiHidden/>
     <w:rPr>
       <w:rFonts w:cs="Times New Roman"/>
       <w:vertAlign w:val="superscript"/>
     </w:rPr>
   </w:style>
-  <w:style w:type="paragraph" w:styleId="Textkrper-Einzug2">
+  <w:style w:type="paragraph" w:styleId="BodyTextIndent2">
     <w:name w:val="Body Text Indent 2"/>
-    <w:basedOn w:val="Standard"/>
-    <w:link w:val="Textkrper-Einzug2Zchn"/>
+    <w:basedOn w:val="Normal"/>
+    <w:link w:val="BodyTextIndent2Char"/>
     <w:uiPriority w:val="99"/>
     <w:pPr>
       <w:tabs>
@@ -2761,9 +3325,9 @@
       <w:jc w:val="both"/>
     </w:pPr>
   </w:style>
-  <w:style w:type="paragraph" w:styleId="Kopfzeile">
+  <w:style w:type="paragraph" w:styleId="Header">
     <w:name w:val="header"/>
-    <w:basedOn w:val="Standard"/>
+    <w:basedOn w:val="Normal"/>
     <w:pPr>
       <w:tabs>
         <w:tab w:val="center" w:pos="4536"/>
@@ -2771,9 +3335,9 @@
       </w:tabs>
     </w:pPr>
   </w:style>
-  <w:style w:type="paragraph" w:styleId="Fuzeile">
+  <w:style w:type="paragraph" w:styleId="Footer">
     <w:name w:val="footer"/>
-    <w:basedOn w:val="Standard"/>
+    <w:basedOn w:val="Normal"/>
     <w:pPr>
       <w:tabs>
         <w:tab w:val="center" w:pos="4536"/>
@@ -2781,18 +3345,18 @@
       </w:tabs>
     </w:pPr>
   </w:style>
-  <w:style w:type="character" w:styleId="BesuchterLink">
+  <w:style w:type="character" w:styleId="FollowedHyperlink">
     <w:name w:val="FollowedHyperlink"/>
-    <w:basedOn w:val="Absatz-Standardschriftart"/>
+    <w:basedOn w:val="DefaultParagraphFont"/>
     <w:rPr>
       <w:rFonts w:cs="Times New Roman"/>
       <w:color w:val="800080"/>
       <w:u w:val="single"/>
     </w:rPr>
   </w:style>
-  <w:style w:type="paragraph" w:styleId="Textkrper-Einzug3">
+  <w:style w:type="paragraph" w:styleId="BodyTextIndent3">
     <w:name w:val="Body Text Indent 3"/>
-    <w:basedOn w:val="Standard"/>
+    <w:basedOn w:val="Normal"/>
     <w:pPr>
       <w:tabs>
         <w:tab w:val="left" w:pos="993"/>
@@ -2801,23 +3365,23 @@
       <w:jc w:val="both"/>
     </w:pPr>
   </w:style>
-  <w:style w:type="paragraph" w:styleId="Abbildungsverzeichnis">
+  <w:style w:type="paragraph" w:styleId="TableofFigures">
     <w:name w:val="table of figures"/>
-    <w:basedOn w:val="Standard"/>
-    <w:next w:val="Standard"/>
+    <w:basedOn w:val="Normal"/>
+    <w:next w:val="Normal"/>
     <w:semiHidden/>
     <w:pPr>
       <w:ind w:left="400" w:hanging="400"/>
     </w:pPr>
   </w:style>
-  <w:style w:type="paragraph" w:styleId="Anrede">
+  <w:style w:type="paragraph" w:styleId="Salutation">
     <w:name w:val="Salutation"/>
-    <w:basedOn w:val="Standard"/>
-    <w:next w:val="Standard"/>
-  </w:style>
-  <w:style w:type="paragraph" w:styleId="Aufzhlungszeichen">
+    <w:basedOn w:val="Normal"/>
+    <w:next w:val="Normal"/>
+  </w:style>
+  <w:style w:type="paragraph" w:styleId="ListBullet">
     <w:name w:val="List Bullet"/>
-    <w:basedOn w:val="Standard"/>
+    <w:basedOn w:val="Normal"/>
     <w:autoRedefine/>
     <w:pPr>
       <w:numPr>
@@ -2825,9 +3389,9 @@
       </w:numPr>
     </w:pPr>
   </w:style>
-  <w:style w:type="paragraph" w:styleId="Aufzhlungszeichen2">
+  <w:style w:type="paragraph" w:styleId="ListBullet2">
     <w:name w:val="List Bullet 2"/>
-    <w:basedOn w:val="Standard"/>
+    <w:basedOn w:val="Normal"/>
     <w:autoRedefine/>
     <w:pPr>
       <w:numPr>
@@ -2835,9 +3399,9 @@
       </w:numPr>
     </w:pPr>
   </w:style>
-  <w:style w:type="paragraph" w:styleId="Aufzhlungszeichen3">
+  <w:style w:type="paragraph" w:styleId="ListBullet3">
     <w:name w:val="List Bullet 3"/>
-    <w:basedOn w:val="Standard"/>
+    <w:basedOn w:val="Normal"/>
     <w:autoRedefine/>
     <w:pPr>
       <w:numPr>
@@ -2845,9 +3409,9 @@
       </w:numPr>
     </w:pPr>
   </w:style>
-  <w:style w:type="paragraph" w:styleId="Aufzhlungszeichen4">
+  <w:style w:type="paragraph" w:styleId="ListBullet4">
     <w:name w:val="List Bullet 4"/>
-    <w:basedOn w:val="Standard"/>
+    <w:basedOn w:val="Normal"/>
     <w:autoRedefine/>
     <w:pPr>
       <w:numPr>
@@ -2855,9 +3419,9 @@
       </w:numPr>
     </w:pPr>
   </w:style>
-  <w:style w:type="paragraph" w:styleId="Aufzhlungszeichen5">
+  <w:style w:type="paragraph" w:styleId="ListBullet5">
     <w:name w:val="List Bullet 5"/>
-    <w:basedOn w:val="Standard"/>
+    <w:basedOn w:val="Normal"/>
     <w:autoRedefine/>
     <w:pPr>
       <w:numPr>
@@ -2865,10 +3429,10 @@
       </w:numPr>
     </w:pPr>
   </w:style>
-  <w:style w:type="paragraph" w:styleId="Beschriftung">
+  <w:style w:type="paragraph" w:styleId="Caption">
     <w:name w:val="caption"/>
-    <w:basedOn w:val="Standard"/>
-    <w:next w:val="Standard"/>
+    <w:basedOn w:val="Normal"/>
+    <w:next w:val="Normal"/>
     <w:qFormat/>
     <w:pPr>
       <w:spacing w:before="120" w:after="120"/>
@@ -2878,22 +3442,22 @@
       <w:bCs/>
     </w:rPr>
   </w:style>
-  <w:style w:type="paragraph" w:styleId="Blocktext">
+  <w:style w:type="paragraph" w:styleId="BlockText">
     <w:name w:val="Block Text"/>
-    <w:basedOn w:val="Standard"/>
+    <w:basedOn w:val="Normal"/>
     <w:pPr>
       <w:spacing w:after="120"/>
       <w:ind w:left="1440" w:right="1440"/>
     </w:pPr>
   </w:style>
-  <w:style w:type="paragraph" w:styleId="Datum">
+  <w:style w:type="paragraph" w:styleId="Date">
     <w:name w:val="Date"/>
-    <w:basedOn w:val="Standard"/>
-    <w:next w:val="Standard"/>
-  </w:style>
-  <w:style w:type="paragraph" w:styleId="Dokumentstruktur">
+    <w:basedOn w:val="Normal"/>
+    <w:next w:val="Normal"/>
+  </w:style>
+  <w:style w:type="paragraph" w:styleId="DocumentMap">
     <w:name w:val="Document Map"/>
-    <w:basedOn w:val="Standard"/>
+    <w:basedOn w:val="Normal"/>
     <w:semiHidden/>
     <w:pPr>
       <w:shd w:val="clear" w:color="auto" w:fill="000080"/>
@@ -2902,46 +3466,46 @@
       <w:rFonts w:ascii="Tahoma" w:hAnsi="Tahoma" w:cs="Tahoma"/>
     </w:rPr>
   </w:style>
-  <w:style w:type="paragraph" w:styleId="E-Mail-Signatur">
+  <w:style w:type="paragraph" w:styleId="EmailSignature">
     <w:name w:val="E-mail Signature"/>
-    <w:basedOn w:val="Standard"/>
-  </w:style>
-  <w:style w:type="paragraph" w:styleId="Endnotentext">
+    <w:basedOn w:val="Normal"/>
+  </w:style>
+  <w:style w:type="paragraph" w:styleId="EndnoteText">
     <w:name w:val="endnote text"/>
-    <w:basedOn w:val="Standard"/>
+    <w:basedOn w:val="Normal"/>
     <w:semiHidden/>
   </w:style>
-  <w:style w:type="paragraph" w:styleId="Fu-Endnotenberschrift">
+  <w:style w:type="paragraph" w:styleId="NoteHeading">
     <w:name w:val="Note Heading"/>
-    <w:basedOn w:val="Standard"/>
-    <w:next w:val="Standard"/>
-  </w:style>
-  <w:style w:type="paragraph" w:styleId="Gruformel">
+    <w:basedOn w:val="Normal"/>
+    <w:next w:val="Normal"/>
+  </w:style>
+  <w:style w:type="paragraph" w:styleId="Closing">
     <w:name w:val="Closing"/>
-    <w:basedOn w:val="Standard"/>
+    <w:basedOn w:val="Normal"/>
     <w:pPr>
       <w:ind w:left="4252"/>
     </w:pPr>
   </w:style>
-  <w:style w:type="paragraph" w:styleId="HTMLAdresse">
+  <w:style w:type="paragraph" w:styleId="HTMLAddress">
     <w:name w:val="HTML Address"/>
-    <w:basedOn w:val="Standard"/>
+    <w:basedOn w:val="Normal"/>
     <w:rPr>
       <w:i/>
       <w:iCs/>
     </w:rPr>
   </w:style>
-  <w:style w:type="paragraph" w:styleId="HTMLVorformatiert">
+  <w:style w:type="paragraph" w:styleId="HTMLPreformatted">
     <w:name w:val="HTML Preformatted"/>
-    <w:basedOn w:val="Standard"/>
+    <w:basedOn w:val="Normal"/>
     <w:rPr>
       <w:rFonts w:ascii="Courier New" w:hAnsi="Courier New" w:cs="Courier New"/>
     </w:rPr>
   </w:style>
   <w:style w:type="paragraph" w:styleId="Index1">
     <w:name w:val="index 1"/>
-    <w:basedOn w:val="Standard"/>
-    <w:next w:val="Standard"/>
+    <w:basedOn w:val="Normal"/>
+    <w:next w:val="Normal"/>
     <w:autoRedefine/>
     <w:semiHidden/>
     <w:pPr>
@@ -2950,8 +3514,8 @@
   </w:style>
   <w:style w:type="paragraph" w:styleId="Index2">
     <w:name w:val="index 2"/>
-    <w:basedOn w:val="Standard"/>
-    <w:next w:val="Standard"/>
+    <w:basedOn w:val="Normal"/>
+    <w:next w:val="Normal"/>
     <w:autoRedefine/>
     <w:semiHidden/>
     <w:pPr>
@@ -2960,8 +3524,8 @@
   </w:style>
   <w:style w:type="paragraph" w:styleId="Index3">
     <w:name w:val="index 3"/>
-    <w:basedOn w:val="Standard"/>
-    <w:next w:val="Standard"/>
+    <w:basedOn w:val="Normal"/>
+    <w:next w:val="Normal"/>
     <w:autoRedefine/>
     <w:semiHidden/>
     <w:pPr>
@@ -2970,8 +3534,8 @@
   </w:style>
   <w:style w:type="paragraph" w:styleId="Index4">
     <w:name w:val="index 4"/>
-    <w:basedOn w:val="Standard"/>
-    <w:next w:val="Standard"/>
+    <w:basedOn w:val="Normal"/>
+    <w:next w:val="Normal"/>
     <w:autoRedefine/>
     <w:semiHidden/>
     <w:pPr>
@@ -2980,8 +3544,8 @@
   </w:style>
   <w:style w:type="paragraph" w:styleId="Index5">
     <w:name w:val="index 5"/>
-    <w:basedOn w:val="Standard"/>
-    <w:next w:val="Standard"/>
+    <w:basedOn w:val="Normal"/>
+    <w:next w:val="Normal"/>
     <w:autoRedefine/>
     <w:semiHidden/>
     <w:pPr>
@@ -2990,8 +3554,8 @@
   </w:style>
   <w:style w:type="paragraph" w:styleId="Index6">
     <w:name w:val="index 6"/>
-    <w:basedOn w:val="Standard"/>
-    <w:next w:val="Standard"/>
+    <w:basedOn w:val="Normal"/>
+    <w:next w:val="Normal"/>
     <w:autoRedefine/>
     <w:semiHidden/>
     <w:pPr>
@@ -3000,8 +3564,8 @@
   </w:style>
   <w:style w:type="paragraph" w:styleId="Index7">
     <w:name w:val="index 7"/>
-    <w:basedOn w:val="Standard"/>
-    <w:next w:val="Standard"/>
+    <w:basedOn w:val="Normal"/>
+    <w:next w:val="Normal"/>
     <w:autoRedefine/>
     <w:semiHidden/>
     <w:pPr>
@@ -3010,8 +3574,8 @@
   </w:style>
   <w:style w:type="paragraph" w:styleId="Index8">
     <w:name w:val="index 8"/>
-    <w:basedOn w:val="Standard"/>
-    <w:next w:val="Standard"/>
+    <w:basedOn w:val="Normal"/>
+    <w:next w:val="Normal"/>
     <w:autoRedefine/>
     <w:semiHidden/>
     <w:pPr>
@@ -3020,17 +3584,17 @@
   </w:style>
   <w:style w:type="paragraph" w:styleId="Index9">
     <w:name w:val="index 9"/>
-    <w:basedOn w:val="Standard"/>
-    <w:next w:val="Standard"/>
+    <w:basedOn w:val="Normal"/>
+    <w:next w:val="Normal"/>
     <w:autoRedefine/>
     <w:semiHidden/>
     <w:pPr>
       <w:ind w:left="1800" w:hanging="200"/>
     </w:pPr>
   </w:style>
-  <w:style w:type="paragraph" w:styleId="Indexberschrift">
+  <w:style w:type="paragraph" w:styleId="IndexHeading">
     <w:name w:val="index heading"/>
-    <w:basedOn w:val="Standard"/>
+    <w:basedOn w:val="Normal"/>
     <w:next w:val="Index1"/>
     <w:semiHidden/>
     <w:rPr>
@@ -3039,134 +3603,134 @@
       <w:bCs/>
     </w:rPr>
   </w:style>
-  <w:style w:type="paragraph" w:styleId="Kommentartext">
+  <w:style w:type="paragraph" w:styleId="CommentText">
     <w:name w:val="annotation text"/>
-    <w:basedOn w:val="Standard"/>
+    <w:basedOn w:val="Normal"/>
     <w:semiHidden/>
   </w:style>
-  <w:style w:type="paragraph" w:styleId="Liste">
+  <w:style w:type="paragraph" w:styleId="List">
     <w:name w:val="List"/>
-    <w:basedOn w:val="Standard"/>
+    <w:basedOn w:val="Normal"/>
     <w:pPr>
       <w:numPr>
         <w:numId w:val="31"/>
       </w:numPr>
     </w:pPr>
   </w:style>
-  <w:style w:type="paragraph" w:styleId="Liste2">
+  <w:style w:type="paragraph" w:styleId="List2">
     <w:name w:val="List 2"/>
-    <w:basedOn w:val="Standard"/>
+    <w:basedOn w:val="Normal"/>
     <w:pPr>
       <w:ind w:left="566" w:hanging="283"/>
     </w:pPr>
   </w:style>
-  <w:style w:type="paragraph" w:styleId="Liste3">
+  <w:style w:type="paragraph" w:styleId="List3">
     <w:name w:val="List 3"/>
-    <w:basedOn w:val="Standard"/>
+    <w:basedOn w:val="Normal"/>
     <w:pPr>
       <w:ind w:left="849" w:hanging="283"/>
     </w:pPr>
   </w:style>
-  <w:style w:type="paragraph" w:styleId="Liste4">
+  <w:style w:type="paragraph" w:styleId="List4">
     <w:name w:val="List 4"/>
-    <w:basedOn w:val="Standard"/>
+    <w:basedOn w:val="Normal"/>
     <w:pPr>
       <w:ind w:left="1132" w:hanging="283"/>
     </w:pPr>
   </w:style>
-  <w:style w:type="paragraph" w:styleId="Liste5">
+  <w:style w:type="paragraph" w:styleId="List5">
     <w:name w:val="List 5"/>
-    <w:basedOn w:val="Standard"/>
+    <w:basedOn w:val="Normal"/>
     <w:pPr>
       <w:ind w:left="1415" w:hanging="283"/>
     </w:pPr>
   </w:style>
-  <w:style w:type="paragraph" w:styleId="Listenfortsetzung">
+  <w:style w:type="paragraph" w:styleId="ListContinue">
     <w:name w:val="List Continue"/>
-    <w:basedOn w:val="Standard"/>
+    <w:basedOn w:val="Normal"/>
     <w:pPr>
       <w:spacing w:after="120"/>
       <w:ind w:left="283"/>
     </w:pPr>
   </w:style>
-  <w:style w:type="paragraph" w:styleId="Listenfortsetzung2">
+  <w:style w:type="paragraph" w:styleId="ListContinue2">
     <w:name w:val="List Continue 2"/>
-    <w:basedOn w:val="Standard"/>
+    <w:basedOn w:val="Normal"/>
     <w:pPr>
       <w:spacing w:after="120"/>
       <w:ind w:left="566"/>
     </w:pPr>
   </w:style>
-  <w:style w:type="paragraph" w:styleId="Listenfortsetzung3">
+  <w:style w:type="paragraph" w:styleId="ListContinue3">
     <w:name w:val="List Continue 3"/>
-    <w:basedOn w:val="Standard"/>
+    <w:basedOn w:val="Normal"/>
     <w:pPr>
       <w:spacing w:after="120"/>
       <w:ind w:left="849"/>
     </w:pPr>
   </w:style>
-  <w:style w:type="paragraph" w:styleId="Listenfortsetzung4">
+  <w:style w:type="paragraph" w:styleId="ListContinue4">
     <w:name w:val="List Continue 4"/>
-    <w:basedOn w:val="Standard"/>
+    <w:basedOn w:val="Normal"/>
     <w:pPr>
       <w:spacing w:after="120"/>
       <w:ind w:left="1132"/>
     </w:pPr>
   </w:style>
-  <w:style w:type="paragraph" w:styleId="Listenfortsetzung5">
+  <w:style w:type="paragraph" w:styleId="ListContinue5">
     <w:name w:val="List Continue 5"/>
-    <w:basedOn w:val="Standard"/>
+    <w:basedOn w:val="Normal"/>
     <w:pPr>
       <w:spacing w:after="120"/>
       <w:ind w:left="1415"/>
     </w:pPr>
   </w:style>
-  <w:style w:type="paragraph" w:styleId="Listennummer">
+  <w:style w:type="paragraph" w:styleId="ListNumber">
     <w:name w:val="List Number"/>
-    <w:basedOn w:val="Standard"/>
+    <w:basedOn w:val="Normal"/>
     <w:pPr>
       <w:numPr>
         <w:numId w:val="6"/>
       </w:numPr>
     </w:pPr>
   </w:style>
-  <w:style w:type="paragraph" w:styleId="Listennummer2">
+  <w:style w:type="paragraph" w:styleId="ListNumber2">
     <w:name w:val="List Number 2"/>
-    <w:basedOn w:val="Standard"/>
+    <w:basedOn w:val="Normal"/>
     <w:pPr>
       <w:numPr>
         <w:numId w:val="7"/>
       </w:numPr>
     </w:pPr>
   </w:style>
-  <w:style w:type="paragraph" w:styleId="Listennummer3">
+  <w:style w:type="paragraph" w:styleId="ListNumber3">
     <w:name w:val="List Number 3"/>
-    <w:basedOn w:val="Standard"/>
+    <w:basedOn w:val="Normal"/>
     <w:pPr>
       <w:numPr>
         <w:numId w:val="8"/>
       </w:numPr>
     </w:pPr>
   </w:style>
-  <w:style w:type="paragraph" w:styleId="Listennummer4">
+  <w:style w:type="paragraph" w:styleId="ListNumber4">
     <w:name w:val="List Number 4"/>
-    <w:basedOn w:val="Standard"/>
+    <w:basedOn w:val="Normal"/>
     <w:pPr>
       <w:numPr>
         <w:numId w:val="9"/>
       </w:numPr>
     </w:pPr>
   </w:style>
-  <w:style w:type="paragraph" w:styleId="Listennummer5">
+  <w:style w:type="paragraph" w:styleId="ListNumber5">
     <w:name w:val="List Number 5"/>
-    <w:basedOn w:val="Standard"/>
+    <w:basedOn w:val="Normal"/>
     <w:pPr>
       <w:numPr>
         <w:numId w:val="10"/>
       </w:numPr>
     </w:pPr>
   </w:style>
-  <w:style w:type="paragraph" w:styleId="Makrotext">
+  <w:style w:type="paragraph" w:styleId="MacroText">
     <w:name w:val="macro"/>
     <w:semiHidden/>
     <w:pPr>
@@ -3187,9 +3751,9 @@
       <w:lang w:val="en-US"/>
     </w:rPr>
   </w:style>
-  <w:style w:type="paragraph" w:styleId="Nachrichtenkopf">
+  <w:style w:type="paragraph" w:styleId="MessageHeader">
     <w:name w:val="Message Header"/>
-    <w:basedOn w:val="Standard"/>
+    <w:basedOn w:val="Normal"/>
     <w:pPr>
       <w:pBdr>
         <w:top w:val="single" w:sz="6" w:space="1" w:color="auto"/>
@@ -3206,26 +3770,26 @@
       <w:szCs w:val="24"/>
     </w:rPr>
   </w:style>
-  <w:style w:type="paragraph" w:styleId="NurText">
+  <w:style w:type="paragraph" w:styleId="PlainText">
     <w:name w:val="Plain Text"/>
-    <w:basedOn w:val="Standard"/>
+    <w:basedOn w:val="Normal"/>
     <w:rPr>
       <w:rFonts w:ascii="Courier New" w:hAnsi="Courier New" w:cs="Courier New"/>
     </w:rPr>
   </w:style>
-  <w:style w:type="paragraph" w:styleId="Rechtsgrundlagenverzeichnis">
+  <w:style w:type="paragraph" w:styleId="TableofAuthorities">
     <w:name w:val="table of authorities"/>
-    <w:basedOn w:val="Standard"/>
-    <w:next w:val="Standard"/>
+    <w:basedOn w:val="Normal"/>
+    <w:next w:val="Normal"/>
     <w:semiHidden/>
     <w:pPr>
       <w:ind w:left="200" w:hanging="200"/>
     </w:pPr>
   </w:style>
-  <w:style w:type="paragraph" w:styleId="RGV-berschrift">
+  <w:style w:type="paragraph" w:styleId="TOAHeading">
     <w:name w:val="toa heading"/>
-    <w:basedOn w:val="Standard"/>
-    <w:next w:val="Standard"/>
+    <w:basedOn w:val="Normal"/>
+    <w:next w:val="Normal"/>
     <w:semiHidden/>
     <w:pPr>
       <w:spacing w:before="120"/>
@@ -3238,24 +3802,24 @@
       <w:szCs w:val="24"/>
     </w:rPr>
   </w:style>
-  <w:style w:type="paragraph" w:styleId="StandardWeb">
+  <w:style w:type="paragraph" w:styleId="NormalWeb">
     <w:name w:val="Normal (Web)"/>
-    <w:basedOn w:val="Standard"/>
+    <w:basedOn w:val="Normal"/>
     <w:rPr>
       <w:sz w:val="24"/>
       <w:szCs w:val="24"/>
     </w:rPr>
   </w:style>
-  <w:style w:type="paragraph" w:styleId="Standardeinzug">
+  <w:style w:type="paragraph" w:styleId="NormalIndent">
     <w:name w:val="Normal Indent"/>
-    <w:basedOn w:val="Standard"/>
+    <w:basedOn w:val="Normal"/>
     <w:pPr>
       <w:ind w:left="708"/>
     </w:pPr>
   </w:style>
-  <w:style w:type="paragraph" w:styleId="Textkrper3">
+  <w:style w:type="paragraph" w:styleId="BodyText3">
     <w:name w:val="Body Text 3"/>
-    <w:basedOn w:val="Standard"/>
+    <w:basedOn w:val="Normal"/>
     <w:pPr>
       <w:spacing w:after="120"/>
     </w:pPr>
@@ -3264,26 +3828,26 @@
       <w:szCs w:val="16"/>
     </w:rPr>
   </w:style>
-  <w:style w:type="paragraph" w:styleId="Textkrper-Erstzeileneinzug">
+  <w:style w:type="paragraph" w:styleId="BodyTextFirstIndent">
     <w:name w:val="Body Text First Indent"/>
-    <w:basedOn w:val="Textkrper"/>
+    <w:basedOn w:val="BodyText"/>
     <w:pPr>
       <w:spacing w:after="120"/>
       <w:ind w:firstLine="210"/>
       <w:jc w:val="left"/>
     </w:pPr>
   </w:style>
-  <w:style w:type="paragraph" w:styleId="Textkrper-Zeileneinzug">
+  <w:style w:type="paragraph" w:styleId="BodyTextIndent">
     <w:name w:val="Body Text Indent"/>
-    <w:basedOn w:val="Standard"/>
+    <w:basedOn w:val="Normal"/>
     <w:pPr>
       <w:spacing w:after="120"/>
       <w:ind w:left="283"/>
     </w:pPr>
   </w:style>
-  <w:style w:type="paragraph" w:styleId="Textkrper-Erstzeileneinzug2">
+  <w:style w:type="paragraph" w:styleId="BodyTextFirstIndent2">
     <w:name w:val="Body Text First Indent 2"/>
-    <w:basedOn w:val="Textkrper2"/>
+    <w:basedOn w:val="BodyText2"/>
     <w:pPr>
       <w:tabs>
         <w:tab w:val="clear" w:pos="851"/>
@@ -3299,9 +3863,9 @@
       <w:szCs w:val="20"/>
     </w:rPr>
   </w:style>
-  <w:style w:type="paragraph" w:styleId="Titel">
+  <w:style w:type="paragraph" w:styleId="Title">
     <w:name w:val="Title"/>
-    <w:basedOn w:val="Standard"/>
+    <w:basedOn w:val="Normal"/>
     <w:qFormat/>
     <w:pPr>
       <w:spacing w:before="240" w:after="60"/>
@@ -3317,16 +3881,16 @@
       <w:szCs w:val="32"/>
     </w:rPr>
   </w:style>
-  <w:style w:type="paragraph" w:styleId="Umschlagabsenderadresse">
+  <w:style w:type="paragraph" w:styleId="EnvelopeReturn">
     <w:name w:val="envelope return"/>
-    <w:basedOn w:val="Standard"/>
+    <w:basedOn w:val="Normal"/>
     <w:rPr>
       <w:rFonts w:ascii="Arial" w:hAnsi="Arial" w:cs="Arial"/>
     </w:rPr>
   </w:style>
-  <w:style w:type="paragraph" w:styleId="Umschlagadresse">
+  <w:style w:type="paragraph" w:styleId="EnvelopeAddress">
     <w:name w:val="envelope address"/>
-    <w:basedOn w:val="Standard"/>
+    <w:basedOn w:val="Normal"/>
     <w:pPr>
       <w:framePr w:w="4320" w:h="2160" w:hRule="exact" w:hSpace="141" w:wrap="auto" w:hAnchor="page" w:xAlign="center" w:yAlign="bottom"/>
       <w:ind w:left="1"/>
@@ -3337,16 +3901,16 @@
       <w:szCs w:val="24"/>
     </w:rPr>
   </w:style>
-  <w:style w:type="paragraph" w:styleId="Unterschrift">
+  <w:style w:type="paragraph" w:styleId="Signature">
     <w:name w:val="Signature"/>
-    <w:basedOn w:val="Standard"/>
+    <w:basedOn w:val="Normal"/>
     <w:pPr>
       <w:ind w:left="4252"/>
     </w:pPr>
   </w:style>
-  <w:style w:type="paragraph" w:styleId="Untertitel">
+  <w:style w:type="paragraph" w:styleId="Subtitle">
     <w:name w:val="Subtitle"/>
-    <w:basedOn w:val="Standard"/>
+    <w:basedOn w:val="Normal"/>
     <w:qFormat/>
     <w:pPr>
       <w:spacing w:after="60"/>
@@ -3359,96 +3923,96 @@
       <w:szCs w:val="24"/>
     </w:rPr>
   </w:style>
-  <w:style w:type="paragraph" w:styleId="Verzeichnis1">
+  <w:style w:type="paragraph" w:styleId="TOC1">
     <w:name w:val="toc 1"/>
-    <w:basedOn w:val="Standard"/>
-    <w:next w:val="Standard"/>
+    <w:basedOn w:val="Normal"/>
+    <w:next w:val="Normal"/>
     <w:autoRedefine/>
     <w:semiHidden/>
   </w:style>
-  <w:style w:type="paragraph" w:styleId="Verzeichnis2">
+  <w:style w:type="paragraph" w:styleId="TOC2">
     <w:name w:val="toc 2"/>
-    <w:basedOn w:val="Standard"/>
-    <w:next w:val="Standard"/>
+    <w:basedOn w:val="Normal"/>
+    <w:next w:val="Normal"/>
     <w:autoRedefine/>
     <w:semiHidden/>
     <w:pPr>
       <w:ind w:left="200"/>
     </w:pPr>
   </w:style>
-  <w:style w:type="paragraph" w:styleId="Verzeichnis3">
+  <w:style w:type="paragraph" w:styleId="TOC3">
     <w:name w:val="toc 3"/>
-    <w:basedOn w:val="Standard"/>
-    <w:next w:val="Standard"/>
+    <w:basedOn w:val="Normal"/>
+    <w:next w:val="Normal"/>
     <w:autoRedefine/>
     <w:semiHidden/>
     <w:pPr>
       <w:ind w:left="400"/>
     </w:pPr>
   </w:style>
-  <w:style w:type="paragraph" w:styleId="Verzeichnis4">
+  <w:style w:type="paragraph" w:styleId="TOC4">
     <w:name w:val="toc 4"/>
-    <w:basedOn w:val="Standard"/>
-    <w:next w:val="Standard"/>
+    <w:basedOn w:val="Normal"/>
+    <w:next w:val="Normal"/>
     <w:autoRedefine/>
     <w:semiHidden/>
     <w:pPr>
       <w:ind w:left="600"/>
     </w:pPr>
   </w:style>
-  <w:style w:type="paragraph" w:styleId="Verzeichnis5">
+  <w:style w:type="paragraph" w:styleId="TOC5">
     <w:name w:val="toc 5"/>
-    <w:basedOn w:val="Standard"/>
-    <w:next w:val="Standard"/>
+    <w:basedOn w:val="Normal"/>
+    <w:next w:val="Normal"/>
     <w:autoRedefine/>
     <w:semiHidden/>
     <w:pPr>
       <w:ind w:left="800"/>
     </w:pPr>
   </w:style>
-  <w:style w:type="paragraph" w:styleId="Verzeichnis6">
+  <w:style w:type="paragraph" w:styleId="TOC6">
     <w:name w:val="toc 6"/>
-    <w:basedOn w:val="Standard"/>
-    <w:next w:val="Standard"/>
+    <w:basedOn w:val="Normal"/>
+    <w:next w:val="Normal"/>
     <w:autoRedefine/>
     <w:semiHidden/>
     <w:pPr>
       <w:ind w:left="1000"/>
     </w:pPr>
   </w:style>
-  <w:style w:type="paragraph" w:styleId="Verzeichnis7">
+  <w:style w:type="paragraph" w:styleId="TOC7">
     <w:name w:val="toc 7"/>
-    <w:basedOn w:val="Standard"/>
-    <w:next w:val="Standard"/>
+    <w:basedOn w:val="Normal"/>
+    <w:next w:val="Normal"/>
     <w:autoRedefine/>
     <w:semiHidden/>
     <w:pPr>
       <w:ind w:left="1200"/>
     </w:pPr>
   </w:style>
-  <w:style w:type="paragraph" w:styleId="Verzeichnis8">
+  <w:style w:type="paragraph" w:styleId="TOC8">
     <w:name w:val="toc 8"/>
-    <w:basedOn w:val="Standard"/>
-    <w:next w:val="Standard"/>
+    <w:basedOn w:val="Normal"/>
+    <w:next w:val="Normal"/>
     <w:autoRedefine/>
     <w:semiHidden/>
     <w:pPr>
       <w:ind w:left="1400"/>
     </w:pPr>
   </w:style>
-  <w:style w:type="paragraph" w:styleId="Verzeichnis9">
+  <w:style w:type="paragraph" w:styleId="TOC9">
     <w:name w:val="toc 9"/>
-    <w:basedOn w:val="Standard"/>
-    <w:next w:val="Standard"/>
+    <w:basedOn w:val="Normal"/>
+    <w:next w:val="Normal"/>
     <w:autoRedefine/>
     <w:semiHidden/>
     <w:pPr>
       <w:ind w:left="1600"/>
     </w:pPr>
   </w:style>
-  <w:style w:type="table" w:styleId="Tabellenraster">
+  <w:style w:type="table" w:styleId="TableGrid">
     <w:name w:val="Table Grid"/>
-    <w:basedOn w:val="NormaleTabelle"/>
+    <w:basedOn w:val="TableNormal"/>
     <w:rsid w:val="00826C1C"/>
     <w:tblPr>
       <w:tblBorders>
@@ -3463,7 +4027,7 @@
   </w:style>
   <w:style w:type="paragraph" w:customStyle="1" w:styleId="Vorwort-Text">
     <w:name w:val="Vorwort-Text"/>
-    <w:basedOn w:val="Standard"/>
+    <w:basedOn w:val="Normal"/>
     <w:rsid w:val="00177675"/>
     <w:pPr>
       <w:tabs>
@@ -3479,7 +4043,7 @@
   </w:style>
   <w:style w:type="paragraph" w:customStyle="1" w:styleId="Vorwort">
     <w:name w:val="Vorwort"/>
-    <w:basedOn w:val="Standard"/>
+    <w:basedOn w:val="Normal"/>
     <w:rsid w:val="00177675"/>
     <w:pPr>
       <w:keepLines/>
@@ -3499,7 +4063,7 @@
   </w:style>
   <w:style w:type="paragraph" w:customStyle="1" w:styleId="Volume-Text">
     <w:name w:val="Volume-Text"/>
-    <w:basedOn w:val="Standard"/>
+    <w:basedOn w:val="Normal"/>
     <w:link w:val="Volume-TextZchn"/>
     <w:rsid w:val="00177675"/>
     <w:pPr>
@@ -3527,7 +4091,7 @@
   </w:style>
   <w:style w:type="character" w:customStyle="1" w:styleId="Volume-TextZchn">
     <w:name w:val="Volume-Text Zchn"/>
-    <w:basedOn w:val="Absatz-Standardschriftart"/>
+    <w:basedOn w:val="DefaultParagraphFont"/>
     <w:link w:val="Volume-Text"/>
     <w:rsid w:val="00177675"/>
     <w:rPr>
@@ -3547,7 +4111,7 @@
   </w:style>
   <w:style w:type="paragraph" w:customStyle="1" w:styleId="Buchtitel1">
     <w:name w:val="Buchtitel1"/>
-    <w:basedOn w:val="Standard"/>
+    <w:basedOn w:val="Normal"/>
     <w:rsid w:val="00177675"/>
     <w:pPr>
       <w:tabs>
@@ -3566,7 +4130,7 @@
   </w:style>
   <w:style w:type="paragraph" w:customStyle="1" w:styleId="Buchuntertitel">
     <w:name w:val="Buchuntertitel"/>
-    <w:basedOn w:val="Standard"/>
+    <w:basedOn w:val="Normal"/>
     <w:rsid w:val="00177675"/>
     <w:pPr>
       <w:jc w:val="center"/>
@@ -3583,7 +4147,7 @@
   </w:style>
   <w:style w:type="paragraph" w:customStyle="1" w:styleId="Buchtitel-Herausgeber">
     <w:name w:val="Buchtitel-Herausgeber"/>
-    <w:basedOn w:val="Standard"/>
+    <w:basedOn w:val="Normal"/>
     <w:rsid w:val="00177675"/>
     <w:pPr>
       <w:tabs>
@@ -3600,7 +4164,7 @@
   </w:style>
   <w:style w:type="paragraph" w:customStyle="1" w:styleId="Buchtitel-GI">
     <w:name w:val="Buchtitel-GI"/>
-    <w:basedOn w:val="berschrift3"/>
+    <w:basedOn w:val="Heading3"/>
     <w:rsid w:val="00177675"/>
     <w:rPr>
       <w:lang w:val="de-DE"/>
@@ -3608,7 +4172,7 @@
   </w:style>
   <w:style w:type="paragraph" w:customStyle="1" w:styleId="Zwischenberschriften">
     <w:name w:val="Zwischenüberschriften"/>
-    <w:basedOn w:val="Standard"/>
+    <w:basedOn w:val="Normal"/>
     <w:rsid w:val="00177675"/>
     <w:pPr>
       <w:tabs>
@@ -3624,7 +4188,7 @@
   </w:style>
   <w:style w:type="paragraph" w:customStyle="1" w:styleId="Text">
     <w:name w:val="Text"/>
-    <w:basedOn w:val="Standard"/>
+    <w:basedOn w:val="Normal"/>
     <w:rsid w:val="00177675"/>
     <w:pPr>
       <w:tabs>
@@ -3639,7 +4203,7 @@
   </w:style>
   <w:style w:type="paragraph" w:customStyle="1" w:styleId="Vorwort-berschrift">
     <w:name w:val="Vorwort-Überschrift"/>
-    <w:basedOn w:val="Standard"/>
+    <w:basedOn w:val="Normal"/>
     <w:rsid w:val="00177675"/>
     <w:pPr>
       <w:keepLines/>
@@ -3657,9 +4221,9 @@
       <w:lang w:val="de-DE"/>
     </w:rPr>
   </w:style>
-  <w:style w:type="character" w:customStyle="1" w:styleId="berschrift4Zchn">
-    <w:name w:val="Überschrift 4 Zchn"/>
-    <w:link w:val="berschrift4"/>
+  <w:style w:type="character" w:customStyle="1" w:styleId="Heading4Char">
+    <w:name w:val="Heading 4 Char"/>
+    <w:link w:val="Heading4"/>
     <w:uiPriority w:val="99"/>
     <w:rsid w:val="005E2953"/>
     <w:rPr>
@@ -3668,9 +4232,9 @@
       <w:lang w:val="en-US"/>
     </w:rPr>
   </w:style>
-  <w:style w:type="character" w:customStyle="1" w:styleId="Textkrper-Einzug2Zchn">
-    <w:name w:val="Textkörper-Einzug 2 Zchn"/>
-    <w:link w:val="Textkrper-Einzug2"/>
+  <w:style w:type="character" w:customStyle="1" w:styleId="BodyTextIndent2Char">
+    <w:name w:val="Body Text Indent 2 Char"/>
+    <w:link w:val="BodyTextIndent2"/>
     <w:uiPriority w:val="99"/>
     <w:rsid w:val="005E2953"/>
     <w:rPr>

</xml_diff>